<commit_message>
j'ai ajouté qlq chose dans le rapport
</commit_message>
<xml_diff>
--- a/docs/Rapport Python.docx
+++ b/docs/Rapport Python.docx
@@ -1,6 +1,6 @@
 
 <file path=word/document.xml><?xml version="1.0" encoding="utf-8"?>
-<w:document xmlns:wpc="http://schemas.microsoft.com/office/word/2010/wordprocessingCanvas" xmlns:mc="http://schemas.openxmlformats.org/markup-compatibility/2006" xmlns:o="urn:schemas-microsoft-com:office:office" xmlns:r="http://schemas.openxmlformats.org/officeDocument/2006/relationships" xmlns:m="http://schemas.openxmlformats.org/officeDocument/2006/math" xmlns:v="urn:schemas-microsoft-com:vml" xmlns:wp14="http://schemas.microsoft.com/office/word/2010/wordprocessingDrawing" xmlns:wp="http://schemas.openxmlformats.org/drawingml/2006/wordprocessingDrawing" xmlns:w10="urn:schemas-microsoft-com:office:word" xmlns:w="http://schemas.openxmlformats.org/wordprocessingml/2006/main" xmlns:w14="http://schemas.microsoft.com/office/word/2010/wordml" xmlns:wpg="http://schemas.microsoft.com/office/word/2010/wordprocessingGroup" xmlns:wpi="http://schemas.microsoft.com/office/word/2010/wordprocessingInk" xmlns:wne="http://schemas.microsoft.com/office/word/2006/wordml" xmlns:wps="http://schemas.microsoft.com/office/word/2010/wordprocessingShape" mc:Ignorable="w14 wp14">
+<w:document xmlns:wpc="http://schemas.microsoft.com/office/word/2010/wordprocessingCanvas" xmlns:mc="http://schemas.openxmlformats.org/markup-compatibility/2006" xmlns:o="urn:schemas-microsoft-com:office:office" xmlns:r="http://schemas.openxmlformats.org/officeDocument/2006/relationships" xmlns:m="http://schemas.openxmlformats.org/officeDocument/2006/math" xmlns:v="urn:schemas-microsoft-com:vml" xmlns:wp14="http://schemas.microsoft.com/office/word/2010/wordprocessingDrawing" xmlns:wp="http://schemas.openxmlformats.org/drawingml/2006/wordprocessingDrawing" xmlns:w10="urn:schemas-microsoft-com:office:word" xmlns:w="http://schemas.openxmlformats.org/wordprocessingml/2006/main" xmlns:w14="http://schemas.microsoft.com/office/word/2010/wordml" xmlns:w15="http://schemas.microsoft.com/office/word/2012/wordml" xmlns:wpg="http://schemas.microsoft.com/office/word/2010/wordprocessingGroup" xmlns:wpi="http://schemas.microsoft.com/office/word/2010/wordprocessingInk" xmlns:wne="http://schemas.microsoft.com/office/word/2006/wordml" xmlns:wps="http://schemas.microsoft.com/office/word/2010/wordprocessingShape" mc:Ignorable="w14 w15 wp14">
   <w:body>
     <w:sdt>
       <w:sdtPr>
@@ -27,7 +27,7 @@
       <w:sdtContent>
         <w:p>
           <w:pPr>
-            <w:pStyle w:val="TOC1"/>
+            <w:pStyle w:val="TM1"/>
           </w:pPr>
           <w:r>
             <w:rPr>
@@ -88,6 +88,7 @@
                                     <w:lang w:val="en-US"/>
                                   </w:rPr>
                                 </w:pPr>
+                                <w:proofErr w:type="spellStart"/>
                                 <w:r>
                                   <w:rPr>
                                     <w:color w:val="F1F622"/>
@@ -95,7 +96,17 @@
                                     <w:szCs w:val="130"/>
                                     <w:lang w:val="en-US"/>
                                   </w:rPr>
-                                  <w:t>Programmation Python</w:t>
+                                  <w:t>Programmation</w:t>
+                                </w:r>
+                                <w:proofErr w:type="spellEnd"/>
+                                <w:r>
+                                  <w:rPr>
+                                    <w:color w:val="F1F622"/>
+                                    <w:sz w:val="130"/>
+                                    <w:szCs w:val="130"/>
+                                    <w:lang w:val="en-US"/>
+                                  </w:rPr>
+                                  <w:t xml:space="preserve"> Python</w:t>
                                 </w:r>
                               </w:p>
                             </w:txbxContent>
@@ -117,7 +128,7 @@
               </mc:Choice>
               <mc:Fallback>
                 <w:pict>
-                  <v:rect id="Rectangle 151" o:spid="_x0000_s1026" style="position:absolute;left:0;text-align:left;margin-left:-71.6pt;margin-top:-101.1pt;width:87.75pt;height:844.8pt;z-index:251672064;visibility:visible;mso-wrap-style:square;mso-width-percent:0;mso-height-percent:0;mso-wrap-distance-left:9pt;mso-wrap-distance-top:0;mso-wrap-distance-right:9pt;mso-wrap-distance-bottom:0;mso-position-horizontal:absolute;mso-position-horizontal-relative:text;mso-position-vertical:absolute;mso-position-vertical-relative:text;mso-width-percent:0;mso-height-percent:0;mso-width-relative:page;mso-height-relative:page;v-text-anchor:middle" o:gfxdata="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" fillcolor="#365f91 [2404]" stroked="f">
+                  <v:rect w14:anchorId="49EC7EFA" id="Rectangle 151" o:spid="_x0000_s1026" style="position:absolute;left:0;text-align:left;margin-left:-71.6pt;margin-top:-101.1pt;width:87.75pt;height:844.8pt;z-index:251672064;visibility:visible;mso-wrap-style:square;mso-width-percent:0;mso-height-percent:0;mso-wrap-distance-left:9pt;mso-wrap-distance-top:0;mso-wrap-distance-right:9pt;mso-wrap-distance-bottom:0;mso-position-horizontal:absolute;mso-position-horizontal-relative:text;mso-position-vertical:absolute;mso-position-vertical-relative:text;mso-width-percent:0;mso-height-percent:0;mso-width-relative:page;mso-height-relative:page;v-text-anchor:middle" o:gfxdata="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" fillcolor="#365f91 [2404]" stroked="f">
                     <v:textbox style="layout-flow:vertical;mso-layout-flow-alt:bottom-to-top" inset="0,0,0,40mm">
                       <w:txbxContent>
                         <w:p>
@@ -130,6 +141,7 @@
                               <w:lang w:val="en-US"/>
                             </w:rPr>
                           </w:pPr>
+                          <w:proofErr w:type="spellStart"/>
                           <w:r>
                             <w:rPr>
                               <w:color w:val="F1F622"/>
@@ -137,7 +149,17 @@
                               <w:szCs w:val="130"/>
                               <w:lang w:val="en-US"/>
                             </w:rPr>
-                            <w:t>Programmation Python</w:t>
+                            <w:t>Programmation</w:t>
+                          </w:r>
+                          <w:proofErr w:type="spellEnd"/>
+                          <w:r>
+                            <w:rPr>
+                              <w:color w:val="F1F622"/>
+                              <w:sz w:val="130"/>
+                              <w:szCs w:val="130"/>
+                              <w:lang w:val="en-US"/>
+                            </w:rPr>
+                            <w:t xml:space="preserve"> Python</w:t>
                           </w:r>
                         </w:p>
                       </w:txbxContent>
@@ -187,7 +209,7 @@
                         </pic:cNvPicPr>
                       </pic:nvPicPr>
                       <pic:blipFill>
-                        <a:blip r:embed="rId12">
+                        <a:blip r:embed="rId11">
                           <a:extLst>
                             <a:ext uri="{28A0092B-C50C-407E-A947-70E740481C1C}">
                               <a14:useLocalDpi xmlns:a14="http://schemas.microsoft.com/office/drawing/2010/main" val="0"/>
@@ -264,7 +286,7 @@
                         </pic:cNvPicPr>
                       </pic:nvPicPr>
                       <pic:blipFill>
-                        <a:blip r:embed="rId13">
+                        <a:blip r:embed="rId12">
                           <a:extLst>
                             <a:ext uri="{28A0092B-C50C-407E-A947-70E740481C1C}">
                               <a14:useLocalDpi xmlns:a14="http://schemas.microsoft.com/office/drawing/2010/main" val="0"/>
@@ -433,7 +455,29 @@
                                     <w:szCs w:val="68"/>
                                     <w:lang w:val="en-US"/>
                                   </w:rPr>
-                                  <w:t>Mini-Projet Python</w:t>
+                                  <w:t>Mini-</w:t>
+                                </w:r>
+                                <w:proofErr w:type="spellStart"/>
+                                <w:r>
+                                  <w:rPr>
+                                    <w:b/>
+                                    <w:i/>
+                                    <w:sz w:val="68"/>
+                                    <w:szCs w:val="68"/>
+                                    <w:lang w:val="en-US"/>
+                                  </w:rPr>
+                                  <w:t>Projet</w:t>
+                                </w:r>
+                                <w:proofErr w:type="spellEnd"/>
+                                <w:r>
+                                  <w:rPr>
+                                    <w:b/>
+                                    <w:i/>
+                                    <w:sz w:val="68"/>
+                                    <w:szCs w:val="68"/>
+                                    <w:lang w:val="en-US"/>
+                                  </w:rPr>
+                                  <w:t xml:space="preserve"> Python</w:t>
                                 </w:r>
                               </w:p>
                               <w:p>
@@ -477,7 +521,7 @@
               </mc:Choice>
               <mc:Fallback>
                 <w:pict>
-                  <v:shapetype id="_x0000_t202" coordsize="21600,21600" o:spt="202" path="m,l,21600r21600,l21600,xe">
+                  <v:shapetype w14:anchorId="59495437" id="_x0000_t202" coordsize="21600,21600" o:spt="202" path="m,l,21600r21600,l21600,xe">
                     <v:stroke joinstyle="miter"/>
                     <v:path gradientshapeok="t" o:connecttype="rect"/>
                   </v:shapetype>
@@ -503,7 +547,29 @@
                               <w:szCs w:val="68"/>
                               <w:lang w:val="en-US"/>
                             </w:rPr>
-                            <w:t>Mini-Projet Python</w:t>
+                            <w:t>Mini-</w:t>
+                          </w:r>
+                          <w:proofErr w:type="spellStart"/>
+                          <w:r>
+                            <w:rPr>
+                              <w:b/>
+                              <w:i/>
+                              <w:sz w:val="68"/>
+                              <w:szCs w:val="68"/>
+                              <w:lang w:val="en-US"/>
+                            </w:rPr>
+                            <w:t>Projet</w:t>
+                          </w:r>
+                          <w:proofErr w:type="spellEnd"/>
+                          <w:r>
+                            <w:rPr>
+                              <w:b/>
+                              <w:i/>
+                              <w:sz w:val="68"/>
+                              <w:szCs w:val="68"/>
+                              <w:lang w:val="en-US"/>
+                            </w:rPr>
+                            <w:t xml:space="preserve"> Python</w:t>
                           </w:r>
                         </w:p>
                         <w:p>
@@ -525,17 +591,7 @@
                               <w:szCs w:val="68"/>
                               <w:lang w:val="en-US"/>
                             </w:rPr>
-                            <w:t xml:space="preserve">« DB2File </w:t>
-                          </w:r>
-                          <w:r>
-                            <w:rPr>
-                              <w:b/>
-                              <w:i/>
-                              <w:sz w:val="68"/>
-                              <w:szCs w:val="68"/>
-                              <w:lang w:val="en-US"/>
-                            </w:rPr>
-                            <w:t>»</w:t>
+                            <w:t>« DB2File »</w:t>
                           </w:r>
                         </w:p>
                       </w:txbxContent>
@@ -681,7 +737,27 @@
                                     <w:szCs w:val="38"/>
                                     <w:lang w:val="en-US"/>
                                   </w:rPr>
-                                  <w:t>Master Spécialisé Big Data &amp; Cloud Computing</w:t>
+                                  <w:t xml:space="preserve">Master </w:t>
+                                </w:r>
+                                <w:proofErr w:type="spellStart"/>
+                                <w:r>
+                                  <w:rPr>
+                                    <w:color w:val="365F91" w:themeColor="accent1" w:themeShade="BF"/>
+                                    <w:sz w:val="38"/>
+                                    <w:szCs w:val="38"/>
+                                    <w:lang w:val="en-US"/>
+                                  </w:rPr>
+                                  <w:t>Spécialisé</w:t>
+                                </w:r>
+                                <w:proofErr w:type="spellEnd"/>
+                                <w:r>
+                                  <w:rPr>
+                                    <w:color w:val="365F91" w:themeColor="accent1" w:themeShade="BF"/>
+                                    <w:sz w:val="38"/>
+                                    <w:szCs w:val="38"/>
+                                    <w:lang w:val="en-US"/>
+                                  </w:rPr>
+                                  <w:t xml:space="preserve"> Big Data &amp; Cloud Computing</w:t>
                                 </w:r>
                               </w:p>
                               <w:p>
@@ -704,13 +780,23 @@
                                     <w:lang w:val="en-US"/>
                                   </w:rPr>
                                 </w:pPr>
+                                <w:proofErr w:type="spellStart"/>
                                 <w:r>
                                   <w:rPr>
                                     <w:sz w:val="28"/>
                                     <w:szCs w:val="28"/>
                                     <w:lang w:val="en-US"/>
                                   </w:rPr>
-                                  <w:t>Imane JABAL</w:t>
+                                  <w:t>Imane</w:t>
+                                </w:r>
+                                <w:proofErr w:type="spellEnd"/>
+                                <w:r>
+                                  <w:rPr>
+                                    <w:sz w:val="28"/>
+                                    <w:szCs w:val="28"/>
+                                    <w:lang w:val="en-US"/>
+                                  </w:rPr>
+                                  <w:t xml:space="preserve"> JABAL</w:t>
                                 </w:r>
                               </w:p>
                               <w:p>
@@ -785,7 +871,7 @@
               </mc:Choice>
               <mc:Fallback>
                 <w:pict>
-                  <v:roundrect id="AutoShape 136" o:spid="_x0000_s1028" style="position:absolute;left:0;text-align:left;margin-left:62.65pt;margin-top:10.4pt;width:6in;height:162pt;z-index:251670016;visibility:visible;mso-wrap-style:square;mso-width-percent:0;mso-height-percent:0;mso-wrap-distance-left:9pt;mso-wrap-distance-top:0;mso-wrap-distance-right:9pt;mso-wrap-distance-bottom:0;mso-position-horizontal:absolute;mso-position-horizontal-relative:text;mso-position-vertical:absolute;mso-position-vertical-relative:text;mso-width-percent:0;mso-height-percent:0;mso-width-relative:page;mso-height-relative:page;v-text-anchor:top" arcsize="10923f" o:gfxdata="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" strokecolor="black [3213]">
+                  <v:roundrect w14:anchorId="7BEDC36F" id="AutoShape 136" o:spid="_x0000_s1028" style="position:absolute;left:0;text-align:left;margin-left:62.65pt;margin-top:10.4pt;width:6in;height:162pt;z-index:251670016;visibility:visible;mso-wrap-style:square;mso-width-percent:0;mso-height-percent:0;mso-wrap-distance-left:9pt;mso-wrap-distance-top:0;mso-wrap-distance-right:9pt;mso-wrap-distance-bottom:0;mso-position-horizontal:absolute;mso-position-horizontal-relative:text;mso-position-vertical:absolute;mso-position-vertical-relative:text;mso-width-percent:0;mso-height-percent:0;mso-width-relative:page;mso-height-relative:page;v-text-anchor:top" arcsize="10923f" o:gfxdata="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" strokecolor="black [3213]">
                     <v:textbox>
                       <w:txbxContent>
                         <w:p>
@@ -805,7 +891,27 @@
                               <w:szCs w:val="38"/>
                               <w:lang w:val="en-US"/>
                             </w:rPr>
-                            <w:t>Master Spécialisé Big Data &amp; Cloud Computing</w:t>
+                            <w:t xml:space="preserve">Master </w:t>
+                          </w:r>
+                          <w:proofErr w:type="spellStart"/>
+                          <w:r>
+                            <w:rPr>
+                              <w:color w:val="365F91" w:themeColor="accent1" w:themeShade="BF"/>
+                              <w:sz w:val="38"/>
+                              <w:szCs w:val="38"/>
+                              <w:lang w:val="en-US"/>
+                            </w:rPr>
+                            <w:t>Spécialisé</w:t>
+                          </w:r>
+                          <w:proofErr w:type="spellEnd"/>
+                          <w:r>
+                            <w:rPr>
+                              <w:color w:val="365F91" w:themeColor="accent1" w:themeShade="BF"/>
+                              <w:sz w:val="38"/>
+                              <w:szCs w:val="38"/>
+                              <w:lang w:val="en-US"/>
+                            </w:rPr>
+                            <w:t xml:space="preserve"> Big Data &amp; Cloud Computing</w:t>
                           </w:r>
                         </w:p>
                         <w:p>
@@ -828,13 +934,23 @@
                               <w:lang w:val="en-US"/>
                             </w:rPr>
                           </w:pPr>
+                          <w:proofErr w:type="spellStart"/>
                           <w:r>
                             <w:rPr>
                               <w:sz w:val="28"/>
                               <w:szCs w:val="28"/>
                               <w:lang w:val="en-US"/>
                             </w:rPr>
-                            <w:t>Imane JABAL</w:t>
+                            <w:t>Imane</w:t>
+                          </w:r>
+                          <w:proofErr w:type="spellEnd"/>
+                          <w:r>
+                            <w:rPr>
+                              <w:sz w:val="28"/>
+                              <w:szCs w:val="28"/>
+                              <w:lang w:val="en-US"/>
+                            </w:rPr>
+                            <w:t xml:space="preserve"> JABAL</w:t>
                           </w:r>
                         </w:p>
                         <w:p>
@@ -982,7 +1098,7 @@
               </mc:Choice>
               <mc:Fallback>
                 <w:pict>
-                  <v:rect id="Rectangle 137" o:spid="_x0000_s1026" style="position:absolute;margin-left:75pt;margin-top:10.75pt;width:414pt;height:3.55pt;z-index:251671040;visibility:visible;mso-wrap-style:square;mso-width-percent:0;mso-height-percent:0;mso-wrap-distance-left:9pt;mso-wrap-distance-top:0;mso-wrap-distance-right:9pt;mso-wrap-distance-bottom:0;mso-position-horizontal:absolute;mso-position-horizontal-relative:text;mso-position-vertical:absolute;mso-position-vertical-relative:text;mso-width-percent:0;mso-height-percent:0;mso-width-relative:page;mso-height-relative:page;v-text-anchor:top" o:gfxdata="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" fillcolor="#365f91 [2404]" strokecolor="#4f81bd [3204]">
+                  <v:rect w14:anchorId="47355673" id="Rectangle 137" o:spid="_x0000_s1026" style="position:absolute;margin-left:75pt;margin-top:10.75pt;width:414pt;height:3.55pt;z-index:251671040;visibility:visible;mso-wrap-style:square;mso-width-percent:0;mso-height-percent:0;mso-wrap-distance-left:9pt;mso-wrap-distance-top:0;mso-wrap-distance-right:9pt;mso-wrap-distance-bottom:0;mso-position-horizontal:absolute;mso-position-horizontal-relative:text;mso-position-vertical:absolute;mso-position-vertical-relative:text;mso-width-percent:0;mso-height-percent:0;mso-width-relative:page;mso-height-relative:page;v-text-anchor:top" o:gfxdata="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" fillcolor="#365f91 [2404]" strokecolor="#4f81bd [3204]">
                     <v:fill opacity="27499f"/>
                   </v:rect>
                 </w:pict>
@@ -1124,7 +1240,15 @@
                                     <w:sz w:val="38"/>
                                     <w:szCs w:val="38"/>
                                   </w:rPr>
-                                  <w:t>ncadré par</w:t>
+                                  <w:t xml:space="preserve">ncadré </w:t>
+                                </w:r>
+                                <w:proofErr w:type="gramStart"/>
+                                <w:r>
+                                  <w:rPr>
+                                    <w:sz w:val="38"/>
+                                    <w:szCs w:val="38"/>
+                                  </w:rPr>
+                                  <w:t>par</w:t>
                                 </w:r>
                                 <w:r>
                                   <w:rPr>
@@ -1133,6 +1257,7 @@
                                   </w:rPr>
                                   <w:t>:</w:t>
                                 </w:r>
+                                <w:proofErr w:type="gramEnd"/>
                               </w:p>
                               <w:p>
                                 <w:pPr>
@@ -1147,7 +1272,23 @@
                                     <w:sz w:val="28"/>
                                     <w:szCs w:val="28"/>
                                   </w:rPr>
-                                  <w:t>M. Noreddine ABGHOUR</w:t>
+                                  <w:t xml:space="preserve">M. </w:t>
+                                </w:r>
+                                <w:proofErr w:type="spellStart"/>
+                                <w:r>
+                                  <w:rPr>
+                                    <w:sz w:val="28"/>
+                                    <w:szCs w:val="28"/>
+                                  </w:rPr>
+                                  <w:t>Noreddine</w:t>
+                                </w:r>
+                                <w:proofErr w:type="spellEnd"/>
+                                <w:r>
+                                  <w:rPr>
+                                    <w:sz w:val="28"/>
+                                    <w:szCs w:val="28"/>
+                                  </w:rPr>
+                                  <w:t xml:space="preserve"> ABGHOUR</w:t>
                                 </w:r>
                               </w:p>
                               <w:p>
@@ -1192,7 +1333,7 @@
               </mc:Choice>
               <mc:Fallback>
                 <w:pict>
-                  <v:roundrect id="AutoShape 24" o:spid="_x0000_s1029" style="position:absolute;left:0;text-align:left;margin-left:244.15pt;margin-top:560.25pt;width:250.5pt;height:70pt;z-index:251668992;visibility:visible;mso-wrap-style:square;mso-width-percent:0;mso-height-percent:0;mso-wrap-distance-left:9pt;mso-wrap-distance-top:0;mso-wrap-distance-right:9pt;mso-wrap-distance-bottom:0;mso-position-horizontal:absolute;mso-position-horizontal-relative:text;mso-position-vertical:absolute;mso-position-vertical-relative:page;mso-width-percent:0;mso-height-percent:0;mso-width-relative:page;mso-height-relative:page;v-text-anchor:top" arcsize="10923f" o:gfxdata="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" fillcolor="white [3212]" strokecolor="black [3213]">
+                  <v:roundrect w14:anchorId="69C0DCF5" id="AutoShape 24" o:spid="_x0000_s1029" style="position:absolute;left:0;text-align:left;margin-left:244.15pt;margin-top:560.25pt;width:250.5pt;height:70pt;z-index:251668992;visibility:visible;mso-wrap-style:square;mso-width-percent:0;mso-height-percent:0;mso-wrap-distance-left:9pt;mso-wrap-distance-top:0;mso-wrap-distance-right:9pt;mso-wrap-distance-bottom:0;mso-position-horizontal:absolute;mso-position-horizontal-relative:text;mso-position-vertical:absolute;mso-position-vertical-relative:page;mso-width-percent:0;mso-height-percent:0;mso-width-relative:page;mso-height-relative:page;v-text-anchor:top" arcsize="10923f" o:gfxdata="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" fillcolor="white [3212]" strokecolor="black [3213]">
                     <v:fill opacity="32125f"/>
                     <v:textbox>
                       <w:txbxContent>
@@ -1216,7 +1357,15 @@
                               <w:sz w:val="38"/>
                               <w:szCs w:val="38"/>
                             </w:rPr>
-                            <w:t>ncadré par</w:t>
+                            <w:t xml:space="preserve">ncadré </w:t>
+                          </w:r>
+                          <w:proofErr w:type="gramStart"/>
+                          <w:r>
+                            <w:rPr>
+                              <w:sz w:val="38"/>
+                              <w:szCs w:val="38"/>
+                            </w:rPr>
+                            <w:t>par</w:t>
                           </w:r>
                           <w:r>
                             <w:rPr>
@@ -1225,6 +1374,7 @@
                             </w:rPr>
                             <w:t>:</w:t>
                           </w:r>
+                          <w:proofErr w:type="gramEnd"/>
                         </w:p>
                         <w:p>
                           <w:pPr>
@@ -1239,7 +1389,23 @@
                               <w:sz w:val="28"/>
                               <w:szCs w:val="28"/>
                             </w:rPr>
-                            <w:t>M. Noreddine ABGHOUR</w:t>
+                            <w:t xml:space="preserve">M. </w:t>
+                          </w:r>
+                          <w:proofErr w:type="spellStart"/>
+                          <w:r>
+                            <w:rPr>
+                              <w:sz w:val="28"/>
+                              <w:szCs w:val="28"/>
+                            </w:rPr>
+                            <w:t>Noreddine</w:t>
+                          </w:r>
+                          <w:proofErr w:type="spellEnd"/>
+                          <w:r>
+                            <w:rPr>
+                              <w:sz w:val="28"/>
+                              <w:szCs w:val="28"/>
+                            </w:rPr>
+                            <w:t xml:space="preserve"> ABGHOUR</w:t>
                           </w:r>
                         </w:p>
                         <w:p>
@@ -1440,7 +1606,7 @@
               </mc:Choice>
               <mc:Fallback>
                 <w:pict>
-                  <v:roundrect id="_x0000_s1030" style="position:absolute;margin-left:244.15pt;margin-top:793.5pt;width:264.75pt;height:31.75pt;z-index:251677184;visibility:visible;mso-wrap-style:square;mso-width-percent:0;mso-height-percent:0;mso-wrap-distance-left:9pt;mso-wrap-distance-top:0;mso-wrap-distance-right:9pt;mso-wrap-distance-bottom:0;mso-position-horizontal:absolute;mso-position-horizontal-relative:text;mso-position-vertical:absolute;mso-position-vertical-relative:page;mso-width-percent:0;mso-height-percent:0;mso-width-relative:page;mso-height-relative:page;v-text-anchor:top" arcsize="10923f" o:gfxdata="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" fillcolor="white [3212]" strokecolor="black [3213]">
+                  <v:roundrect w14:anchorId="4212739A" id="_x0000_s1030" style="position:absolute;margin-left:244.15pt;margin-top:793.5pt;width:264.75pt;height:31.75pt;z-index:251677184;visibility:visible;mso-wrap-style:square;mso-width-percent:0;mso-height-percent:0;mso-wrap-distance-left:9pt;mso-wrap-distance-top:0;mso-wrap-distance-right:9pt;mso-wrap-distance-bottom:0;mso-position-horizontal:absolute;mso-position-horizontal-relative:text;mso-position-vertical:absolute;mso-position-vertical-relative:page;mso-width-percent:0;mso-height-percent:0;mso-width-relative:page;mso-height-relative:page;v-text-anchor:top" arcsize="10923f" o:gfxdata="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" fillcolor="white [3212]" strokecolor="black [3213]">
                     <v:fill opacity="32125f"/>
                     <v:textbox>
                       <w:txbxContent>
@@ -1510,7 +1676,7 @@
       <w:sdtContent>
         <w:p>
           <w:pPr>
-            <w:pStyle w:val="TOCHeading"/>
+            <w:pStyle w:val="En-ttedetabledesmatires"/>
             <w:numPr>
               <w:ilvl w:val="0"/>
               <w:numId w:val="0"/>
@@ -1530,7 +1696,7 @@
         </w:p>
         <w:p>
           <w:pPr>
-            <w:pStyle w:val="TOC1"/>
+            <w:pStyle w:val="TM1"/>
             <w:tabs>
               <w:tab w:val="left" w:pos="880"/>
               <w:tab w:val="right" w:leader="dot" w:pos="9933"/>
@@ -1557,7 +1723,7 @@
           <w:hyperlink w:anchor="_Toc441918279" w:history="1">
             <w:r>
               <w:rPr>
-                <w:rStyle w:val="Hyperlink"/>
+                <w:rStyle w:val="Lienhypertexte"/>
                 <w:noProof/>
               </w:rPr>
               <w:t>1</w:t>
@@ -1576,7 +1742,7 @@
             </w:r>
             <w:r>
               <w:rPr>
-                <w:rStyle w:val="Hyperlink"/>
+                <w:rStyle w:val="Lienhypertexte"/>
                 <w:noProof/>
               </w:rPr>
               <w:t>Introduction</w:t>
@@ -1633,7 +1799,7 @@
         </w:p>
         <w:p>
           <w:pPr>
-            <w:pStyle w:val="TOC1"/>
+            <w:pStyle w:val="TM1"/>
             <w:tabs>
               <w:tab w:val="left" w:pos="880"/>
               <w:tab w:val="right" w:leader="dot" w:pos="9933"/>
@@ -1651,7 +1817,7 @@
           <w:hyperlink w:anchor="_Toc441918280" w:history="1">
             <w:r>
               <w:rPr>
-                <w:rStyle w:val="Hyperlink"/>
+                <w:rStyle w:val="Lienhypertexte"/>
                 <w:noProof/>
               </w:rPr>
               <w:t>2</w:t>
@@ -1670,7 +1836,7 @@
             </w:r>
             <w:r>
               <w:rPr>
-                <w:rStyle w:val="Hyperlink"/>
+                <w:rStyle w:val="Lienhypertexte"/>
                 <w:noProof/>
               </w:rPr>
               <w:t>Modules utilisés</w:t>
@@ -1727,7 +1893,7 @@
         </w:p>
         <w:p>
           <w:pPr>
-            <w:pStyle w:val="TOC1"/>
+            <w:pStyle w:val="TM1"/>
             <w:tabs>
               <w:tab w:val="left" w:pos="880"/>
               <w:tab w:val="right" w:leader="dot" w:pos="9933"/>
@@ -1745,7 +1911,7 @@
           <w:hyperlink w:anchor="_Toc441918281" w:history="1">
             <w:r>
               <w:rPr>
-                <w:rStyle w:val="Hyperlink"/>
+                <w:rStyle w:val="Lienhypertexte"/>
                 <w:noProof/>
               </w:rPr>
               <w:t>3</w:t>
@@ -1764,7 +1930,7 @@
             </w:r>
             <w:r>
               <w:rPr>
-                <w:rStyle w:val="Hyperlink"/>
+                <w:rStyle w:val="Lienhypertexte"/>
                 <w:noProof/>
               </w:rPr>
               <w:t>Test</w:t>
@@ -1821,7 +1987,7 @@
         </w:p>
         <w:p>
           <w:pPr>
-            <w:pStyle w:val="TOC1"/>
+            <w:pStyle w:val="TM1"/>
             <w:tabs>
               <w:tab w:val="left" w:pos="880"/>
               <w:tab w:val="right" w:leader="dot" w:pos="9933"/>
@@ -1839,7 +2005,7 @@
           <w:hyperlink w:anchor="_Toc441918282" w:history="1">
             <w:r>
               <w:rPr>
-                <w:rStyle w:val="Hyperlink"/>
+                <w:rStyle w:val="Lienhypertexte"/>
                 <w:noProof/>
               </w:rPr>
               <w:t>4</w:t>
@@ -1858,7 +2024,7 @@
             </w:r>
             <w:r>
               <w:rPr>
-                <w:rStyle w:val="Hyperlink"/>
+                <w:rStyle w:val="Lienhypertexte"/>
                 <w:noProof/>
               </w:rPr>
               <w:t>Conclusion</w:t>
@@ -1927,7 +2093,7 @@
     </w:sdt>
     <w:p>
       <w:pPr>
-        <w:pStyle w:val="TOC2"/>
+        <w:pStyle w:val="TM2"/>
       </w:pPr>
     </w:p>
     <w:p>
@@ -1955,7 +2121,7 @@
     </w:p>
     <w:p>
       <w:pPr>
-        <w:pStyle w:val="Heading1"/>
+        <w:pStyle w:val="Titre1"/>
       </w:pPr>
       <w:bookmarkStart w:id="1" w:name="_Toc441918279"/>
       <w:bookmarkStart w:id="2" w:name="_Toc330294389"/>
@@ -1997,7 +2163,7 @@
     </w:p>
     <w:p>
       <w:pPr>
-        <w:pStyle w:val="Heading1"/>
+        <w:pStyle w:val="Titre1"/>
       </w:pPr>
       <w:r>
         <w:t>Problématique</w:t>
@@ -2005,12 +2171,23 @@
     </w:p>
     <w:p/>
     <w:p>
+      <w:r>
+        <w:t>Notre problématique consiste de générer des classes à partir d’une base de données. Ensuite stockées ces classes dans un fichier binaire.</w:t>
+      </w:r>
+    </w:p>
+    <w:p>
+      <w:r>
+        <w:t>Après on va convertir notre fichier binaire vers un format bien précis (json</w:t>
+      </w:r>
       <w:bookmarkStart w:id="3" w:name="_GoBack"/>
       <w:bookmarkEnd w:id="3"/>
+      <w:r>
+        <w:t>, xml…).</w:t>
+      </w:r>
     </w:p>
     <w:p>
       <w:pPr>
-        <w:pStyle w:val="Heading1"/>
+        <w:pStyle w:val="Titre1"/>
       </w:pPr>
       <w:r>
         <w:t>Réalisation</w:t>
@@ -2018,36 +2195,487 @@
     </w:p>
     <w:p>
       <w:pPr>
-        <w:pStyle w:val="Heading2"/>
+        <w:pStyle w:val="Titre2"/>
       </w:pPr>
       <w:r>
         <w:t>Outils</w:t>
       </w:r>
     </w:p>
     <w:p>
-      <w:r>
+      <w:pPr>
+        <w:rPr>
+          <w:b/>
+          <w:bCs/>
+          <w:u w:val="single"/>
+        </w:rPr>
+      </w:pPr>
+      <w:r>
+        <w:rPr>
+          <w:b/>
+          <w:bCs/>
+          <w:u w:val="single"/>
+        </w:rPr>
         <w:t>P</w:t>
       </w:r>
       <w:r>
+        <w:rPr>
+          <w:b/>
+          <w:bCs/>
+          <w:u w:val="single"/>
+        </w:rPr>
         <w:t>yC</w:t>
       </w:r>
       <w:r>
+        <w:rPr>
+          <w:b/>
+          <w:bCs/>
+          <w:u w:val="single"/>
+        </w:rPr>
         <w:t>harm</w:t>
+      </w:r>
+      <w:r>
+        <w:rPr>
+          <w:b/>
+          <w:bCs/>
+          <w:u w:val="single"/>
+        </w:rPr>
+        <w:t> :</w:t>
       </w:r>
     </w:p>
     <w:p>
-      <w:r>
-        <w:t>Python</w:t>
+      <w:pPr>
+        <w:ind w:firstLine="708"/>
+      </w:pPr>
+      <w:r>
+        <w:t>PyCharm est un IDE spécialisé pour Python/Django.</w:t>
       </w:r>
     </w:p>
     <w:p>
-      <w:r>
-        <w:t>MySQL</w:t>
+      <w:pPr>
+        <w:ind w:firstLine="0"/>
+      </w:pPr>
+      <w:r>
+        <w:t>C'est gratuit ? PyCharm existe en deux versions : une gratuit &amp; open-source (Free Community) et une autre propriétaire et payante (Full-fledged Professional, 99$ pour un an de license).</w:t>
+      </w:r>
+      <w:r>
+        <w:br/>
+        <w:t>La version Free Community suffit amplement</w:t>
+      </w:r>
+      <w:r>
+        <w:br/>
+      </w:r>
+      <w:r>
+        <w:br/>
+        <w:t>Les avantages ? PyCharm dispose d'une interface sobre et moderne, très agréable !</w:t>
+      </w:r>
+      <w:r>
+        <w:br/>
+        <w:t>Quelques fonctionnalités :</w:t>
+      </w:r>
+      <w:r>
+        <w:br/>
       </w:r>
     </w:p>
     <w:p>
       <w:pPr>
-        <w:pStyle w:val="Heading2"/>
+        <w:numPr>
+          <w:ilvl w:val="0"/>
+          <w:numId w:val="11"/>
+        </w:numPr>
+        <w:shd w:val="clear" w:color="auto" w:fill="EBEAE8"/>
+        <w:spacing w:line="294" w:lineRule="atLeast"/>
+      </w:pPr>
+      <w:r>
+        <w:t>Auto-complétion du code (même par des variables d'un module importé !)</w:t>
+      </w:r>
+    </w:p>
+    <w:p>
+      <w:pPr>
+        <w:numPr>
+          <w:ilvl w:val="0"/>
+          <w:numId w:val="11"/>
+        </w:numPr>
+        <w:shd w:val="clear" w:color="auto" w:fill="EBEAE8"/>
+        <w:spacing w:line="294" w:lineRule="atLeast"/>
+      </w:pPr>
+      <w:r>
+        <w:t>Vérification du code</w:t>
+      </w:r>
+    </w:p>
+    <w:p>
+      <w:pPr>
+        <w:numPr>
+          <w:ilvl w:val="0"/>
+          <w:numId w:val="11"/>
+        </w:numPr>
+        <w:shd w:val="clear" w:color="auto" w:fill="EBEAE8"/>
+        <w:spacing w:line="294" w:lineRule="atLeast"/>
+      </w:pPr>
+      <w:r>
+        <w:t>Vérification PEP8</w:t>
+      </w:r>
+    </w:p>
+    <w:p>
+      <w:pPr>
+        <w:numPr>
+          <w:ilvl w:val="0"/>
+          <w:numId w:val="11"/>
+        </w:numPr>
+        <w:shd w:val="clear" w:color="auto" w:fill="EBEAE8"/>
+        <w:spacing w:line="294" w:lineRule="atLeast"/>
+      </w:pPr>
+      <w:r>
+        <w:t>Aide à la réalisation des docstrings</w:t>
+      </w:r>
+    </w:p>
+    <w:p>
+      <w:pPr>
+        <w:numPr>
+          <w:ilvl w:val="0"/>
+          <w:numId w:val="11"/>
+        </w:numPr>
+        <w:shd w:val="clear" w:color="auto" w:fill="EBEAE8"/>
+        <w:spacing w:line="294" w:lineRule="atLeast"/>
+      </w:pPr>
+      <w:r>
+        <w:t>Suggestions de correction automatique/optimisation du code</w:t>
+      </w:r>
+    </w:p>
+    <w:p>
+      <w:pPr>
+        <w:numPr>
+          <w:ilvl w:val="0"/>
+          <w:numId w:val="11"/>
+        </w:numPr>
+        <w:shd w:val="clear" w:color="auto" w:fill="EBEAE8"/>
+        <w:spacing w:line="294" w:lineRule="atLeast"/>
+      </w:pPr>
+      <w:r>
+        <w:t>Gestion efficace de projets</w:t>
+      </w:r>
+    </w:p>
+    <w:p>
+      <w:pPr>
+        <w:numPr>
+          <w:ilvl w:val="0"/>
+          <w:numId w:val="11"/>
+        </w:numPr>
+        <w:shd w:val="clear" w:color="auto" w:fill="EBEAE8"/>
+        <w:spacing w:line="294" w:lineRule="atLeast"/>
+      </w:pPr>
+      <w:r>
+        <w:t>Débuggeur intégré</w:t>
+      </w:r>
+    </w:p>
+    <w:p>
+      <w:pPr>
+        <w:numPr>
+          <w:ilvl w:val="0"/>
+          <w:numId w:val="11"/>
+        </w:numPr>
+        <w:shd w:val="clear" w:color="auto" w:fill="EBEAE8"/>
+        <w:spacing w:line="294" w:lineRule="atLeast"/>
+      </w:pPr>
+      <w:r>
+        <w:t>etc...</w:t>
+      </w:r>
+    </w:p>
+    <w:p>
+      <w:pPr>
+        <w:ind w:firstLine="708"/>
+      </w:pPr>
+    </w:p>
+    <w:p>
+      <w:pPr>
+        <w:rPr>
+          <w:b/>
+          <w:bCs/>
+          <w:u w:val="single"/>
+        </w:rPr>
+      </w:pPr>
+      <w:r>
+        <w:rPr>
+          <w:b/>
+          <w:bCs/>
+          <w:u w:val="single"/>
+        </w:rPr>
+        <w:t>Python</w:t>
+      </w:r>
+      <w:r>
+        <w:rPr>
+          <w:b/>
+          <w:bCs/>
+          <w:u w:val="single"/>
+        </w:rPr>
+        <w:t> :</w:t>
+      </w:r>
+    </w:p>
+    <w:p>
+      <w:r>
+        <w:t>Python</w:t>
+      </w:r>
+      <w:r>
+        <w:t> </w:t>
+      </w:r>
+      <w:r>
+        <w:t>est un</w:t>
+      </w:r>
+      <w:r>
+        <w:t> </w:t>
+      </w:r>
+      <w:hyperlink r:id="rId13" w:tooltip="Langage de programmation" w:history="1">
+        <w:r>
+          <w:t>langage de programmation</w:t>
+        </w:r>
+      </w:hyperlink>
+      <w:r>
+        <w:t> </w:t>
+      </w:r>
+      <w:hyperlink r:id="rId14" w:tooltip="Programmation orientée objet" w:history="1">
+        <w:r>
+          <w:t>objet</w:t>
+        </w:r>
+      </w:hyperlink>
+      <w:r>
+        <w:t>, multi-</w:t>
+      </w:r>
+      <w:hyperlink r:id="rId15" w:tooltip="Paradigme (programmation)" w:history="1">
+        <w:r>
+          <w:t>paradigme</w:t>
+        </w:r>
+      </w:hyperlink>
+      <w:r>
+        <w:t> </w:t>
+      </w:r>
+      <w:r>
+        <w:t>et</w:t>
+      </w:r>
+      <w:r>
+        <w:t> </w:t>
+      </w:r>
+      <w:hyperlink r:id="rId16" w:tooltip="Plate-forme (informatique)" w:history="1">
+        <w:r>
+          <w:t>multiplateformes</w:t>
+        </w:r>
+      </w:hyperlink>
+      <w:r>
+        <w:t>. Il favorise la</w:t>
+      </w:r>
+      <w:r>
+        <w:t> </w:t>
+      </w:r>
+      <w:hyperlink r:id="rId17" w:tooltip="Programmation impérative" w:history="1">
+        <w:r>
+          <w:t>programmation impérative</w:t>
+        </w:r>
+      </w:hyperlink>
+      <w:r>
+        <w:t xml:space="preserve"> </w:t>
+      </w:r>
+      <w:hyperlink r:id="rId18" w:tooltip="Programmation structurée" w:history="1">
+        <w:r>
+          <w:t>structurée</w:t>
+        </w:r>
+      </w:hyperlink>
+      <w:r>
+        <w:t>,</w:t>
+      </w:r>
+      <w:r>
+        <w:t> </w:t>
+      </w:r>
+      <w:hyperlink r:id="rId19" w:tooltip="Programmation fonctionnelle" w:history="1">
+        <w:r>
+          <w:t>fonctionnelle</w:t>
+        </w:r>
+      </w:hyperlink>
+      <w:r>
+        <w:t> </w:t>
+      </w:r>
+      <w:r>
+        <w:t>et</w:t>
+      </w:r>
+      <w:r>
+        <w:t> </w:t>
+      </w:r>
+      <w:hyperlink r:id="rId20" w:tooltip="Programmation orientée objet" w:history="1">
+        <w:r>
+          <w:t>orientée objet</w:t>
+        </w:r>
+      </w:hyperlink>
+      <w:r>
+        <w:t>. Il est doté d'un</w:t>
+      </w:r>
+      <w:r>
+        <w:t> </w:t>
+      </w:r>
+      <w:hyperlink r:id="rId21" w:tooltip="Typage dynamique" w:history="1">
+        <w:r>
+          <w:t>typage dynamique</w:t>
+        </w:r>
+      </w:hyperlink>
+      <w:r>
+        <w:t> </w:t>
+      </w:r>
+      <w:hyperlink r:id="rId22" w:tooltip="Typage fort" w:history="1">
+        <w:r>
+          <w:t>fort</w:t>
+        </w:r>
+      </w:hyperlink>
+      <w:r>
+        <w:t>, d'une gestion automatique de la mémoire par</w:t>
+      </w:r>
+      <w:r>
+        <w:t xml:space="preserve"> </w:t>
+      </w:r>
+      <w:hyperlink r:id="rId23" w:tooltip="Ramasse-miettes (informatique)" w:history="1">
+        <w:r>
+          <w:t>ramasse-miettes</w:t>
+        </w:r>
+      </w:hyperlink>
+      <w:r>
+        <w:t> </w:t>
+      </w:r>
+      <w:r>
+        <w:t>et d'un</w:t>
+      </w:r>
+      <w:r>
+        <w:t> </w:t>
+      </w:r>
+      <w:hyperlink r:id="rId24" w:tooltip="Système de gestion d'exceptions" w:history="1">
+        <w:r>
+          <w:t>système de gestion d'exceptions</w:t>
+        </w:r>
+      </w:hyperlink>
+      <w:r>
+        <w:t>.</w:t>
+      </w:r>
+    </w:p>
+    <w:p>
+      <w:pPr>
+        <w:rPr>
+          <w:b/>
+          <w:bCs/>
+          <w:u w:val="single"/>
+        </w:rPr>
+      </w:pPr>
+      <w:r>
+        <w:rPr>
+          <w:b/>
+          <w:bCs/>
+          <w:u w:val="single"/>
+        </w:rPr>
+        <w:t>MySQL</w:t>
+      </w:r>
+      <w:r>
+        <w:rPr>
+          <w:b/>
+          <w:bCs/>
+          <w:u w:val="single"/>
+        </w:rPr>
+        <w:t> :</w:t>
+      </w:r>
+    </w:p>
+    <w:p>
+      <w:r>
+        <w:lastRenderedPageBreak/>
+        <w:t>MySQL </w:t>
+      </w:r>
+      <w:r>
+        <w:t>est un</w:t>
+      </w:r>
+      <w:r>
+        <w:t> </w:t>
+      </w:r>
+      <w:hyperlink r:id="rId25" w:tooltip="Système de gestion de base de données" w:history="1">
+        <w:r>
+          <w:t>système de gestion de bases de données</w:t>
+        </w:r>
+      </w:hyperlink>
+      <w:r>
+        <w:t> </w:t>
+      </w:r>
+      <w:r>
+        <w:t>relationnelles (SGBDR). Il est distribué sous une double licence</w:t>
+      </w:r>
+      <w:r>
+        <w:t> </w:t>
+      </w:r>
+      <w:hyperlink r:id="rId26" w:tooltip="Licence publique générale GNU" w:history="1">
+        <w:r>
+          <w:t>GPL</w:t>
+        </w:r>
+      </w:hyperlink>
+      <w:r>
+        <w:t> </w:t>
+      </w:r>
+      <w:r>
+        <w:t>et</w:t>
+      </w:r>
+      <w:r>
+        <w:t xml:space="preserve"> </w:t>
+      </w:r>
+      <w:hyperlink r:id="rId27" w:tooltip="Logiciel propriétaire" w:history="1">
+        <w:r>
+          <w:t>propriétaire</w:t>
+        </w:r>
+      </w:hyperlink>
+      <w:r>
+        <w:t>. Il fait partie des logiciels de gestion de</w:t>
+      </w:r>
+      <w:r>
+        <w:t> </w:t>
+      </w:r>
+      <w:hyperlink r:id="rId28" w:tooltip="Base de données" w:history="1">
+        <w:r>
+          <w:t>base de données</w:t>
+        </w:r>
+      </w:hyperlink>
+      <w:r>
+        <w:t> </w:t>
+      </w:r>
+      <w:r>
+        <w:t>les plus utilisés au monde, autant par le grand public (applications web principalement) que par des professionnels, en concurrence avec</w:t>
+      </w:r>
+      <w:r>
+        <w:t> </w:t>
+      </w:r>
+      <w:hyperlink r:id="rId29" w:tooltip="Oracle Database" w:history="1">
+        <w:r>
+          <w:t>Oracle</w:t>
+        </w:r>
+      </w:hyperlink>
+      <w:r>
+        <w:t>,</w:t>
+      </w:r>
+      <w:r>
+        <w:t> </w:t>
+      </w:r>
+      <w:hyperlink r:id="rId30" w:tooltip="Informix" w:history="1">
+        <w:r>
+          <w:t>Informix</w:t>
+        </w:r>
+      </w:hyperlink>
+      <w:r>
+        <w:t> </w:t>
+      </w:r>
+      <w:r>
+        <w:t>et</w:t>
+      </w:r>
+      <w:r>
+        <w:t> </w:t>
+      </w:r>
+      <w:hyperlink r:id="rId31" w:tooltip="Microsoft SQL Server" w:history="1">
+        <w:r>
+          <w:t>Microsoft SQL Server</w:t>
+        </w:r>
+      </w:hyperlink>
+      <w:r>
+        <w:t>.</w:t>
+      </w:r>
+    </w:p>
+    <w:p>
+      <w:pPr>
+        <w:pStyle w:val="Titre2"/>
       </w:pPr>
       <w:bookmarkStart w:id="4" w:name="_Toc441918280"/>
       <w:r>
@@ -2059,31 +2687,617 @@
       <w:bookmarkEnd w:id="4"/>
     </w:p>
     <w:p>
-      <w:r>
+      <w:pPr>
+        <w:rPr>
+          <w:b/>
+          <w:bCs/>
+          <w:u w:val="single"/>
+        </w:rPr>
+      </w:pPr>
+      <w:proofErr w:type="spellStart"/>
+      <w:r>
+        <w:rPr>
+          <w:b/>
+          <w:bCs/>
+          <w:u w:val="single"/>
+        </w:rPr>
         <w:t>Sqlacodegen</w:t>
+      </w:r>
+      <w:proofErr w:type="spellEnd"/>
+      <w:r>
+        <w:rPr>
+          <w:b/>
+          <w:bCs/>
+          <w:u w:val="single"/>
+        </w:rPr>
+        <w:t> :</w:t>
       </w:r>
     </w:p>
     <w:p>
-      <w:r>
+      <w:pPr>
+        <w:shd w:val="clear" w:color="auto" w:fill="FFFFFF"/>
+        <w:ind w:firstLine="0"/>
+        <w:rPr>
+          <w:rFonts w:ascii="Helvetica" w:eastAsia="Times New Roman" w:hAnsi="Helvetica" w:cs="Helvetica"/>
+          <w:color w:val="666666"/>
+        </w:rPr>
+      </w:pPr>
+      <w:r>
+        <w:rPr>
+          <w:rFonts w:ascii="Helvetica" w:eastAsia="Times New Roman" w:hAnsi="Helvetica" w:cs="Helvetica"/>
+          <w:color w:val="666666"/>
+        </w:rPr>
+        <w:t xml:space="preserve">         </w:t>
+      </w:r>
+      <w:r>
+        <w:t>Automatic model code generator for SQLAlchemy </w:t>
+      </w:r>
+      <w:r>
+        <w:t>: est module de génération du code automat</w:t>
+      </w:r>
+      <w:r>
+        <w:t>ique</w:t>
+      </w:r>
+      <w:r>
+        <w:t xml:space="preserve"> pour SQLAlchemy.</w:t>
+      </w:r>
+    </w:p>
+    <w:p/>
+    <w:p>
+      <w:pPr>
+        <w:rPr>
+          <w:b/>
+          <w:bCs/>
+          <w:u w:val="single"/>
+        </w:rPr>
+      </w:pPr>
+      <w:r>
+        <w:rPr>
+          <w:b/>
+          <w:bCs/>
+          <w:u w:val="single"/>
+        </w:rPr>
         <w:t>SQLAlchemy</w:t>
+      </w:r>
+      <w:r>
+        <w:rPr>
+          <w:b/>
+          <w:bCs/>
+          <w:u w:val="single"/>
+        </w:rPr>
+        <w:t> :</w:t>
       </w:r>
     </w:p>
     <w:p>
-      <w:r>
-        <w:t>Pickle</w:t>
+      <w:pPr>
+        <w:jc w:val="center"/>
+        <w:rPr>
+          <w:b/>
+          <w:bCs/>
+          <w:u w:val="single"/>
+        </w:rPr>
+      </w:pPr>
+      <w:r>
+        <w:rPr>
+          <w:b/>
+          <w:bCs/>
+          <w:noProof/>
+        </w:rPr>
+        <w:drawing>
+          <wp:inline distT="0" distB="0" distL="0" distR="0" wp14:anchorId="37C90874" wp14:editId="29DA06FC">
+            <wp:extent cx="2857500" cy="600075"/>
+            <wp:effectExtent l="0" t="0" r="0" b="9525"/>
+            <wp:docPr id="1" name="Image 1"/>
+            <wp:cNvGraphicFramePr>
+              <a:graphicFrameLocks xmlns:a="http://schemas.openxmlformats.org/drawingml/2006/main" noChangeAspect="1"/>
+            </wp:cNvGraphicFramePr>
+            <a:graphic xmlns:a="http://schemas.openxmlformats.org/drawingml/2006/main">
+              <a:graphicData uri="http://schemas.openxmlformats.org/drawingml/2006/picture">
+                <pic:pic xmlns:pic="http://schemas.openxmlformats.org/drawingml/2006/picture">
+                  <pic:nvPicPr>
+                    <pic:cNvPr id="1" name="sqlarch.png"/>
+                    <pic:cNvPicPr/>
+                  </pic:nvPicPr>
+                  <pic:blipFill>
+                    <a:blip r:embed="rId32">
+                      <a:extLst>
+                        <a:ext uri="{28A0092B-C50C-407E-A947-70E740481C1C}">
+                          <a14:useLocalDpi xmlns:a14="http://schemas.microsoft.com/office/drawing/2010/main" val="0"/>
+                        </a:ext>
+                      </a:extLst>
+                    </a:blip>
+                    <a:stretch>
+                      <a:fillRect/>
+                    </a:stretch>
+                  </pic:blipFill>
+                  <pic:spPr>
+                    <a:xfrm>
+                      <a:off x="0" y="0"/>
+                      <a:ext cx="2857500" cy="600075"/>
+                    </a:xfrm>
+                    <a:prstGeom prst="rect">
+                      <a:avLst/>
+                    </a:prstGeom>
+                  </pic:spPr>
+                </pic:pic>
+              </a:graphicData>
+            </a:graphic>
+          </wp:inline>
+        </w:drawing>
       </w:r>
     </w:p>
     <w:p>
-      <w:r>
-        <w:t>ArgParser</w:t>
+      <w:pPr>
+        <w:pStyle w:val="NormalWeb"/>
+        <w:shd w:val="clear" w:color="auto" w:fill="FFFFFF"/>
+        <w:spacing w:before="0" w:beforeAutospacing="0" w:after="0" w:afterAutospacing="0" w:line="336" w:lineRule="atLeast"/>
+        <w:rPr>
+          <w:rFonts w:ascii="Calibri" w:hAnsi="Calibri"/>
+        </w:rPr>
+      </w:pPr>
+      <w:r>
+        <w:tab/>
+      </w:r>
+      <w:r>
+        <w:rPr>
+          <w:rFonts w:ascii="Calibri" w:hAnsi="Calibri"/>
+        </w:rPr>
+        <w:t>SQLAlchemy</w:t>
+      </w:r>
+      <w:r>
+        <w:rPr>
+          <w:rFonts w:ascii="Calibri" w:hAnsi="Calibri"/>
+        </w:rPr>
+        <w:t> </w:t>
+      </w:r>
+      <w:r>
+        <w:rPr>
+          <w:rFonts w:ascii="Calibri" w:hAnsi="Calibri"/>
+        </w:rPr>
+        <w:t>est un toolkit</w:t>
+      </w:r>
+      <w:r>
+        <w:rPr>
+          <w:rFonts w:ascii="Calibri" w:hAnsi="Calibri"/>
+        </w:rPr>
+        <w:t> </w:t>
+      </w:r>
+      <w:hyperlink r:id="rId33" w:tooltip="Open source" w:history="1">
+        <w:r>
+          <w:rPr>
+            <w:rFonts w:ascii="Calibri" w:hAnsi="Calibri"/>
+          </w:rPr>
+          <w:t>open source</w:t>
+        </w:r>
+      </w:hyperlink>
+      <w:r>
+        <w:rPr>
+          <w:rFonts w:ascii="Calibri" w:hAnsi="Calibri"/>
+        </w:rPr>
+        <w:t> </w:t>
+      </w:r>
+      <w:hyperlink r:id="rId34" w:tooltip="Structured Query Language" w:history="1">
+        <w:r>
+          <w:rPr>
+            <w:rFonts w:ascii="Calibri" w:hAnsi="Calibri"/>
+          </w:rPr>
+          <w:t>SQL</w:t>
+        </w:r>
+      </w:hyperlink>
+      <w:r>
+        <w:rPr>
+          <w:rFonts w:ascii="Calibri" w:hAnsi="Calibri"/>
+        </w:rPr>
+        <w:t> </w:t>
+      </w:r>
+      <w:r>
+        <w:rPr>
+          <w:rFonts w:ascii="Calibri" w:hAnsi="Calibri"/>
+        </w:rPr>
+        <w:t>et un</w:t>
+      </w:r>
+      <w:r>
+        <w:rPr>
+          <w:rFonts w:ascii="Calibri" w:hAnsi="Calibri"/>
+        </w:rPr>
+        <w:t> </w:t>
+      </w:r>
+      <w:hyperlink r:id="rId35" w:tooltip="Mapping objet-relationnel" w:history="1">
+        <w:r>
+          <w:rPr>
+            <w:rFonts w:ascii="Calibri" w:hAnsi="Calibri"/>
+          </w:rPr>
+          <w:t>mapping objet-relationnel</w:t>
+        </w:r>
+      </w:hyperlink>
+      <w:r>
+        <w:rPr>
+          <w:rFonts w:ascii="Calibri" w:hAnsi="Calibri"/>
+        </w:rPr>
+        <w:t> </w:t>
+      </w:r>
+      <w:r>
+        <w:rPr>
+          <w:rFonts w:ascii="Calibri" w:hAnsi="Calibri"/>
+        </w:rPr>
+        <w:t xml:space="preserve">(ORM) écrit </w:t>
+      </w:r>
+      <w:r>
+        <w:rPr>
+          <w:rFonts w:ascii="Calibri" w:hAnsi="Calibri"/>
+        </w:rPr>
+        <w:t xml:space="preserve"> </w:t>
+      </w:r>
+      <w:r>
+        <w:rPr>
+          <w:rFonts w:ascii="Calibri" w:hAnsi="Calibri"/>
+        </w:rPr>
+        <w:t>en</w:t>
+      </w:r>
+      <w:r>
+        <w:rPr>
+          <w:rFonts w:ascii="Calibri" w:hAnsi="Calibri"/>
+        </w:rPr>
+        <w:t> </w:t>
+      </w:r>
+      <w:hyperlink r:id="rId36" w:tooltip="Python (langage)" w:history="1">
+        <w:r>
+          <w:rPr>
+            <w:rFonts w:ascii="Calibri" w:hAnsi="Calibri"/>
+          </w:rPr>
+          <w:t>Python</w:t>
+        </w:r>
+      </w:hyperlink>
+      <w:r>
+        <w:rPr>
+          <w:rFonts w:ascii="Calibri" w:hAnsi="Calibri"/>
+        </w:rPr>
+        <w:t> </w:t>
+      </w:r>
+      <w:r>
+        <w:rPr>
+          <w:rFonts w:ascii="Calibri" w:hAnsi="Calibri"/>
+        </w:rPr>
+        <w:t>et publié sous</w:t>
+      </w:r>
+      <w:r>
+        <w:rPr>
+          <w:rFonts w:ascii="Calibri" w:hAnsi="Calibri"/>
+        </w:rPr>
+        <w:t> </w:t>
+      </w:r>
+      <w:hyperlink r:id="rId37" w:tooltip="MIT Licence" w:history="1">
+        <w:r>
+          <w:rPr>
+            <w:rFonts w:ascii="Calibri" w:hAnsi="Calibri"/>
+          </w:rPr>
+          <w:t>licence MIT</w:t>
+        </w:r>
+      </w:hyperlink>
+      <w:r>
+        <w:rPr>
+          <w:rFonts w:ascii="Calibri" w:hAnsi="Calibri"/>
+        </w:rPr>
+        <w:t>.</w:t>
       </w:r>
     </w:p>
     <w:p>
       <w:pPr>
-        <w:pStyle w:val="Heading1"/>
+        <w:pStyle w:val="NormalWeb"/>
+        <w:shd w:val="clear" w:color="auto" w:fill="FFFFFF"/>
+        <w:spacing w:before="0" w:beforeAutospacing="0" w:after="0" w:afterAutospacing="0" w:line="336" w:lineRule="atLeast"/>
+        <w:rPr>
+          <w:rFonts w:ascii="Calibri" w:hAnsi="Calibri"/>
+        </w:rPr>
+      </w:pPr>
+      <w:r>
+        <w:rPr>
+          <w:rFonts w:ascii="Calibri" w:hAnsi="Calibri"/>
+        </w:rPr>
+        <w:t>SQLAlchemy a opté pour l'utilisation du pattern Data Mapper</w:t>
+      </w:r>
+      <w:r>
+        <w:rPr>
+          <w:rFonts w:ascii="Calibri" w:hAnsi="Calibri"/>
+        </w:rPr>
+        <w:t> </w:t>
+      </w:r>
+      <w:r>
+        <w:rPr>
+          <w:rFonts w:ascii="Calibri" w:hAnsi="Calibri"/>
+        </w:rPr>
+        <w:t>plutôt que l'</w:t>
+      </w:r>
+      <w:hyperlink r:id="rId38" w:tooltip="Active record (patron de conception)" w:history="1">
+        <w:r>
+          <w:rPr>
+            <w:rFonts w:ascii="Calibri" w:hAnsi="Calibri"/>
+          </w:rPr>
+          <w:t>active record</w:t>
+        </w:r>
+      </w:hyperlink>
+      <w:r>
+        <w:rPr>
+          <w:rFonts w:ascii="Calibri" w:hAnsi="Calibri"/>
+        </w:rPr>
+        <w:t> </w:t>
+      </w:r>
+      <w:r>
+        <w:rPr>
+          <w:rFonts w:ascii="Calibri" w:hAnsi="Calibri"/>
+        </w:rPr>
+        <w:t>utilisés par de nombreux autres ORM.</w:t>
+      </w:r>
+    </w:p>
+    <w:p>
+      <w:pPr>
+        <w:pStyle w:val="NormalWeb"/>
+        <w:shd w:val="clear" w:color="auto" w:fill="FFFFFF"/>
+        <w:spacing w:before="0" w:beforeAutospacing="0" w:after="0" w:afterAutospacing="0" w:line="336" w:lineRule="atLeast"/>
+        <w:rPr>
+          <w:rFonts w:ascii="Calibri" w:hAnsi="Calibri"/>
+        </w:rPr>
+      </w:pPr>
+      <w:r>
+        <w:rPr>
+          <w:rFonts w:ascii="Calibri" w:hAnsi="Calibri"/>
+        </w:rPr>
+        <w:t>SQLAlchemy a été publié en</w:t>
+      </w:r>
+      <w:r>
+        <w:rPr>
+          <w:rFonts w:ascii="Calibri" w:hAnsi="Calibri"/>
+        </w:rPr>
+        <w:t> </w:t>
+      </w:r>
+      <w:hyperlink r:id="rId39" w:tooltip="Février 2006" w:history="1">
+        <w:r>
+          <w:rPr>
+            <w:rFonts w:ascii="Calibri" w:hAnsi="Calibri"/>
+          </w:rPr>
+          <w:t>février</w:t>
+        </w:r>
+      </w:hyperlink>
+      <w:r>
+        <w:rPr>
+          <w:rFonts w:ascii="Calibri" w:hAnsi="Calibri"/>
+        </w:rPr>
+        <w:t> </w:t>
+      </w:r>
+      <w:hyperlink r:id="rId40" w:tooltip="2006 en informatique" w:history="1">
+        <w:r>
+          <w:rPr>
+            <w:rFonts w:ascii="Calibri" w:hAnsi="Calibri"/>
+          </w:rPr>
+          <w:t>2006</w:t>
+        </w:r>
+      </w:hyperlink>
+      <w:r>
+        <w:rPr>
+          <w:rFonts w:ascii="Calibri" w:hAnsi="Calibri"/>
+        </w:rPr>
+        <w:t> </w:t>
+      </w:r>
+      <w:r>
+        <w:rPr>
+          <w:rFonts w:ascii="Calibri" w:hAnsi="Calibri"/>
+        </w:rPr>
+        <w:t>et est rapidement devenu l'un des ORM les plus utilisés par la communauté Python.</w:t>
+      </w:r>
+    </w:p>
+    <w:p>
+      <w:pPr>
+        <w:pStyle w:val="NormalWeb"/>
+        <w:shd w:val="clear" w:color="auto" w:fill="FFFFFF"/>
+        <w:spacing w:before="0" w:beforeAutospacing="0" w:after="0" w:afterAutospacing="0" w:line="336" w:lineRule="atLeast"/>
+        <w:rPr>
+          <w:rFonts w:ascii="Calibri" w:hAnsi="Calibri"/>
+          <w:b/>
+          <w:bCs/>
+          <w:color w:val="00B050"/>
+          <w:u w:val="single"/>
+        </w:rPr>
+      </w:pPr>
+      <w:r>
+        <w:rPr>
+          <w:rFonts w:ascii="Calibri" w:hAnsi="Calibri"/>
+          <w:b/>
+          <w:bCs/>
+          <w:color w:val="00B050"/>
+          <w:u w:val="single"/>
+        </w:rPr>
+        <w:t>Structure</w:t>
+      </w:r>
+      <w:r>
+        <w:rPr>
+          <w:rFonts w:ascii="Calibri" w:hAnsi="Calibri"/>
+          <w:b/>
+          <w:bCs/>
+          <w:color w:val="00B050"/>
+          <w:u w:val="single"/>
+        </w:rPr>
+        <w:t xml:space="preserve"> </w:t>
+      </w:r>
+      <w:r>
+        <w:rPr>
+          <w:rFonts w:ascii="Calibri" w:hAnsi="Calibri"/>
+          <w:b/>
+          <w:bCs/>
+          <w:color w:val="00B050"/>
+          <w:u w:val="single"/>
+        </w:rPr>
+        <w:t>de SQLAlchemy :</w:t>
+      </w:r>
+    </w:p>
+    <w:p>
+      <w:pPr>
+        <w:pStyle w:val="NormalWeb"/>
+        <w:shd w:val="clear" w:color="auto" w:fill="FFFFFF"/>
+        <w:spacing w:before="0" w:beforeAutospacing="0" w:after="0" w:afterAutospacing="0" w:line="336" w:lineRule="atLeast"/>
+        <w:rPr>
+          <w:rFonts w:ascii="Calibri" w:hAnsi="Calibri"/>
+          <w:b/>
+          <w:bCs/>
+          <w:color w:val="00B050"/>
+          <w:u w:val="single"/>
+        </w:rPr>
+      </w:pPr>
+      <w:r>
+        <w:rPr>
+          <w:rFonts w:ascii="Calibri" w:hAnsi="Calibri"/>
+          <w:b/>
+          <w:bCs/>
+          <w:noProof/>
+          <w:color w:val="00B050"/>
+          <w:u w:val="single"/>
+        </w:rPr>
+        <w:lastRenderedPageBreak/>
+        <w:drawing>
+          <wp:inline distT="0" distB="0" distL="0" distR="0" wp14:anchorId="78FFE905" wp14:editId="20502FD4">
+            <wp:extent cx="6076950" cy="4695825"/>
+            <wp:effectExtent l="0" t="0" r="0" b="9525"/>
+            <wp:docPr id="3" name="Image 3"/>
+            <wp:cNvGraphicFramePr>
+              <a:graphicFrameLocks xmlns:a="http://schemas.openxmlformats.org/drawingml/2006/main" noChangeAspect="1"/>
+            </wp:cNvGraphicFramePr>
+            <a:graphic xmlns:a="http://schemas.openxmlformats.org/drawingml/2006/main">
+              <a:graphicData uri="http://schemas.openxmlformats.org/drawingml/2006/picture">
+                <pic:pic xmlns:pic="http://schemas.openxmlformats.org/drawingml/2006/picture">
+                  <pic:nvPicPr>
+                    <pic:cNvPr id="3" name="sqlar.jpg"/>
+                    <pic:cNvPicPr/>
+                  </pic:nvPicPr>
+                  <pic:blipFill>
+                    <a:blip r:embed="rId41">
+                      <a:extLst>
+                        <a:ext uri="{28A0092B-C50C-407E-A947-70E740481C1C}">
+                          <a14:useLocalDpi xmlns:a14="http://schemas.microsoft.com/office/drawing/2010/main" val="0"/>
+                        </a:ext>
+                      </a:extLst>
+                    </a:blip>
+                    <a:stretch>
+                      <a:fillRect/>
+                    </a:stretch>
+                  </pic:blipFill>
+                  <pic:spPr>
+                    <a:xfrm>
+                      <a:off x="0" y="0"/>
+                      <a:ext cx="6076950" cy="4695825"/>
+                    </a:xfrm>
+                    <a:prstGeom prst="rect">
+                      <a:avLst/>
+                    </a:prstGeom>
+                  </pic:spPr>
+                </pic:pic>
+              </a:graphicData>
+            </a:graphic>
+          </wp:inline>
+        </w:drawing>
+      </w:r>
+    </w:p>
+    <w:p/>
+    <w:p>
+      <w:pPr>
+        <w:rPr>
+          <w:b/>
+          <w:bCs/>
+          <w:u w:val="single"/>
+        </w:rPr>
+      </w:pPr>
+      <w:r>
+        <w:rPr>
+          <w:b/>
+          <w:bCs/>
+          <w:u w:val="single"/>
+        </w:rPr>
+        <w:t>Pickle</w:t>
+      </w:r>
+      <w:r>
+        <w:rPr>
+          <w:b/>
+          <w:bCs/>
+          <w:u w:val="single"/>
+        </w:rPr>
+        <w:t> :</w:t>
+      </w:r>
+    </w:p>
+    <w:p>
+      <w:r>
+        <w:t>Un pickle est un objet Python représentant une chaine d'octets. Cela</w:t>
+      </w:r>
+      <w:r>
+        <w:t xml:space="preserve"> a l'air parfaitement simple ? </w:t>
+      </w:r>
+      <w:r>
+        <w:t>Eh</w:t>
+      </w:r>
+      <w:r>
+        <w:t xml:space="preserve"> bien, c'est aussi simple ! Ce processus est appelé Pickling. Donc nous avons converti avec succès notre objet en une chaîne d'octets, maintenant comment pouvons-nous revenir en arrière ? Dépickler signifie reconstruire l'objet Python depuis la chaine picklée d'octets. Pour parler strictement, ce n'est pas une reconstruction dans un sens physique—cela signifie simplement que si nous avons pickler une liste, L, alors après dépicklage, nous retrouvons les contenus de la liste simplement en accédant à L.</w:t>
+      </w:r>
+    </w:p>
+    <w:p>
+      <w:r>
+        <w:t>Les termes « pickler » et « depickler » se rapportent respectivement à la sérialisation et à la désérialisation objet, qui sont des termes neutres par rapport au langage relatif à un processus qui transforme arbitrairement des objets complexes en représentations textuelles ou binaires de ces objets et inversement.</w:t>
+      </w:r>
+    </w:p>
+    <w:p>
+      <w:pPr>
+        <w:rPr>
+          <w:b/>
+          <w:bCs/>
+          <w:u w:val="single"/>
+        </w:rPr>
+      </w:pPr>
+      <w:proofErr w:type="spellStart"/>
+      <w:r>
+        <w:rPr>
+          <w:b/>
+          <w:bCs/>
+          <w:u w:val="single"/>
+        </w:rPr>
+        <w:t>ArgParser</w:t>
+      </w:r>
+      <w:proofErr w:type="spellEnd"/>
+      <w:r>
+        <w:rPr>
+          <w:b/>
+          <w:bCs/>
+          <w:u w:val="single"/>
+        </w:rPr>
+        <w:t> :</w:t>
+      </w:r>
+    </w:p>
+    <w:p>
+      <w:r>
+        <w:t xml:space="preserve">Le module argparse est un "Command Line Parsing Module". En bon français, on dirait que le module argparse permet de parser correctement les arguments de la ligne de commande. Le module argparse est le successeur du module </w:t>
+      </w:r>
+      <w:r>
+        <w:rPr>
+          <w:b/>
+          <w:bCs/>
+        </w:rPr>
+        <w:t>optparse</w:t>
+      </w:r>
+      <w:r>
+        <w:t>. Ce module est inclus en standard dans python 2.7 et python 3.2. Vous pouvez sinon l'installer par un </w:t>
+      </w:r>
+      <w:r>
+        <w:rPr>
+          <w:highlight w:val="yellow"/>
+        </w:rPr>
+        <w:t>pip install argparse</w:t>
+      </w:r>
+      <w:r>
+        <w:t>.</w:t>
+      </w:r>
+    </w:p>
+    <w:p>
+      <w:pPr>
+        <w:pStyle w:val="Titre1"/>
       </w:pPr>
       <w:bookmarkStart w:id="5" w:name="_Toc441918281"/>
       <w:r>
+        <w:lastRenderedPageBreak/>
         <w:t>Test</w:t>
       </w:r>
       <w:bookmarkEnd w:id="5"/>
@@ -2091,7 +3305,7 @@
     <w:p/>
     <w:p>
       <w:pPr>
-        <w:pStyle w:val="Heading1"/>
+        <w:pStyle w:val="Titre1"/>
       </w:pPr>
       <w:bookmarkStart w:id="6" w:name="_Toc441918282"/>
       <w:bookmarkEnd w:id="0"/>
@@ -2103,8 +3317,8 @@
     </w:p>
     <w:p/>
     <w:sectPr>
-      <w:headerReference w:type="default" r:id="rId14"/>
-      <w:footerReference w:type="default" r:id="rId15"/>
+      <w:headerReference w:type="default" r:id="rId42"/>
+      <w:footerReference w:type="default" r:id="rId43"/>
       <w:pgSz w:w="11900" w:h="16820"/>
       <w:pgMar w:top="1977" w:right="540" w:bottom="1417" w:left="1417" w:header="708" w:footer="708" w:gutter="0"/>
       <w:pgNumType w:start="0"/>
@@ -2117,7 +3331,7 @@
 </file>
 
 <file path=word/endnotes.xml><?xml version="1.0" encoding="utf-8"?>
-<w:endnotes xmlns:wpc="http://schemas.microsoft.com/office/word/2010/wordprocessingCanvas" xmlns:mc="http://schemas.openxmlformats.org/markup-compatibility/2006" xmlns:o="urn:schemas-microsoft-com:office:office" xmlns:r="http://schemas.openxmlformats.org/officeDocument/2006/relationships" xmlns:m="http://schemas.openxmlformats.org/officeDocument/2006/math" xmlns:v="urn:schemas-microsoft-com:vml" xmlns:wp14="http://schemas.microsoft.com/office/word/2010/wordprocessingDrawing" xmlns:wp="http://schemas.openxmlformats.org/drawingml/2006/wordprocessingDrawing" xmlns:w10="urn:schemas-microsoft-com:office:word" xmlns:w="http://schemas.openxmlformats.org/wordprocessingml/2006/main" xmlns:w14="http://schemas.microsoft.com/office/word/2010/wordml" xmlns:wpg="http://schemas.microsoft.com/office/word/2010/wordprocessingGroup" xmlns:wpi="http://schemas.microsoft.com/office/word/2010/wordprocessingInk" xmlns:wne="http://schemas.microsoft.com/office/word/2006/wordml" xmlns:wps="http://schemas.microsoft.com/office/word/2010/wordprocessingShape" mc:Ignorable="w14 wp14">
+<w:endnotes xmlns:wpc="http://schemas.microsoft.com/office/word/2010/wordprocessingCanvas" xmlns:mc="http://schemas.openxmlformats.org/markup-compatibility/2006" xmlns:o="urn:schemas-microsoft-com:office:office" xmlns:r="http://schemas.openxmlformats.org/officeDocument/2006/relationships" xmlns:m="http://schemas.openxmlformats.org/officeDocument/2006/math" xmlns:v="urn:schemas-microsoft-com:vml" xmlns:wp14="http://schemas.microsoft.com/office/word/2010/wordprocessingDrawing" xmlns:wp="http://schemas.openxmlformats.org/drawingml/2006/wordprocessingDrawing" xmlns:w10="urn:schemas-microsoft-com:office:word" xmlns:w="http://schemas.openxmlformats.org/wordprocessingml/2006/main" xmlns:w14="http://schemas.microsoft.com/office/word/2010/wordml" xmlns:w15="http://schemas.microsoft.com/office/word/2012/wordml" xmlns:wpg="http://schemas.microsoft.com/office/word/2010/wordprocessingGroup" xmlns:wpi="http://schemas.microsoft.com/office/word/2010/wordprocessingInk" xmlns:wne="http://schemas.microsoft.com/office/word/2006/wordml" xmlns:wps="http://schemas.microsoft.com/office/word/2010/wordprocessingShape" mc:Ignorable="w14 w15 wp14">
   <w:endnote w:type="separator" w:id="-1">
     <w:p>
       <w:r>
@@ -2136,7 +3350,7 @@
 </file>
 
 <file path=word/footer1.xml><?xml version="1.0" encoding="utf-8"?>
-<w:ftr xmlns:wpc="http://schemas.microsoft.com/office/word/2010/wordprocessingCanvas" xmlns:mc="http://schemas.openxmlformats.org/markup-compatibility/2006" xmlns:o="urn:schemas-microsoft-com:office:office" xmlns:r="http://schemas.openxmlformats.org/officeDocument/2006/relationships" xmlns:m="http://schemas.openxmlformats.org/officeDocument/2006/math" xmlns:v="urn:schemas-microsoft-com:vml" xmlns:wp14="http://schemas.microsoft.com/office/word/2010/wordprocessingDrawing" xmlns:wp="http://schemas.openxmlformats.org/drawingml/2006/wordprocessingDrawing" xmlns:w10="urn:schemas-microsoft-com:office:word" xmlns:w="http://schemas.openxmlformats.org/wordprocessingml/2006/main" xmlns:w14="http://schemas.microsoft.com/office/word/2010/wordml" xmlns:wpg="http://schemas.microsoft.com/office/word/2010/wordprocessingGroup" xmlns:wpi="http://schemas.microsoft.com/office/word/2010/wordprocessingInk" xmlns:wne="http://schemas.microsoft.com/office/word/2006/wordml" xmlns:wps="http://schemas.microsoft.com/office/word/2010/wordprocessingShape" mc:Ignorable="w14 wp14">
+<w:ftr xmlns:wpc="http://schemas.microsoft.com/office/word/2010/wordprocessingCanvas" xmlns:mc="http://schemas.openxmlformats.org/markup-compatibility/2006" xmlns:o="urn:schemas-microsoft-com:office:office" xmlns:r="http://schemas.openxmlformats.org/officeDocument/2006/relationships" xmlns:m="http://schemas.openxmlformats.org/officeDocument/2006/math" xmlns:v="urn:schemas-microsoft-com:vml" xmlns:wp14="http://schemas.microsoft.com/office/word/2010/wordprocessingDrawing" xmlns:wp="http://schemas.openxmlformats.org/drawingml/2006/wordprocessingDrawing" xmlns:w10="urn:schemas-microsoft-com:office:word" xmlns:w="http://schemas.openxmlformats.org/wordprocessingml/2006/main" xmlns:w14="http://schemas.microsoft.com/office/word/2010/wordml" xmlns:w15="http://schemas.microsoft.com/office/word/2012/wordml" xmlns:wpg="http://schemas.microsoft.com/office/word/2010/wordprocessingGroup" xmlns:wpi="http://schemas.microsoft.com/office/word/2010/wordprocessingInk" xmlns:wne="http://schemas.microsoft.com/office/word/2006/wordml" xmlns:wps="http://schemas.microsoft.com/office/word/2010/wordprocessingShape" mc:Ignorable="w14 w15 wp14">
   <w:sdt>
     <w:sdtPr>
       <w:id w:val="250395305"/>
@@ -2252,14 +3466,27 @@
         <w:r>
           <w:t xml:space="preserve"> sur </w:t>
         </w:r>
-        <w:fldSimple w:instr=" NUMPAGES  ">
-          <w:r>
-            <w:rPr>
-              <w:noProof/>
-            </w:rPr>
-            <w:t>2</w:t>
-          </w:r>
-        </w:fldSimple>
+        <w:r>
+          <w:fldChar w:fldCharType="begin"/>
+        </w:r>
+        <w:r>
+          <w:instrText xml:space="preserve"> NUMPAGES  </w:instrText>
+        </w:r>
+        <w:r>
+          <w:fldChar w:fldCharType="separate"/>
+        </w:r>
+        <w:r>
+          <w:rPr>
+            <w:noProof/>
+          </w:rPr>
+          <w:t>5</w:t>
+        </w:r>
+        <w:r>
+          <w:rPr>
+            <w:noProof/>
+          </w:rPr>
+          <w:fldChar w:fldCharType="end"/>
+        </w:r>
       </w:p>
     </w:sdtContent>
   </w:sdt>
@@ -2267,7 +3494,7 @@
 </file>
 
 <file path=word/footnotes.xml><?xml version="1.0" encoding="utf-8"?>
-<w:footnotes xmlns:wpc="http://schemas.microsoft.com/office/word/2010/wordprocessingCanvas" xmlns:mc="http://schemas.openxmlformats.org/markup-compatibility/2006" xmlns:o="urn:schemas-microsoft-com:office:office" xmlns:r="http://schemas.openxmlformats.org/officeDocument/2006/relationships" xmlns:m="http://schemas.openxmlformats.org/officeDocument/2006/math" xmlns:v="urn:schemas-microsoft-com:vml" xmlns:wp14="http://schemas.microsoft.com/office/word/2010/wordprocessingDrawing" xmlns:wp="http://schemas.openxmlformats.org/drawingml/2006/wordprocessingDrawing" xmlns:w10="urn:schemas-microsoft-com:office:word" xmlns:w="http://schemas.openxmlformats.org/wordprocessingml/2006/main" xmlns:w14="http://schemas.microsoft.com/office/word/2010/wordml" xmlns:wpg="http://schemas.microsoft.com/office/word/2010/wordprocessingGroup" xmlns:wpi="http://schemas.microsoft.com/office/word/2010/wordprocessingInk" xmlns:wne="http://schemas.microsoft.com/office/word/2006/wordml" xmlns:wps="http://schemas.microsoft.com/office/word/2010/wordprocessingShape" mc:Ignorable="w14 wp14">
+<w:footnotes xmlns:wpc="http://schemas.microsoft.com/office/word/2010/wordprocessingCanvas" xmlns:mc="http://schemas.openxmlformats.org/markup-compatibility/2006" xmlns:o="urn:schemas-microsoft-com:office:office" xmlns:r="http://schemas.openxmlformats.org/officeDocument/2006/relationships" xmlns:m="http://schemas.openxmlformats.org/officeDocument/2006/math" xmlns:v="urn:schemas-microsoft-com:vml" xmlns:wp14="http://schemas.microsoft.com/office/word/2010/wordprocessingDrawing" xmlns:wp="http://schemas.openxmlformats.org/drawingml/2006/wordprocessingDrawing" xmlns:w10="urn:schemas-microsoft-com:office:word" xmlns:w="http://schemas.openxmlformats.org/wordprocessingml/2006/main" xmlns:w14="http://schemas.microsoft.com/office/word/2010/wordml" xmlns:w15="http://schemas.microsoft.com/office/word/2012/wordml" xmlns:wpg="http://schemas.microsoft.com/office/word/2010/wordprocessingGroup" xmlns:wpi="http://schemas.microsoft.com/office/word/2010/wordprocessingInk" xmlns:wne="http://schemas.microsoft.com/office/word/2006/wordml" xmlns:wps="http://schemas.microsoft.com/office/word/2010/wordprocessingShape" mc:Ignorable="w14 w15 wp14">
   <w:footnote w:type="separator" w:id="-1">
     <w:p>
       <w:r>
@@ -2286,10 +3513,10 @@
 </file>
 
 <file path=word/header1.xml><?xml version="1.0" encoding="utf-8"?>
-<w:hdr xmlns:wpc="http://schemas.microsoft.com/office/word/2010/wordprocessingCanvas" xmlns:mc="http://schemas.openxmlformats.org/markup-compatibility/2006" xmlns:o="urn:schemas-microsoft-com:office:office" xmlns:r="http://schemas.openxmlformats.org/officeDocument/2006/relationships" xmlns:m="http://schemas.openxmlformats.org/officeDocument/2006/math" xmlns:v="urn:schemas-microsoft-com:vml" xmlns:wp14="http://schemas.microsoft.com/office/word/2010/wordprocessingDrawing" xmlns:wp="http://schemas.openxmlformats.org/drawingml/2006/wordprocessingDrawing" xmlns:w10="urn:schemas-microsoft-com:office:word" xmlns:w="http://schemas.openxmlformats.org/wordprocessingml/2006/main" xmlns:w14="http://schemas.microsoft.com/office/word/2010/wordml" xmlns:wpg="http://schemas.microsoft.com/office/word/2010/wordprocessingGroup" xmlns:wpi="http://schemas.microsoft.com/office/word/2010/wordprocessingInk" xmlns:wne="http://schemas.microsoft.com/office/word/2006/wordml" xmlns:wps="http://schemas.microsoft.com/office/word/2010/wordprocessingShape" mc:Ignorable="w14 wp14">
+<w:hdr xmlns:wpc="http://schemas.microsoft.com/office/word/2010/wordprocessingCanvas" xmlns:mc="http://schemas.openxmlformats.org/markup-compatibility/2006" xmlns:o="urn:schemas-microsoft-com:office:office" xmlns:r="http://schemas.openxmlformats.org/officeDocument/2006/relationships" xmlns:m="http://schemas.openxmlformats.org/officeDocument/2006/math" xmlns:v="urn:schemas-microsoft-com:vml" xmlns:wp14="http://schemas.microsoft.com/office/word/2010/wordprocessingDrawing" xmlns:wp="http://schemas.openxmlformats.org/drawingml/2006/wordprocessingDrawing" xmlns:w10="urn:schemas-microsoft-com:office:word" xmlns:w="http://schemas.openxmlformats.org/wordprocessingml/2006/main" xmlns:w14="http://schemas.microsoft.com/office/word/2010/wordml" xmlns:w15="http://schemas.microsoft.com/office/word/2012/wordml" xmlns:wpg="http://schemas.microsoft.com/office/word/2010/wordprocessingGroup" xmlns:wpi="http://schemas.microsoft.com/office/word/2010/wordprocessingInk" xmlns:wne="http://schemas.microsoft.com/office/word/2006/wordml" xmlns:wps="http://schemas.microsoft.com/office/word/2010/wordprocessingShape" mc:Ignorable="w14 w15 wp14">
   <w:p>
     <w:pPr>
-      <w:pStyle w:val="Header"/>
+      <w:pStyle w:val="En-tte"/>
     </w:pPr>
     <w:r>
       <w:rPr>
@@ -2410,7 +3637,7 @@
         </mc:Choice>
         <mc:Fallback>
           <w:pict>
-            <v:shapetype id="_x0000_t202" coordsize="21600,21600" o:spt="202" path="m,l,21600r21600,l21600,xe">
+            <v:shapetype w14:anchorId="3E7736F2" id="_x0000_t202" coordsize="21600,21600" o:spt="202" path="m,l,21600r21600,l21600,xe">
               <v:stroke joinstyle="miter"/>
               <v:path gradientshapeok="t" o:connecttype="rect"/>
             </v:shapetype>
@@ -2540,7 +3767,7 @@
         </mc:Choice>
         <mc:Fallback>
           <w:pict>
-            <v:rect id="Rectangle 20" o:spid="_x0000_s1032" style="position:absolute;left:0;text-align:left;margin-left:-70.45pt;margin-top:-38pt;width:50.95pt;height:844.8pt;z-index:251696640;visibility:visible;mso-wrap-style:square;mso-width-percent:0;mso-height-percent:0;mso-wrap-distance-left:9pt;mso-wrap-distance-top:0;mso-wrap-distance-right:9pt;mso-wrap-distance-bottom:0;mso-position-horizontal:absolute;mso-position-horizontal-relative:text;mso-position-vertical:absolute;mso-position-vertical-relative:text;mso-width-percent:0;mso-height-percent:0;mso-width-relative:page;mso-height-relative:page;v-text-anchor:top" o:gfxdata="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" fillcolor="#365f91 [2404]" stroked="f">
+            <v:rect w14:anchorId="7E83C903" id="Rectangle 20" o:spid="_x0000_s1032" style="position:absolute;left:0;text-align:left;margin-left:-70.45pt;margin-top:-38pt;width:50.95pt;height:844.8pt;z-index:251696640;visibility:visible;mso-wrap-style:square;mso-width-percent:0;mso-height-percent:0;mso-wrap-distance-left:9pt;mso-wrap-distance-top:0;mso-wrap-distance-right:9pt;mso-wrap-distance-bottom:0;mso-position-horizontal:absolute;mso-position-horizontal-relative:text;mso-position-vertical:absolute;mso-position-vertical-relative:text;mso-width-percent:0;mso-height-percent:0;mso-width-relative:page;mso-height-relative:page;v-text-anchor:top" o:gfxdata="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" fillcolor="#365f91 [2404]" stroked="f">
               <v:fill opacity="26728f"/>
               <v:textbox style="layout-flow:vertical;mso-layout-flow-alt:bottom-to-top" inset="0,0,0,40mm">
                 <w:txbxContent>
@@ -2625,7 +3852,7 @@
         </mc:Choice>
         <mc:Fallback>
           <w:pict>
-            <v:rect id="Rectangle 19" o:spid="_x0000_s1026" style="position:absolute;margin-left:83.65pt;margin-top:38.1pt;width:414pt;height:6.25pt;z-index:251695616;visibility:visible;mso-wrap-style:square;mso-width-percent:0;mso-height-percent:0;mso-wrap-distance-left:9pt;mso-wrap-distance-top:0;mso-wrap-distance-right:9pt;mso-wrap-distance-bottom:0;mso-position-horizontal:absolute;mso-position-horizontal-relative:text;mso-position-vertical:absolute;mso-position-vertical-relative:text;mso-width-percent:0;mso-height-percent:0;mso-width-relative:page;mso-height-relative:page;v-text-anchor:top" o:gfxdata="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" fillcolor="#365f91 [2404]" stroked="f">
+            <v:rect w14:anchorId="618C9A95" id="Rectangle 19" o:spid="_x0000_s1026" style="position:absolute;margin-left:83.65pt;margin-top:38.1pt;width:414pt;height:6.25pt;z-index:251695616;visibility:visible;mso-wrap-style:square;mso-width-percent:0;mso-height-percent:0;mso-wrap-distance-left:9pt;mso-wrap-distance-top:0;mso-wrap-distance-right:9pt;mso-wrap-distance-bottom:0;mso-position-horizontal:absolute;mso-position-horizontal-relative:text;mso-position-vertical:absolute;mso-position-vertical-relative:text;mso-width-percent:0;mso-height-percent:0;mso-width-relative:page;mso-height-relative:page;v-text-anchor:top" o:gfxdata="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" fillcolor="#365f91 [2404]" stroked="f">
               <v:fill opacity="29555f"/>
             </v:rect>
           </w:pict>
@@ -2637,7 +3864,7 @@
 </file>
 
 <file path=word/numbering.xml><?xml version="1.0" encoding="utf-8"?>
-<w:numbering xmlns:wpc="http://schemas.microsoft.com/office/word/2010/wordprocessingCanvas" xmlns:mc="http://schemas.openxmlformats.org/markup-compatibility/2006" xmlns:o="urn:schemas-microsoft-com:office:office" xmlns:r="http://schemas.openxmlformats.org/officeDocument/2006/relationships" xmlns:m="http://schemas.openxmlformats.org/officeDocument/2006/math" xmlns:v="urn:schemas-microsoft-com:vml" xmlns:wp14="http://schemas.microsoft.com/office/word/2010/wordprocessingDrawing" xmlns:wp="http://schemas.openxmlformats.org/drawingml/2006/wordprocessingDrawing" xmlns:w10="urn:schemas-microsoft-com:office:word" xmlns:w="http://schemas.openxmlformats.org/wordprocessingml/2006/main" xmlns:w14="http://schemas.microsoft.com/office/word/2010/wordml" xmlns:wpg="http://schemas.microsoft.com/office/word/2010/wordprocessingGroup" xmlns:wpi="http://schemas.microsoft.com/office/word/2010/wordprocessingInk" xmlns:wne="http://schemas.microsoft.com/office/word/2006/wordml" xmlns:wps="http://schemas.microsoft.com/office/word/2010/wordprocessingShape" mc:Ignorable="w14 wp14">
+<w:numbering xmlns:wpc="http://schemas.microsoft.com/office/word/2010/wordprocessingCanvas" xmlns:mc="http://schemas.openxmlformats.org/markup-compatibility/2006" xmlns:o="urn:schemas-microsoft-com:office:office" xmlns:r="http://schemas.openxmlformats.org/officeDocument/2006/relationships" xmlns:m="http://schemas.openxmlformats.org/officeDocument/2006/math" xmlns:v="urn:schemas-microsoft-com:vml" xmlns:wp14="http://schemas.microsoft.com/office/word/2010/wordprocessingDrawing" xmlns:wp="http://schemas.openxmlformats.org/drawingml/2006/wordprocessingDrawing" xmlns:w10="urn:schemas-microsoft-com:office:word" xmlns:w="http://schemas.openxmlformats.org/wordprocessingml/2006/main" xmlns:w14="http://schemas.microsoft.com/office/word/2010/wordml" xmlns:w15="http://schemas.microsoft.com/office/word/2012/wordml" xmlns:wpg="http://schemas.microsoft.com/office/word/2010/wordprocessingGroup" xmlns:wpi="http://schemas.microsoft.com/office/word/2010/wordprocessingInk" xmlns:wne="http://schemas.microsoft.com/office/word/2006/wordml" xmlns:wps="http://schemas.microsoft.com/office/word/2010/wordprocessingShape" mc:Ignorable="w14 w15 wp14">
   <w:abstractNum w:abstractNumId="0">
     <w:nsid w:val="02052373"/>
     <w:multiLevelType w:val="hybridMultilevel"/>
@@ -3517,7 +4744,7 @@
     <w:lvl w:ilvl="0">
       <w:start w:val="1"/>
       <w:numFmt w:val="decimal"/>
-      <w:pStyle w:val="Heading1"/>
+      <w:pStyle w:val="Titre1"/>
       <w:lvlText w:val="%1"/>
       <w:lvlJc w:val="left"/>
       <w:pPr>
@@ -3527,7 +4754,7 @@
     <w:lvl w:ilvl="1">
       <w:start w:val="1"/>
       <w:numFmt w:val="decimal"/>
-      <w:pStyle w:val="Heading2"/>
+      <w:pStyle w:val="Titre2"/>
       <w:lvlText w:val="%1.%2"/>
       <w:lvlJc w:val="left"/>
       <w:pPr>
@@ -3537,7 +4764,7 @@
     <w:lvl w:ilvl="2">
       <w:start w:val="1"/>
       <w:numFmt w:val="decimal"/>
-      <w:pStyle w:val="Heading3"/>
+      <w:pStyle w:val="Titre3"/>
       <w:lvlText w:val="%1.%2.%3"/>
       <w:lvlJc w:val="left"/>
       <w:pPr>
@@ -3547,7 +4774,7 @@
     <w:lvl w:ilvl="3">
       <w:start w:val="1"/>
       <w:numFmt w:val="decimal"/>
-      <w:pStyle w:val="Heading4"/>
+      <w:pStyle w:val="Titre4"/>
       <w:lvlText w:val="%1.%2.%3.%4"/>
       <w:lvlJc w:val="left"/>
       <w:pPr>
@@ -3557,7 +4784,7 @@
     <w:lvl w:ilvl="4">
       <w:start w:val="1"/>
       <w:numFmt w:val="decimal"/>
-      <w:pStyle w:val="Heading5"/>
+      <w:pStyle w:val="Titre5"/>
       <w:lvlText w:val="%1.%2.%3.%4.%5"/>
       <w:lvlJc w:val="left"/>
       <w:pPr>
@@ -3567,7 +4794,7 @@
     <w:lvl w:ilvl="5">
       <w:start w:val="1"/>
       <w:numFmt w:val="decimal"/>
-      <w:pStyle w:val="Heading6"/>
+      <w:pStyle w:val="Titre6"/>
       <w:lvlText w:val="%1.%2.%3.%4.%5.%6"/>
       <w:lvlJc w:val="left"/>
       <w:pPr>
@@ -3577,7 +4804,7 @@
     <w:lvl w:ilvl="6">
       <w:start w:val="1"/>
       <w:numFmt w:val="decimal"/>
-      <w:pStyle w:val="Heading7"/>
+      <w:pStyle w:val="Titre7"/>
       <w:lvlText w:val="%1.%2.%3.%4.%5.%6.%7"/>
       <w:lvlJc w:val="left"/>
       <w:pPr>
@@ -3587,7 +4814,7 @@
     <w:lvl w:ilvl="7">
       <w:start w:val="1"/>
       <w:numFmt w:val="decimal"/>
-      <w:pStyle w:val="Heading8"/>
+      <w:pStyle w:val="Titre8"/>
       <w:lvlText w:val="%1.%2.%3.%4.%5.%6.%7.%8"/>
       <w:lvlJc w:val="left"/>
       <w:pPr>
@@ -3597,7 +4824,7 @@
     <w:lvl w:ilvl="8">
       <w:start w:val="1"/>
       <w:numFmt w:val="decimal"/>
-      <w:pStyle w:val="Heading9"/>
+      <w:pStyle w:val="Titre9"/>
       <w:lvlText w:val="%1.%2.%3.%4.%5.%6.%7.%8.%9"/>
       <w:lvlJc w:val="left"/>
       <w:pPr>
@@ -3606,6 +4833,155 @@
     </w:lvl>
   </w:abstractNum>
   <w:abstractNum w:abstractNumId="8">
+    <w:nsid w:val="726027EC"/>
+    <w:multiLevelType w:val="multilevel"/>
+    <w:tmpl w:val="970AF7D8"/>
+    <w:lvl w:ilvl="0">
+      <w:start w:val="1"/>
+      <w:numFmt w:val="bullet"/>
+      <w:lvlText w:val=""/>
+      <w:lvlJc w:val="left"/>
+      <w:pPr>
+        <w:tabs>
+          <w:tab w:val="num" w:pos="720"/>
+        </w:tabs>
+        <w:ind w:left="720" w:hanging="360"/>
+      </w:pPr>
+      <w:rPr>
+        <w:rFonts w:ascii="Symbol" w:hAnsi="Symbol" w:hint="default"/>
+        <w:sz w:val="20"/>
+      </w:rPr>
+    </w:lvl>
+    <w:lvl w:ilvl="1" w:tentative="1">
+      <w:start w:val="1"/>
+      <w:numFmt w:val="bullet"/>
+      <w:lvlText w:val="o"/>
+      <w:lvlJc w:val="left"/>
+      <w:pPr>
+        <w:tabs>
+          <w:tab w:val="num" w:pos="1440"/>
+        </w:tabs>
+        <w:ind w:left="1440" w:hanging="360"/>
+      </w:pPr>
+      <w:rPr>
+        <w:rFonts w:ascii="Courier New" w:hAnsi="Courier New" w:hint="default"/>
+        <w:sz w:val="20"/>
+      </w:rPr>
+    </w:lvl>
+    <w:lvl w:ilvl="2" w:tentative="1">
+      <w:start w:val="1"/>
+      <w:numFmt w:val="bullet"/>
+      <w:lvlText w:val=""/>
+      <w:lvlJc w:val="left"/>
+      <w:pPr>
+        <w:tabs>
+          <w:tab w:val="num" w:pos="2160"/>
+        </w:tabs>
+        <w:ind w:left="2160" w:hanging="360"/>
+      </w:pPr>
+      <w:rPr>
+        <w:rFonts w:ascii="Wingdings" w:hAnsi="Wingdings" w:hint="default"/>
+        <w:sz w:val="20"/>
+      </w:rPr>
+    </w:lvl>
+    <w:lvl w:ilvl="3" w:tentative="1">
+      <w:start w:val="1"/>
+      <w:numFmt w:val="bullet"/>
+      <w:lvlText w:val=""/>
+      <w:lvlJc w:val="left"/>
+      <w:pPr>
+        <w:tabs>
+          <w:tab w:val="num" w:pos="2880"/>
+        </w:tabs>
+        <w:ind w:left="2880" w:hanging="360"/>
+      </w:pPr>
+      <w:rPr>
+        <w:rFonts w:ascii="Wingdings" w:hAnsi="Wingdings" w:hint="default"/>
+        <w:sz w:val="20"/>
+      </w:rPr>
+    </w:lvl>
+    <w:lvl w:ilvl="4" w:tentative="1">
+      <w:start w:val="1"/>
+      <w:numFmt w:val="bullet"/>
+      <w:lvlText w:val=""/>
+      <w:lvlJc w:val="left"/>
+      <w:pPr>
+        <w:tabs>
+          <w:tab w:val="num" w:pos="3600"/>
+        </w:tabs>
+        <w:ind w:left="3600" w:hanging="360"/>
+      </w:pPr>
+      <w:rPr>
+        <w:rFonts w:ascii="Wingdings" w:hAnsi="Wingdings" w:hint="default"/>
+        <w:sz w:val="20"/>
+      </w:rPr>
+    </w:lvl>
+    <w:lvl w:ilvl="5" w:tentative="1">
+      <w:start w:val="1"/>
+      <w:numFmt w:val="bullet"/>
+      <w:lvlText w:val=""/>
+      <w:lvlJc w:val="left"/>
+      <w:pPr>
+        <w:tabs>
+          <w:tab w:val="num" w:pos="4320"/>
+        </w:tabs>
+        <w:ind w:left="4320" w:hanging="360"/>
+      </w:pPr>
+      <w:rPr>
+        <w:rFonts w:ascii="Wingdings" w:hAnsi="Wingdings" w:hint="default"/>
+        <w:sz w:val="20"/>
+      </w:rPr>
+    </w:lvl>
+    <w:lvl w:ilvl="6" w:tentative="1">
+      <w:start w:val="1"/>
+      <w:numFmt w:val="bullet"/>
+      <w:lvlText w:val=""/>
+      <w:lvlJc w:val="left"/>
+      <w:pPr>
+        <w:tabs>
+          <w:tab w:val="num" w:pos="5040"/>
+        </w:tabs>
+        <w:ind w:left="5040" w:hanging="360"/>
+      </w:pPr>
+      <w:rPr>
+        <w:rFonts w:ascii="Wingdings" w:hAnsi="Wingdings" w:hint="default"/>
+        <w:sz w:val="20"/>
+      </w:rPr>
+    </w:lvl>
+    <w:lvl w:ilvl="7" w:tentative="1">
+      <w:start w:val="1"/>
+      <w:numFmt w:val="bullet"/>
+      <w:lvlText w:val=""/>
+      <w:lvlJc w:val="left"/>
+      <w:pPr>
+        <w:tabs>
+          <w:tab w:val="num" w:pos="5760"/>
+        </w:tabs>
+        <w:ind w:left="5760" w:hanging="360"/>
+      </w:pPr>
+      <w:rPr>
+        <w:rFonts w:ascii="Wingdings" w:hAnsi="Wingdings" w:hint="default"/>
+        <w:sz w:val="20"/>
+      </w:rPr>
+    </w:lvl>
+    <w:lvl w:ilvl="8" w:tentative="1">
+      <w:start w:val="1"/>
+      <w:numFmt w:val="bullet"/>
+      <w:lvlText w:val=""/>
+      <w:lvlJc w:val="left"/>
+      <w:pPr>
+        <w:tabs>
+          <w:tab w:val="num" w:pos="6480"/>
+        </w:tabs>
+        <w:ind w:left="6480" w:hanging="360"/>
+      </w:pPr>
+      <w:rPr>
+        <w:rFonts w:ascii="Wingdings" w:hAnsi="Wingdings" w:hint="default"/>
+        <w:sz w:val="20"/>
+      </w:rPr>
+    </w:lvl>
+  </w:abstractNum>
+  <w:abstractNum w:abstractNumId="9">
     <w:nsid w:val="77A669C8"/>
     <w:multiLevelType w:val="hybridMultilevel"/>
     <w:tmpl w:val="CFE2A7D6"/>
@@ -3691,7 +5067,7 @@
       </w:pPr>
     </w:lvl>
   </w:abstractNum>
-  <w:abstractNum w:abstractNumId="9">
+  <w:abstractNum w:abstractNumId="10">
     <w:nsid w:val="78BE6AF6"/>
     <w:multiLevelType w:val="singleLevel"/>
     <w:tmpl w:val="6682F8B6"/>
@@ -3714,7 +5090,7 @@
     </w:lvl>
   </w:abstractNum>
   <w:num w:numId="1">
-    <w:abstractNumId w:val="9"/>
+    <w:abstractNumId w:val="10"/>
   </w:num>
   <w:num w:numId="2">
     <w:abstractNumId w:val="7"/>
@@ -3735,7 +5111,7 @@
     <w:abstractNumId w:val="3"/>
   </w:num>
   <w:num w:numId="8">
-    <w:abstractNumId w:val="8"/>
+    <w:abstractNumId w:val="9"/>
   </w:num>
   <w:num w:numId="9">
     <w:abstractNumId w:val="0"/>
@@ -3743,12 +5119,15 @@
   <w:num w:numId="10">
     <w:abstractNumId w:val="2"/>
   </w:num>
+  <w:num w:numId="11">
+    <w:abstractNumId w:val="8"/>
+  </w:num>
   <w:numIdMacAtCleanup w:val="10"/>
 </w:numbering>
 </file>
 
 <file path=word/styles.xml><?xml version="1.0" encoding="utf-8"?>
-<w:styles xmlns:mc="http://schemas.openxmlformats.org/markup-compatibility/2006" xmlns:r="http://schemas.openxmlformats.org/officeDocument/2006/relationships" xmlns:w="http://schemas.openxmlformats.org/wordprocessingml/2006/main" xmlns:w14="http://schemas.microsoft.com/office/word/2010/wordml" mc:Ignorable="w14">
+<w:styles xmlns:mc="http://schemas.openxmlformats.org/markup-compatibility/2006" xmlns:r="http://schemas.openxmlformats.org/officeDocument/2006/relationships" xmlns:w="http://schemas.openxmlformats.org/wordprocessingml/2006/main" xmlns:w14="http://schemas.microsoft.com/office/word/2010/wordml" xmlns:w15="http://schemas.microsoft.com/office/word/2012/wordml" mc:Ignorable="w14 w15">
   <w:docDefaults>
     <w:rPrDefault>
       <w:rPr>
@@ -3764,7 +5143,7 @@
       </w:pPr>
     </w:pPrDefault>
   </w:docDefaults>
-  <w:latentStyles w:defLockedState="0" w:defUIPriority="0" w:defSemiHidden="0" w:defUnhideWhenUsed="0" w:defQFormat="0" w:count="267">
+  <w:latentStyles w:defLockedState="0" w:defUIPriority="0" w:defSemiHidden="0" w:defUnhideWhenUsed="0" w:defQFormat="0" w:count="371">
     <w:lsdException w:name="Normal" w:qFormat="1"/>
     <w:lsdException w:name="heading 1" w:uiPriority="9" w:qFormat="1"/>
     <w:lsdException w:name="heading 2" w:uiPriority="9" w:qFormat="1"/>
@@ -3775,23 +5154,145 @@
     <w:lsdException w:name="heading 7" w:semiHidden="1" w:uiPriority="9" w:unhideWhenUsed="1" w:qFormat="1"/>
     <w:lsdException w:name="heading 8" w:semiHidden="1" w:uiPriority="9" w:unhideWhenUsed="1" w:qFormat="1"/>
     <w:lsdException w:name="heading 9" w:semiHidden="1" w:uiPriority="9" w:unhideWhenUsed="1" w:qFormat="1"/>
-    <w:lsdException w:name="toc 1" w:uiPriority="39"/>
-    <w:lsdException w:name="toc 2" w:uiPriority="39"/>
-    <w:lsdException w:name="toc 3" w:uiPriority="39"/>
-    <w:lsdException w:name="footnote text" w:uiPriority="99"/>
-    <w:lsdException w:name="header" w:uiPriority="99"/>
+    <w:lsdException w:name="index 1" w:semiHidden="1" w:unhideWhenUsed="1"/>
+    <w:lsdException w:name="index 2" w:semiHidden="1" w:unhideWhenUsed="1"/>
+    <w:lsdException w:name="index 3" w:semiHidden="1" w:unhideWhenUsed="1"/>
+    <w:lsdException w:name="index 4" w:semiHidden="1" w:unhideWhenUsed="1"/>
+    <w:lsdException w:name="index 5" w:semiHidden="1" w:unhideWhenUsed="1"/>
+    <w:lsdException w:name="index 6" w:semiHidden="1" w:unhideWhenUsed="1"/>
+    <w:lsdException w:name="index 7" w:semiHidden="1" w:unhideWhenUsed="1"/>
+    <w:lsdException w:name="index 8" w:semiHidden="1" w:unhideWhenUsed="1"/>
+    <w:lsdException w:name="index 9" w:semiHidden="1" w:unhideWhenUsed="1"/>
+    <w:lsdException w:name="toc 1" w:semiHidden="1" w:uiPriority="39" w:unhideWhenUsed="1"/>
+    <w:lsdException w:name="toc 2" w:semiHidden="1" w:uiPriority="39" w:unhideWhenUsed="1"/>
+    <w:lsdException w:name="toc 3" w:semiHidden="1" w:uiPriority="39" w:unhideWhenUsed="1"/>
+    <w:lsdException w:name="toc 4" w:semiHidden="1" w:unhideWhenUsed="1"/>
+    <w:lsdException w:name="toc 5" w:semiHidden="1" w:unhideWhenUsed="1"/>
+    <w:lsdException w:name="toc 6" w:semiHidden="1" w:unhideWhenUsed="1"/>
+    <w:lsdException w:name="toc 7" w:semiHidden="1" w:unhideWhenUsed="1"/>
+    <w:lsdException w:name="toc 8" w:semiHidden="1" w:unhideWhenUsed="1"/>
+    <w:lsdException w:name="toc 9" w:semiHidden="1" w:unhideWhenUsed="1"/>
+    <w:lsdException w:name="Normal Indent" w:semiHidden="1" w:unhideWhenUsed="1"/>
+    <w:lsdException w:name="footnote text" w:semiHidden="1" w:uiPriority="99" w:unhideWhenUsed="1"/>
+    <w:lsdException w:name="annotation text" w:semiHidden="1" w:unhideWhenUsed="1"/>
+    <w:lsdException w:name="header" w:semiHidden="1" w:uiPriority="99" w:unhideWhenUsed="1"/>
+    <w:lsdException w:name="footer" w:semiHidden="1" w:unhideWhenUsed="1"/>
+    <w:lsdException w:name="index heading" w:semiHidden="1" w:unhideWhenUsed="1"/>
     <w:lsdException w:name="caption" w:semiHidden="1" w:uiPriority="35" w:unhideWhenUsed="1" w:qFormat="1"/>
-    <w:lsdException w:name="footnote reference" w:uiPriority="99"/>
+    <w:lsdException w:name="table of figures" w:semiHidden="1" w:unhideWhenUsed="1"/>
+    <w:lsdException w:name="envelope address" w:semiHidden="1" w:unhideWhenUsed="1"/>
+    <w:lsdException w:name="envelope return" w:semiHidden="1" w:unhideWhenUsed="1"/>
+    <w:lsdException w:name="footnote reference" w:semiHidden="1" w:uiPriority="99" w:unhideWhenUsed="1"/>
+    <w:lsdException w:name="annotation reference" w:semiHidden="1" w:unhideWhenUsed="1"/>
+    <w:lsdException w:name="line number" w:semiHidden="1" w:unhideWhenUsed="1"/>
+    <w:lsdException w:name="page number" w:semiHidden="1" w:unhideWhenUsed="1"/>
+    <w:lsdException w:name="endnote reference" w:semiHidden="1" w:unhideWhenUsed="1"/>
+    <w:lsdException w:name="endnote text" w:semiHidden="1" w:unhideWhenUsed="1"/>
+    <w:lsdException w:name="table of authorities" w:semiHidden="1" w:unhideWhenUsed="1"/>
+    <w:lsdException w:name="macro" w:semiHidden="1" w:unhideWhenUsed="1"/>
+    <w:lsdException w:name="toa heading" w:semiHidden="1" w:unhideWhenUsed="1"/>
+    <w:lsdException w:name="List" w:semiHidden="1" w:unhideWhenUsed="1"/>
+    <w:lsdException w:name="List Bullet" w:semiHidden="1" w:unhideWhenUsed="1"/>
+    <w:lsdException w:name="List 2" w:semiHidden="1" w:unhideWhenUsed="1"/>
+    <w:lsdException w:name="List 3" w:semiHidden="1" w:unhideWhenUsed="1"/>
+    <w:lsdException w:name="List Bullet 2" w:semiHidden="1" w:unhideWhenUsed="1"/>
+    <w:lsdException w:name="List Bullet 3" w:semiHidden="1" w:unhideWhenUsed="1"/>
+    <w:lsdException w:name="List Bullet 4" w:semiHidden="1" w:unhideWhenUsed="1"/>
+    <w:lsdException w:name="List Bullet 5" w:semiHidden="1" w:unhideWhenUsed="1"/>
+    <w:lsdException w:name="List Number 2" w:semiHidden="1" w:unhideWhenUsed="1"/>
+    <w:lsdException w:name="List Number 3" w:semiHidden="1" w:unhideWhenUsed="1"/>
+    <w:lsdException w:name="List Number 4" w:semiHidden="1" w:unhideWhenUsed="1"/>
+    <w:lsdException w:name="List Number 5" w:semiHidden="1" w:unhideWhenUsed="1"/>
     <w:lsdException w:name="Title" w:uiPriority="10" w:qFormat="1"/>
-    <w:lsdException w:name="Body Text" w:uiPriority="99"/>
+    <w:lsdException w:name="Closing" w:semiHidden="1" w:unhideWhenUsed="1"/>
+    <w:lsdException w:name="Signature" w:semiHidden="1" w:unhideWhenUsed="1"/>
+    <w:lsdException w:name="Default Paragraph Font" w:semiHidden="1" w:unhideWhenUsed="1"/>
+    <w:lsdException w:name="Body Text" w:semiHidden="1" w:uiPriority="99" w:unhideWhenUsed="1"/>
+    <w:lsdException w:name="Body Text Indent" w:semiHidden="1" w:unhideWhenUsed="1"/>
+    <w:lsdException w:name="List Continue" w:semiHidden="1" w:unhideWhenUsed="1"/>
+    <w:lsdException w:name="List Continue 2" w:semiHidden="1" w:unhideWhenUsed="1"/>
+    <w:lsdException w:name="List Continue 3" w:semiHidden="1" w:unhideWhenUsed="1"/>
+    <w:lsdException w:name="List Continue 4" w:semiHidden="1" w:unhideWhenUsed="1"/>
+    <w:lsdException w:name="List Continue 5" w:semiHidden="1" w:unhideWhenUsed="1"/>
+    <w:lsdException w:name="Message Header" w:semiHidden="1" w:unhideWhenUsed="1"/>
     <w:lsdException w:name="Subtitle" w:uiPriority="11" w:qFormat="1"/>
-    <w:lsdException w:name="Body Text 2" w:uiPriority="99"/>
-    <w:lsdException w:name="Body Text 3" w:uiPriority="99"/>
-    <w:lsdException w:name="Body Text Indent 2" w:uiPriority="99"/>
-    <w:lsdException w:name="Hyperlink" w:uiPriority="99"/>
+    <w:lsdException w:name="Body Text First Indent 2" w:semiHidden="1" w:unhideWhenUsed="1"/>
+    <w:lsdException w:name="Note Heading" w:semiHidden="1" w:unhideWhenUsed="1"/>
+    <w:lsdException w:name="Body Text 2" w:semiHidden="1" w:uiPriority="99" w:unhideWhenUsed="1"/>
+    <w:lsdException w:name="Body Text 3" w:semiHidden="1" w:uiPriority="99" w:unhideWhenUsed="1"/>
+    <w:lsdException w:name="Body Text Indent 2" w:semiHidden="1" w:uiPriority="99" w:unhideWhenUsed="1"/>
+    <w:lsdException w:name="Body Text Indent 3" w:semiHidden="1" w:unhideWhenUsed="1"/>
+    <w:lsdException w:name="Block Text" w:semiHidden="1" w:unhideWhenUsed="1"/>
+    <w:lsdException w:name="Hyperlink" w:semiHidden="1" w:uiPriority="99" w:unhideWhenUsed="1"/>
+    <w:lsdException w:name="FollowedHyperlink" w:semiHidden="1" w:unhideWhenUsed="1"/>
     <w:lsdException w:name="Strong" w:uiPriority="22" w:qFormat="1"/>
     <w:lsdException w:name="Emphasis" w:uiPriority="20" w:qFormat="1"/>
-    <w:lsdException w:name="Normal (Web)" w:uiPriority="99"/>
+    <w:lsdException w:name="Document Map" w:semiHidden="1" w:unhideWhenUsed="1"/>
+    <w:lsdException w:name="Plain Text" w:semiHidden="1" w:unhideWhenUsed="1"/>
+    <w:lsdException w:name="E-mail Signature" w:semiHidden="1" w:unhideWhenUsed="1"/>
+    <w:lsdException w:name="HTML Top of Form" w:semiHidden="1" w:unhideWhenUsed="1"/>
+    <w:lsdException w:name="HTML Bottom of Form" w:semiHidden="1" w:unhideWhenUsed="1"/>
+    <w:lsdException w:name="Normal (Web)" w:semiHidden="1" w:uiPriority="99" w:unhideWhenUsed="1"/>
+    <w:lsdException w:name="HTML Acronym" w:semiHidden="1" w:unhideWhenUsed="1"/>
+    <w:lsdException w:name="HTML Address" w:semiHidden="1" w:unhideWhenUsed="1"/>
+    <w:lsdException w:name="HTML Cite" w:semiHidden="1" w:unhideWhenUsed="1"/>
+    <w:lsdException w:name="HTML Code" w:semiHidden="1" w:unhideWhenUsed="1"/>
+    <w:lsdException w:name="HTML Definition" w:semiHidden="1" w:unhideWhenUsed="1"/>
+    <w:lsdException w:name="HTML Keyboard" w:semiHidden="1" w:unhideWhenUsed="1"/>
+    <w:lsdException w:name="HTML Preformatted" w:semiHidden="1" w:unhideWhenUsed="1"/>
+    <w:lsdException w:name="HTML Sample" w:semiHidden="1" w:unhideWhenUsed="1"/>
+    <w:lsdException w:name="HTML Typewriter" w:semiHidden="1" w:unhideWhenUsed="1"/>
+    <w:lsdException w:name="HTML Variable" w:semiHidden="1" w:unhideWhenUsed="1"/>
+    <w:lsdException w:name="Normal Table" w:semiHidden="1" w:unhideWhenUsed="1"/>
+    <w:lsdException w:name="annotation subject" w:semiHidden="1" w:unhideWhenUsed="1"/>
+    <w:lsdException w:name="No List" w:semiHidden="1" w:unhideWhenUsed="1"/>
+    <w:lsdException w:name="Outline List 1" w:semiHidden="1" w:unhideWhenUsed="1"/>
+    <w:lsdException w:name="Outline List 2" w:semiHidden="1" w:unhideWhenUsed="1"/>
+    <w:lsdException w:name="Outline List 3" w:semiHidden="1" w:unhideWhenUsed="1"/>
+    <w:lsdException w:name="Table Simple 1" w:semiHidden="1" w:unhideWhenUsed="1"/>
+    <w:lsdException w:name="Table Simple 2" w:semiHidden="1" w:unhideWhenUsed="1"/>
+    <w:lsdException w:name="Table Simple 3" w:semiHidden="1" w:unhideWhenUsed="1"/>
+    <w:lsdException w:name="Table Classic 1" w:semiHidden="1" w:unhideWhenUsed="1"/>
+    <w:lsdException w:name="Table Classic 2" w:semiHidden="1" w:unhideWhenUsed="1"/>
+    <w:lsdException w:name="Table Classic 3" w:semiHidden="1" w:unhideWhenUsed="1"/>
+    <w:lsdException w:name="Table Classic 4" w:semiHidden="1" w:unhideWhenUsed="1"/>
+    <w:lsdException w:name="Table Colorful 1" w:semiHidden="1" w:unhideWhenUsed="1"/>
+    <w:lsdException w:name="Table Colorful 2" w:semiHidden="1" w:unhideWhenUsed="1"/>
+    <w:lsdException w:name="Table Colorful 3" w:semiHidden="1" w:unhideWhenUsed="1"/>
+    <w:lsdException w:name="Table Columns 1" w:semiHidden="1" w:unhideWhenUsed="1"/>
+    <w:lsdException w:name="Table Columns 2" w:semiHidden="1" w:unhideWhenUsed="1"/>
+    <w:lsdException w:name="Table Columns 3" w:semiHidden="1" w:unhideWhenUsed="1"/>
+    <w:lsdException w:name="Table Columns 4" w:semiHidden="1" w:unhideWhenUsed="1"/>
+    <w:lsdException w:name="Table Columns 5" w:semiHidden="1" w:unhideWhenUsed="1"/>
+    <w:lsdException w:name="Table Grid 1" w:semiHidden="1" w:unhideWhenUsed="1"/>
+    <w:lsdException w:name="Table Grid 2" w:semiHidden="1" w:unhideWhenUsed="1"/>
+    <w:lsdException w:name="Table Grid 3" w:semiHidden="1" w:unhideWhenUsed="1"/>
+    <w:lsdException w:name="Table Grid 4" w:semiHidden="1" w:unhideWhenUsed="1"/>
+    <w:lsdException w:name="Table Grid 5" w:semiHidden="1" w:unhideWhenUsed="1"/>
+    <w:lsdException w:name="Table Grid 6" w:semiHidden="1" w:unhideWhenUsed="1"/>
+    <w:lsdException w:name="Table Grid 7" w:semiHidden="1" w:unhideWhenUsed="1"/>
+    <w:lsdException w:name="Table Grid 8" w:semiHidden="1" w:unhideWhenUsed="1"/>
+    <w:lsdException w:name="Table List 1" w:semiHidden="1" w:unhideWhenUsed="1"/>
+    <w:lsdException w:name="Table List 2" w:semiHidden="1" w:unhideWhenUsed="1"/>
+    <w:lsdException w:name="Table List 3" w:semiHidden="1" w:unhideWhenUsed="1"/>
+    <w:lsdException w:name="Table List 4" w:semiHidden="1" w:unhideWhenUsed="1"/>
+    <w:lsdException w:name="Table List 5" w:semiHidden="1" w:unhideWhenUsed="1"/>
+    <w:lsdException w:name="Table List 6" w:semiHidden="1" w:unhideWhenUsed="1"/>
+    <w:lsdException w:name="Table List 7" w:semiHidden="1" w:unhideWhenUsed="1"/>
+    <w:lsdException w:name="Table List 8" w:semiHidden="1" w:unhideWhenUsed="1"/>
+    <w:lsdException w:name="Table 3D effects 1" w:semiHidden="1" w:unhideWhenUsed="1"/>
+    <w:lsdException w:name="Table 3D effects 2" w:semiHidden="1" w:unhideWhenUsed="1"/>
+    <w:lsdException w:name="Table 3D effects 3" w:semiHidden="1" w:unhideWhenUsed="1"/>
+    <w:lsdException w:name="Table Contemporary" w:semiHidden="1" w:unhideWhenUsed="1"/>
+    <w:lsdException w:name="Table Elegant" w:semiHidden="1" w:unhideWhenUsed="1"/>
+    <w:lsdException w:name="Table Professional" w:semiHidden="1" w:unhideWhenUsed="1"/>
+    <w:lsdException w:name="Table Subtle 1" w:semiHidden="1" w:unhideWhenUsed="1"/>
+    <w:lsdException w:name="Table Subtle 2" w:semiHidden="1" w:unhideWhenUsed="1"/>
+    <w:lsdException w:name="Table Web 1" w:semiHidden="1" w:unhideWhenUsed="1"/>
+    <w:lsdException w:name="Table Web 2" w:semiHidden="1" w:unhideWhenUsed="1"/>
+    <w:lsdException w:name="Table Web 3" w:semiHidden="1" w:unhideWhenUsed="1"/>
+    <w:lsdException w:name="Balloon Text" w:semiHidden="1" w:unhideWhenUsed="1"/>
+    <w:lsdException w:name="Table Theme" w:semiHidden="1" w:unhideWhenUsed="1"/>
     <w:lsdException w:name="Placeholder Text" w:uiPriority="67"/>
     <w:lsdException w:name="No Spacing" w:uiPriority="1" w:qFormat="1"/>
     <w:lsdException w:name="Light Shading" w:uiPriority="69"/>
@@ -3805,7 +5306,7 @@
     <w:lsdException w:name="Medium Grid 2" w:uiPriority="63"/>
     <w:lsdException w:name="Medium Grid 3" w:uiPriority="64"/>
     <w:lsdException w:name="Dark List" w:uiPriority="65"/>
-    <w:lsdException w:name="Colorful Shading" w:semiHidden="1" w:uiPriority="99"/>
+    <w:lsdException w:name="Colorful Shading" w:uiPriority="99"/>
     <w:lsdException w:name="Colorful List" w:uiPriority="34" w:qFormat="1"/>
     <w:lsdException w:name="Colorful Grid" w:uiPriority="29" w:qFormat="1"/>
     <w:lsdException w:name="Light Shading Accent 1" w:uiPriority="30" w:qFormat="1"/>
@@ -3814,7 +5315,7 @@
     <w:lsdException w:name="Medium Shading 1 Accent 1" w:uiPriority="68"/>
     <w:lsdException w:name="Medium Shading 2 Accent 1" w:uiPriority="69"/>
     <w:lsdException w:name="Medium List 1 Accent 1" w:uiPriority="70"/>
-    <w:lsdException w:name="Revision" w:uiPriority="71"/>
+    <w:lsdException w:name="Revision" w:semiHidden="1" w:uiPriority="71"/>
     <w:lsdException w:name="List Paragraph" w:uiPriority="34" w:qFormat="1"/>
     <w:lsdException w:name="Quote" w:uiPriority="29" w:qFormat="1"/>
     <w:lsdException w:name="Intense Quote" w:uiPriority="30" w:qFormat="1"/>
@@ -3892,8 +5393,8 @@
     <w:lsdException w:name="Medium Grid 1 Accent 6" w:uiPriority="31" w:qFormat="1"/>
     <w:lsdException w:name="Medium Grid 2 Accent 6" w:uiPriority="32" w:qFormat="1"/>
     <w:lsdException w:name="Medium Grid 3 Accent 6" w:uiPriority="33" w:qFormat="1"/>
-    <w:lsdException w:name="Dark List Accent 6" w:semiHidden="1" w:uiPriority="37" w:unhideWhenUsed="1"/>
-    <w:lsdException w:name="Colorful Shading Accent 6" w:semiHidden="1" w:uiPriority="39" w:unhideWhenUsed="1" w:qFormat="1"/>
+    <w:lsdException w:name="Dark List Accent 6" w:uiPriority="37"/>
+    <w:lsdException w:name="Colorful Shading Accent 6" w:uiPriority="39" w:qFormat="1"/>
     <w:lsdException w:name="Colorful List Accent 6" w:uiPriority="72"/>
     <w:lsdException w:name="Colorful Grid Accent 6" w:uiPriority="73"/>
     <w:lsdException w:name="Subtle Emphasis" w:uiPriority="19" w:qFormat="1"/>
@@ -3903,17 +5404,121 @@
     <w:lsdException w:name="Book Title" w:uiPriority="33" w:qFormat="1"/>
     <w:lsdException w:name="Bibliography" w:semiHidden="1" w:uiPriority="37" w:unhideWhenUsed="1"/>
     <w:lsdException w:name="TOC Heading" w:semiHidden="1" w:uiPriority="39" w:unhideWhenUsed="1" w:qFormat="1"/>
+    <w:lsdException w:name="Plain Table 1" w:uiPriority="41"/>
+    <w:lsdException w:name="Plain Table 2" w:uiPriority="42"/>
+    <w:lsdException w:name="Plain Table 3" w:uiPriority="43"/>
+    <w:lsdException w:name="Plain Table 4" w:uiPriority="44"/>
+    <w:lsdException w:name="Plain Table 5" w:uiPriority="45"/>
+    <w:lsdException w:name="Grid Table Light" w:uiPriority="40"/>
+    <w:lsdException w:name="Grid Table 1 Light" w:uiPriority="46"/>
+    <w:lsdException w:name="Grid Table 2" w:uiPriority="47"/>
+    <w:lsdException w:name="Grid Table 3" w:uiPriority="48"/>
+    <w:lsdException w:name="Grid Table 4" w:uiPriority="49"/>
+    <w:lsdException w:name="Grid Table 5 Dark" w:uiPriority="50"/>
+    <w:lsdException w:name="Grid Table 6 Colorful" w:uiPriority="51"/>
+    <w:lsdException w:name="Grid Table 7 Colorful" w:uiPriority="52"/>
+    <w:lsdException w:name="Grid Table 1 Light Accent 1" w:uiPriority="46"/>
+    <w:lsdException w:name="Grid Table 2 Accent 1" w:uiPriority="47"/>
+    <w:lsdException w:name="Grid Table 3 Accent 1" w:uiPriority="48"/>
+    <w:lsdException w:name="Grid Table 4 Accent 1" w:uiPriority="49"/>
+    <w:lsdException w:name="Grid Table 5 Dark Accent 1" w:uiPriority="50"/>
+    <w:lsdException w:name="Grid Table 6 Colorful Accent 1" w:uiPriority="51"/>
+    <w:lsdException w:name="Grid Table 7 Colorful Accent 1" w:uiPriority="52"/>
+    <w:lsdException w:name="Grid Table 1 Light Accent 2" w:uiPriority="46"/>
+    <w:lsdException w:name="Grid Table 2 Accent 2" w:uiPriority="47"/>
+    <w:lsdException w:name="Grid Table 3 Accent 2" w:uiPriority="48"/>
+    <w:lsdException w:name="Grid Table 4 Accent 2" w:uiPriority="49"/>
+    <w:lsdException w:name="Grid Table 5 Dark Accent 2" w:uiPriority="50"/>
+    <w:lsdException w:name="Grid Table 6 Colorful Accent 2" w:uiPriority="51"/>
+    <w:lsdException w:name="Grid Table 7 Colorful Accent 2" w:uiPriority="52"/>
+    <w:lsdException w:name="Grid Table 1 Light Accent 3" w:uiPriority="46"/>
+    <w:lsdException w:name="Grid Table 2 Accent 3" w:uiPriority="47"/>
+    <w:lsdException w:name="Grid Table 3 Accent 3" w:uiPriority="48"/>
+    <w:lsdException w:name="Grid Table 4 Accent 3" w:uiPriority="49"/>
+    <w:lsdException w:name="Grid Table 5 Dark Accent 3" w:uiPriority="50"/>
+    <w:lsdException w:name="Grid Table 6 Colorful Accent 3" w:uiPriority="51"/>
+    <w:lsdException w:name="Grid Table 7 Colorful Accent 3" w:uiPriority="52"/>
+    <w:lsdException w:name="Grid Table 1 Light Accent 4" w:uiPriority="46"/>
+    <w:lsdException w:name="Grid Table 2 Accent 4" w:uiPriority="47"/>
+    <w:lsdException w:name="Grid Table 3 Accent 4" w:uiPriority="48"/>
+    <w:lsdException w:name="Grid Table 4 Accent 4" w:uiPriority="49"/>
+    <w:lsdException w:name="Grid Table 5 Dark Accent 4" w:uiPriority="50"/>
+    <w:lsdException w:name="Grid Table 6 Colorful Accent 4" w:uiPriority="51"/>
+    <w:lsdException w:name="Grid Table 7 Colorful Accent 4" w:uiPriority="52"/>
+    <w:lsdException w:name="Grid Table 1 Light Accent 5" w:uiPriority="46"/>
+    <w:lsdException w:name="Grid Table 2 Accent 5" w:uiPriority="47"/>
+    <w:lsdException w:name="Grid Table 3 Accent 5" w:uiPriority="48"/>
+    <w:lsdException w:name="Grid Table 4 Accent 5" w:uiPriority="49"/>
+    <w:lsdException w:name="Grid Table 5 Dark Accent 5" w:uiPriority="50"/>
+    <w:lsdException w:name="Grid Table 6 Colorful Accent 5" w:uiPriority="51"/>
+    <w:lsdException w:name="Grid Table 7 Colorful Accent 5" w:uiPriority="52"/>
+    <w:lsdException w:name="Grid Table 1 Light Accent 6" w:uiPriority="46"/>
+    <w:lsdException w:name="Grid Table 2 Accent 6" w:uiPriority="47"/>
+    <w:lsdException w:name="Grid Table 3 Accent 6" w:uiPriority="48"/>
+    <w:lsdException w:name="Grid Table 4 Accent 6" w:uiPriority="49"/>
+    <w:lsdException w:name="Grid Table 5 Dark Accent 6" w:uiPriority="50"/>
+    <w:lsdException w:name="Grid Table 6 Colorful Accent 6" w:uiPriority="51"/>
+    <w:lsdException w:name="Grid Table 7 Colorful Accent 6" w:uiPriority="52"/>
+    <w:lsdException w:name="List Table 1 Light" w:uiPriority="46"/>
+    <w:lsdException w:name="List Table 2" w:uiPriority="47"/>
+    <w:lsdException w:name="List Table 3" w:uiPriority="48"/>
+    <w:lsdException w:name="List Table 4" w:uiPriority="49"/>
+    <w:lsdException w:name="List Table 5 Dark" w:uiPriority="50"/>
+    <w:lsdException w:name="List Table 6 Colorful" w:uiPriority="51"/>
+    <w:lsdException w:name="List Table 7 Colorful" w:uiPriority="52"/>
+    <w:lsdException w:name="List Table 1 Light Accent 1" w:uiPriority="46"/>
+    <w:lsdException w:name="List Table 2 Accent 1" w:uiPriority="47"/>
+    <w:lsdException w:name="List Table 3 Accent 1" w:uiPriority="48"/>
+    <w:lsdException w:name="List Table 4 Accent 1" w:uiPriority="49"/>
+    <w:lsdException w:name="List Table 5 Dark Accent 1" w:uiPriority="50"/>
+    <w:lsdException w:name="List Table 6 Colorful Accent 1" w:uiPriority="51"/>
+    <w:lsdException w:name="List Table 7 Colorful Accent 1" w:uiPriority="52"/>
+    <w:lsdException w:name="List Table 1 Light Accent 2" w:uiPriority="46"/>
+    <w:lsdException w:name="List Table 2 Accent 2" w:uiPriority="47"/>
+    <w:lsdException w:name="List Table 3 Accent 2" w:uiPriority="48"/>
+    <w:lsdException w:name="List Table 4 Accent 2" w:uiPriority="49"/>
+    <w:lsdException w:name="List Table 5 Dark Accent 2" w:uiPriority="50"/>
+    <w:lsdException w:name="List Table 6 Colorful Accent 2" w:uiPriority="51"/>
+    <w:lsdException w:name="List Table 7 Colorful Accent 2" w:uiPriority="52"/>
+    <w:lsdException w:name="List Table 1 Light Accent 3" w:uiPriority="46"/>
+    <w:lsdException w:name="List Table 2 Accent 3" w:uiPriority="47"/>
+    <w:lsdException w:name="List Table 3 Accent 3" w:uiPriority="48"/>
+    <w:lsdException w:name="List Table 4 Accent 3" w:uiPriority="49"/>
+    <w:lsdException w:name="List Table 5 Dark Accent 3" w:uiPriority="50"/>
+    <w:lsdException w:name="List Table 6 Colorful Accent 3" w:uiPriority="51"/>
+    <w:lsdException w:name="List Table 7 Colorful Accent 3" w:uiPriority="52"/>
+    <w:lsdException w:name="List Table 1 Light Accent 4" w:uiPriority="46"/>
+    <w:lsdException w:name="List Table 2 Accent 4" w:uiPriority="47"/>
+    <w:lsdException w:name="List Table 3 Accent 4" w:uiPriority="48"/>
+    <w:lsdException w:name="List Table 4 Accent 4" w:uiPriority="49"/>
+    <w:lsdException w:name="List Table 5 Dark Accent 4" w:uiPriority="50"/>
+    <w:lsdException w:name="List Table 6 Colorful Accent 4" w:uiPriority="51"/>
+    <w:lsdException w:name="List Table 7 Colorful Accent 4" w:uiPriority="52"/>
+    <w:lsdException w:name="List Table 1 Light Accent 5" w:uiPriority="46"/>
+    <w:lsdException w:name="List Table 2 Accent 5" w:uiPriority="47"/>
+    <w:lsdException w:name="List Table 3 Accent 5" w:uiPriority="48"/>
+    <w:lsdException w:name="List Table 4 Accent 5" w:uiPriority="49"/>
+    <w:lsdException w:name="List Table 5 Dark Accent 5" w:uiPriority="50"/>
+    <w:lsdException w:name="List Table 6 Colorful Accent 5" w:uiPriority="51"/>
+    <w:lsdException w:name="List Table 7 Colorful Accent 5" w:uiPriority="52"/>
+    <w:lsdException w:name="List Table 1 Light Accent 6" w:uiPriority="46"/>
+    <w:lsdException w:name="List Table 2 Accent 6" w:uiPriority="47"/>
+    <w:lsdException w:name="List Table 3 Accent 6" w:uiPriority="48"/>
+    <w:lsdException w:name="List Table 4 Accent 6" w:uiPriority="49"/>
+    <w:lsdException w:name="List Table 5 Dark Accent 6" w:uiPriority="50"/>
+    <w:lsdException w:name="List Table 6 Colorful Accent 6" w:uiPriority="51"/>
+    <w:lsdException w:name="List Table 7 Colorful Accent 6" w:uiPriority="52"/>
   </w:latentStyles>
   <w:style w:type="paragraph" w:default="1" w:styleId="Normal">
     <w:name w:val="Normal"/>
     <w:qFormat/>
     <w:rsid w:val="0000781B"/>
   </w:style>
-  <w:style w:type="paragraph" w:styleId="Heading1">
+  <w:style w:type="paragraph" w:styleId="Titre1">
     <w:name w:val="heading 1"/>
     <w:basedOn w:val="Normal"/>
     <w:next w:val="Normal"/>
-    <w:link w:val="Heading1Char"/>
+    <w:link w:val="Titre1Car"/>
     <w:uiPriority w:val="9"/>
     <w:qFormat/>
     <w:rsid w:val="00F8037D"/>
@@ -3936,11 +5541,11 @@
       <w:szCs w:val="32"/>
     </w:rPr>
   </w:style>
-  <w:style w:type="paragraph" w:styleId="Heading2">
+  <w:style w:type="paragraph" w:styleId="Titre2">
     <w:name w:val="heading 2"/>
     <w:basedOn w:val="Normal"/>
     <w:next w:val="Normal"/>
-    <w:link w:val="Heading2Char"/>
+    <w:link w:val="Titre2Car"/>
     <w:uiPriority w:val="9"/>
     <w:unhideWhenUsed/>
     <w:qFormat/>
@@ -3965,11 +5570,11 @@
       <w:szCs w:val="32"/>
     </w:rPr>
   </w:style>
-  <w:style w:type="paragraph" w:styleId="Heading3">
+  <w:style w:type="paragraph" w:styleId="Titre3">
     <w:name w:val="heading 3"/>
     <w:basedOn w:val="Normal"/>
     <w:next w:val="Normal"/>
-    <w:link w:val="Heading3Char"/>
+    <w:link w:val="Titre3Car"/>
     <w:uiPriority w:val="9"/>
     <w:unhideWhenUsed/>
     <w:qFormat/>
@@ -3991,11 +5596,11 @@
       <w:sz w:val="28"/>
     </w:rPr>
   </w:style>
-  <w:style w:type="paragraph" w:styleId="Heading4">
+  <w:style w:type="paragraph" w:styleId="Titre4">
     <w:name w:val="heading 4"/>
     <w:basedOn w:val="Normal"/>
     <w:next w:val="Normal"/>
-    <w:link w:val="Heading4Char"/>
+    <w:link w:val="Titre4Car"/>
     <w:uiPriority w:val="9"/>
     <w:semiHidden/>
     <w:unhideWhenUsed/>
@@ -4019,11 +5624,11 @@
       <w:color w:val="4F81BD" w:themeColor="accent1"/>
     </w:rPr>
   </w:style>
-  <w:style w:type="paragraph" w:styleId="Heading5">
+  <w:style w:type="paragraph" w:styleId="Titre5">
     <w:name w:val="heading 5"/>
     <w:basedOn w:val="Normal"/>
     <w:next w:val="Normal"/>
-    <w:link w:val="Heading5Char"/>
+    <w:link w:val="Titre5Car"/>
     <w:uiPriority w:val="9"/>
     <w:semiHidden/>
     <w:unhideWhenUsed/>
@@ -4042,11 +5647,11 @@
       <w:color w:val="4F81BD" w:themeColor="accent1"/>
     </w:rPr>
   </w:style>
-  <w:style w:type="paragraph" w:styleId="Heading6">
+  <w:style w:type="paragraph" w:styleId="Titre6">
     <w:name w:val="heading 6"/>
     <w:basedOn w:val="Normal"/>
     <w:next w:val="Normal"/>
-    <w:link w:val="Heading6Char"/>
+    <w:link w:val="Titre6Car"/>
     <w:uiPriority w:val="9"/>
     <w:semiHidden/>
     <w:unhideWhenUsed/>
@@ -4067,11 +5672,11 @@
       <w:color w:val="4F81BD" w:themeColor="accent1"/>
     </w:rPr>
   </w:style>
-  <w:style w:type="paragraph" w:styleId="Heading7">
+  <w:style w:type="paragraph" w:styleId="Titre7">
     <w:name w:val="heading 7"/>
     <w:basedOn w:val="Normal"/>
     <w:next w:val="Normal"/>
-    <w:link w:val="Heading7Char"/>
+    <w:link w:val="Titre7Car"/>
     <w:uiPriority w:val="9"/>
     <w:semiHidden/>
     <w:unhideWhenUsed/>
@@ -4094,11 +5699,11 @@
       <w:szCs w:val="20"/>
     </w:rPr>
   </w:style>
-  <w:style w:type="paragraph" w:styleId="Heading8">
+  <w:style w:type="paragraph" w:styleId="Titre8">
     <w:name w:val="heading 8"/>
     <w:basedOn w:val="Normal"/>
     <w:next w:val="Normal"/>
-    <w:link w:val="Heading8Char"/>
+    <w:link w:val="Titre8Car"/>
     <w:uiPriority w:val="9"/>
     <w:semiHidden/>
     <w:unhideWhenUsed/>
@@ -4123,11 +5728,11 @@
       <w:szCs w:val="20"/>
     </w:rPr>
   </w:style>
-  <w:style w:type="paragraph" w:styleId="Heading9">
+  <w:style w:type="paragraph" w:styleId="Titre9">
     <w:name w:val="heading 9"/>
     <w:basedOn w:val="Normal"/>
     <w:next w:val="Normal"/>
-    <w:link w:val="Heading9Char"/>
+    <w:link w:val="Titre9Car"/>
     <w:uiPriority w:val="9"/>
     <w:semiHidden/>
     <w:unhideWhenUsed/>
@@ -4150,12 +5755,13 @@
       <w:szCs w:val="20"/>
     </w:rPr>
   </w:style>
-  <w:style w:type="character" w:default="1" w:styleId="DefaultParagraphFont">
+  <w:style w:type="character" w:default="1" w:styleId="Policepardfaut">
     <w:name w:val="Default Paragraph Font"/>
     <w:uiPriority w:val="1"/>
+    <w:semiHidden/>
     <w:unhideWhenUsed/>
   </w:style>
-  <w:style w:type="table" w:default="1" w:styleId="TableNormal">
+  <w:style w:type="table" w:default="1" w:styleId="TableauNormal">
     <w:name w:val="Normal Table"/>
     <w:uiPriority w:val="99"/>
     <w:semiHidden/>
@@ -4170,16 +5776,16 @@
       </w:tblCellMar>
     </w:tblPr>
   </w:style>
-  <w:style w:type="numbering" w:default="1" w:styleId="NoList">
+  <w:style w:type="numbering" w:default="1" w:styleId="Aucuneliste">
     <w:name w:val="No List"/>
     <w:uiPriority w:val="99"/>
     <w:semiHidden/>
     <w:unhideWhenUsed/>
   </w:style>
-  <w:style w:type="paragraph" w:styleId="Header">
+  <w:style w:type="paragraph" w:styleId="En-tte">
     <w:name w:val="header"/>
     <w:basedOn w:val="Normal"/>
-    <w:link w:val="HeaderChar"/>
+    <w:link w:val="En-tteCar"/>
     <w:uiPriority w:val="99"/>
     <w:rsid w:val="00AD5371"/>
     <w:pPr>
@@ -4189,7 +5795,7 @@
       </w:tabs>
     </w:pPr>
   </w:style>
-  <w:style w:type="paragraph" w:styleId="Footer">
+  <w:style w:type="paragraph" w:styleId="Pieddepage">
     <w:name w:val="footer"/>
     <w:basedOn w:val="Normal"/>
     <w:rsid w:val="00AD5371"/>
@@ -4200,7 +5806,7 @@
       </w:tabs>
     </w:pPr>
   </w:style>
-  <w:style w:type="paragraph" w:styleId="TOC3">
+  <w:style w:type="paragraph" w:styleId="TM3">
     <w:name w:val="toc 3"/>
     <w:basedOn w:val="Normal"/>
     <w:next w:val="Normal"/>
@@ -4211,12 +5817,12 @@
       <w:ind w:left="440"/>
     </w:pPr>
   </w:style>
-  <w:style w:type="character" w:styleId="PageNumber">
+  <w:style w:type="character" w:styleId="Numrodepage">
     <w:name w:val="page number"/>
-    <w:basedOn w:val="DefaultParagraphFont"/>
+    <w:basedOn w:val="Policepardfaut"/>
     <w:rsid w:val="005C155E"/>
   </w:style>
-  <w:style w:type="paragraph" w:styleId="TOC1">
+  <w:style w:type="paragraph" w:styleId="TM1">
     <w:name w:val="toc 1"/>
     <w:basedOn w:val="Normal"/>
     <w:next w:val="Normal"/>
@@ -4233,7 +5839,7 @@
       <w:sz w:val="28"/>
     </w:rPr>
   </w:style>
-  <w:style w:type="character" w:styleId="Hyperlink">
+  <w:style w:type="character" w:styleId="Lienhypertexte">
     <w:name w:val="Hyperlink"/>
     <w:uiPriority w:val="99"/>
     <w:rsid w:val="004D5396"/>
@@ -4243,7 +5849,7 @@
       <w:u w:val="single"/>
     </w:rPr>
   </w:style>
-  <w:style w:type="paragraph" w:styleId="TOC2">
+  <w:style w:type="paragraph" w:styleId="TM2">
     <w:name w:val="toc 2"/>
     <w:basedOn w:val="Normal"/>
     <w:next w:val="Normal"/>
@@ -4273,7 +5879,7 @@
       <w:szCs w:val="20"/>
     </w:rPr>
   </w:style>
-  <w:style w:type="paragraph" w:styleId="TOC4">
+  <w:style w:type="paragraph" w:styleId="TM4">
     <w:name w:val="toc 4"/>
     <w:basedOn w:val="Normal"/>
     <w:next w:val="Normal"/>
@@ -4288,7 +5894,7 @@
       <w:szCs w:val="20"/>
     </w:rPr>
   </w:style>
-  <w:style w:type="paragraph" w:styleId="TOC5">
+  <w:style w:type="paragraph" w:styleId="TM5">
     <w:name w:val="toc 5"/>
     <w:basedOn w:val="Normal"/>
     <w:next w:val="Normal"/>
@@ -4303,7 +5909,7 @@
       <w:szCs w:val="20"/>
     </w:rPr>
   </w:style>
-  <w:style w:type="paragraph" w:styleId="TOC6">
+  <w:style w:type="paragraph" w:styleId="TM6">
     <w:name w:val="toc 6"/>
     <w:basedOn w:val="Normal"/>
     <w:next w:val="Normal"/>
@@ -4318,7 +5924,7 @@
       <w:szCs w:val="20"/>
     </w:rPr>
   </w:style>
-  <w:style w:type="paragraph" w:styleId="TOC7">
+  <w:style w:type="paragraph" w:styleId="TM7">
     <w:name w:val="toc 7"/>
     <w:basedOn w:val="Normal"/>
     <w:next w:val="Normal"/>
@@ -4333,7 +5939,7 @@
       <w:szCs w:val="20"/>
     </w:rPr>
   </w:style>
-  <w:style w:type="paragraph" w:styleId="TOC8">
+  <w:style w:type="paragraph" w:styleId="TM8">
     <w:name w:val="toc 8"/>
     <w:basedOn w:val="Normal"/>
     <w:next w:val="Normal"/>
@@ -4348,7 +5954,7 @@
       <w:szCs w:val="20"/>
     </w:rPr>
   </w:style>
-  <w:style w:type="paragraph" w:styleId="TOC9">
+  <w:style w:type="paragraph" w:styleId="TM9">
     <w:name w:val="toc 9"/>
     <w:basedOn w:val="Normal"/>
     <w:next w:val="Normal"/>
@@ -4363,9 +5969,9 @@
       <w:szCs w:val="20"/>
     </w:rPr>
   </w:style>
-  <w:style w:type="table" w:styleId="TableGrid">
+  <w:style w:type="table" w:styleId="Grilledutableau">
     <w:name w:val="Table Grid"/>
-    <w:basedOn w:val="TableNormal"/>
+    <w:basedOn w:val="TableauNormal"/>
     <w:rsid w:val="00C51EE9"/>
     <w:pPr>
       <w:ind w:left="510"/>
@@ -4388,10 +5994,10 @@
       </w:tblCellMar>
     </w:tblPr>
   </w:style>
-  <w:style w:type="character" w:customStyle="1" w:styleId="Heading2Char">
-    <w:name w:val="Heading 2 Char"/>
-    <w:basedOn w:val="DefaultParagraphFont"/>
-    <w:link w:val="Heading2"/>
+  <w:style w:type="character" w:customStyle="1" w:styleId="Titre2Car">
+    <w:name w:val="Titre 2 Car"/>
+    <w:basedOn w:val="Policepardfaut"/>
+    <w:link w:val="Titre2"/>
     <w:uiPriority w:val="9"/>
     <w:rsid w:val="005D4DB2"/>
     <w:rPr>
@@ -4402,7 +6008,7 @@
       <w:szCs w:val="32"/>
     </w:rPr>
   </w:style>
-  <w:style w:type="paragraph" w:styleId="ListParagraph">
+  <w:style w:type="paragraph" w:styleId="Paragraphedeliste">
     <w:name w:val="List Paragraph"/>
     <w:basedOn w:val="Normal"/>
     <w:uiPriority w:val="34"/>
@@ -4413,10 +6019,10 @@
       <w:contextualSpacing/>
     </w:pPr>
   </w:style>
-  <w:style w:type="character" w:customStyle="1" w:styleId="Heading7Char">
-    <w:name w:val="Heading 7 Char"/>
-    <w:basedOn w:val="DefaultParagraphFont"/>
-    <w:link w:val="Heading7"/>
+  <w:style w:type="character" w:customStyle="1" w:styleId="Titre7Car">
+    <w:name w:val="Titre 7 Car"/>
+    <w:basedOn w:val="Policepardfaut"/>
+    <w:link w:val="Titre7"/>
     <w:uiPriority w:val="9"/>
     <w:semiHidden/>
     <w:rsid w:val="00F8037D"/>
@@ -4429,10 +6035,10 @@
       <w:szCs w:val="20"/>
     </w:rPr>
   </w:style>
-  <w:style w:type="character" w:customStyle="1" w:styleId="Heading8Char">
-    <w:name w:val="Heading 8 Char"/>
-    <w:basedOn w:val="DefaultParagraphFont"/>
-    <w:link w:val="Heading8"/>
+  <w:style w:type="character" w:customStyle="1" w:styleId="Titre8Car">
+    <w:name w:val="Titre 8 Car"/>
+    <w:basedOn w:val="Policepardfaut"/>
+    <w:link w:val="Titre8"/>
     <w:uiPriority w:val="9"/>
     <w:semiHidden/>
     <w:rsid w:val="00F8037D"/>
@@ -4447,10 +6053,10 @@
       <w:szCs w:val="20"/>
     </w:rPr>
   </w:style>
-  <w:style w:type="character" w:customStyle="1" w:styleId="Heading9Char">
-    <w:name w:val="Heading 9 Char"/>
-    <w:basedOn w:val="DefaultParagraphFont"/>
-    <w:link w:val="Heading9"/>
+  <w:style w:type="character" w:customStyle="1" w:styleId="Titre9Car">
+    <w:name w:val="Titre 9 Car"/>
+    <w:basedOn w:val="Policepardfaut"/>
+    <w:link w:val="Titre9"/>
     <w:uiPriority w:val="9"/>
     <w:semiHidden/>
     <w:rsid w:val="00F8037D"/>
@@ -4463,9 +6069,9 @@
       <w:szCs w:val="20"/>
     </w:rPr>
   </w:style>
-  <w:style w:type="character" w:customStyle="1" w:styleId="HeaderChar">
-    <w:name w:val="Header Char"/>
-    <w:link w:val="Header"/>
+  <w:style w:type="character" w:customStyle="1" w:styleId="En-tteCar">
+    <w:name w:val="En-tête Car"/>
+    <w:link w:val="En-tte"/>
     <w:uiPriority w:val="99"/>
     <w:rsid w:val="00A561E3"/>
     <w:rPr>
@@ -4514,10 +6120,10 @@
       <w:szCs w:val="32"/>
     </w:rPr>
   </w:style>
-  <w:style w:type="paragraph" w:styleId="BodyText">
+  <w:style w:type="paragraph" w:styleId="Corpsdetexte">
     <w:name w:val="Body Text"/>
     <w:basedOn w:val="Normal"/>
-    <w:link w:val="BodyTextChar"/>
+    <w:link w:val="CorpsdetexteCar"/>
     <w:uiPriority w:val="99"/>
     <w:rsid w:val="00A561E3"/>
     <w:pPr>
@@ -4529,9 +6135,9 @@
       <w:szCs w:val="22"/>
     </w:rPr>
   </w:style>
-  <w:style w:type="character" w:customStyle="1" w:styleId="BodyTextChar">
-    <w:name w:val="Body Text Char"/>
-    <w:link w:val="BodyText"/>
+  <w:style w:type="character" w:customStyle="1" w:styleId="CorpsdetexteCar">
+    <w:name w:val="Corps de texte Car"/>
+    <w:link w:val="Corpsdetexte"/>
     <w:uiPriority w:val="99"/>
     <w:rsid w:val="00A561E3"/>
     <w:rPr>
@@ -4540,10 +6146,10 @@
       <w:szCs w:val="22"/>
     </w:rPr>
   </w:style>
-  <w:style w:type="paragraph" w:styleId="BodyText2">
+  <w:style w:type="paragraph" w:styleId="Corpsdetexte2">
     <w:name w:val="Body Text 2"/>
     <w:basedOn w:val="Normal"/>
-    <w:link w:val="BodyText2Char"/>
+    <w:link w:val="Corpsdetexte2Car"/>
     <w:uiPriority w:val="99"/>
     <w:rsid w:val="00A561E3"/>
     <w:pPr>
@@ -4559,9 +6165,9 @@
       <w:szCs w:val="22"/>
     </w:rPr>
   </w:style>
-  <w:style w:type="character" w:customStyle="1" w:styleId="BodyText2Char">
-    <w:name w:val="Body Text 2 Char"/>
-    <w:link w:val="BodyText2"/>
+  <w:style w:type="character" w:customStyle="1" w:styleId="Corpsdetexte2Car">
+    <w:name w:val="Corps de texte 2 Car"/>
+    <w:link w:val="Corpsdetexte2"/>
     <w:uiPriority w:val="99"/>
     <w:rsid w:val="00A561E3"/>
     <w:rPr>
@@ -4570,10 +6176,10 @@
       <w:szCs w:val="22"/>
     </w:rPr>
   </w:style>
-  <w:style w:type="paragraph" w:styleId="BodyTextIndent2">
+  <w:style w:type="paragraph" w:styleId="Retraitcorpsdetexte2">
     <w:name w:val="Body Text Indent 2"/>
     <w:basedOn w:val="Normal"/>
-    <w:link w:val="BodyTextIndent2Char"/>
+    <w:link w:val="Retraitcorpsdetexte2Car"/>
     <w:uiPriority w:val="99"/>
     <w:rsid w:val="00A561E3"/>
     <w:pPr>
@@ -4586,9 +6192,9 @@
       <w:szCs w:val="22"/>
     </w:rPr>
   </w:style>
-  <w:style w:type="character" w:customStyle="1" w:styleId="BodyTextIndent2Char">
-    <w:name w:val="Body Text Indent 2 Char"/>
-    <w:link w:val="BodyTextIndent2"/>
+  <w:style w:type="character" w:customStyle="1" w:styleId="Retraitcorpsdetexte2Car">
+    <w:name w:val="Retrait corps de texte 2 Car"/>
+    <w:link w:val="Retraitcorpsdetexte2"/>
     <w:uiPriority w:val="99"/>
     <w:rsid w:val="00A561E3"/>
     <w:rPr>
@@ -4597,10 +6203,10 @@
       <w:szCs w:val="22"/>
     </w:rPr>
   </w:style>
-  <w:style w:type="paragraph" w:styleId="BodyText3">
+  <w:style w:type="paragraph" w:styleId="Corpsdetexte3">
     <w:name w:val="Body Text 3"/>
     <w:basedOn w:val="Normal"/>
-    <w:link w:val="BodyText3Char"/>
+    <w:link w:val="Corpsdetexte3Car"/>
     <w:uiPriority w:val="99"/>
     <w:rsid w:val="00A561E3"/>
     <w:pPr>
@@ -4615,9 +6221,9 @@
       <w:szCs w:val="22"/>
     </w:rPr>
   </w:style>
-  <w:style w:type="character" w:customStyle="1" w:styleId="BodyText3Char">
-    <w:name w:val="Body Text 3 Char"/>
-    <w:link w:val="BodyText3"/>
+  <w:style w:type="character" w:customStyle="1" w:styleId="Corpsdetexte3Car">
+    <w:name w:val="Corps de texte 3 Car"/>
+    <w:link w:val="Corpsdetexte3"/>
     <w:uiPriority w:val="99"/>
     <w:rsid w:val="00A561E3"/>
     <w:rPr>
@@ -4691,10 +6297,10 @@
       <w:szCs w:val="22"/>
     </w:rPr>
   </w:style>
-  <w:style w:type="character" w:customStyle="1" w:styleId="Heading4Char">
-    <w:name w:val="Heading 4 Char"/>
-    <w:basedOn w:val="DefaultParagraphFont"/>
-    <w:link w:val="Heading4"/>
+  <w:style w:type="character" w:customStyle="1" w:styleId="Titre4Car">
+    <w:name w:val="Titre 4 Car"/>
+    <w:basedOn w:val="Policepardfaut"/>
+    <w:link w:val="Titre4"/>
     <w:uiPriority w:val="9"/>
     <w:semiHidden/>
     <w:rsid w:val="00F8037D"/>
@@ -4705,10 +6311,10 @@
       <w:color w:val="4F81BD" w:themeColor="accent1"/>
     </w:rPr>
   </w:style>
-  <w:style w:type="paragraph" w:styleId="FootnoteText">
+  <w:style w:type="paragraph" w:styleId="Notedebasdepage">
     <w:name w:val="footnote text"/>
     <w:basedOn w:val="Normal"/>
-    <w:link w:val="FootnoteTextChar"/>
+    <w:link w:val="NotedebasdepageCar"/>
     <w:uiPriority w:val="99"/>
     <w:rsid w:val="002E53BB"/>
     <w:pPr>
@@ -4720,16 +6326,16 @@
       <w:szCs w:val="20"/>
     </w:rPr>
   </w:style>
-  <w:style w:type="character" w:customStyle="1" w:styleId="FootnoteTextChar">
-    <w:name w:val="Footnote Text Char"/>
-    <w:link w:val="FootnoteText"/>
+  <w:style w:type="character" w:customStyle="1" w:styleId="NotedebasdepageCar">
+    <w:name w:val="Note de bas de page Car"/>
+    <w:link w:val="Notedebasdepage"/>
     <w:uiPriority w:val="99"/>
     <w:rsid w:val="002E53BB"/>
     <w:rPr>
       <w:rFonts w:ascii="Arial" w:hAnsi="Arial" w:cs="Arial"/>
     </w:rPr>
   </w:style>
-  <w:style w:type="character" w:styleId="FootnoteReference">
+  <w:style w:type="character" w:styleId="Appelnotedebasdep">
     <w:name w:val="footnote reference"/>
     <w:uiPriority w:val="99"/>
     <w:rsid w:val="002E53BB"/>
@@ -4738,10 +6344,10 @@
       <w:vertAlign w:val="superscript"/>
     </w:rPr>
   </w:style>
-  <w:style w:type="paragraph" w:styleId="BodyTextIndent3">
+  <w:style w:type="paragraph" w:styleId="Retraitcorpsdetexte3">
     <w:name w:val="Body Text Indent 3"/>
     <w:basedOn w:val="Normal"/>
-    <w:link w:val="BodyTextIndent3Char"/>
+    <w:link w:val="Retraitcorpsdetexte3Car"/>
     <w:rsid w:val="009C75EB"/>
     <w:pPr>
       <w:spacing w:after="120"/>
@@ -4752,9 +6358,9 @@
       <w:szCs w:val="16"/>
     </w:rPr>
   </w:style>
-  <w:style w:type="character" w:customStyle="1" w:styleId="BodyTextIndent3Char">
-    <w:name w:val="Body Text Indent 3 Char"/>
-    <w:link w:val="BodyTextIndent3"/>
+  <w:style w:type="character" w:customStyle="1" w:styleId="Retraitcorpsdetexte3Car">
+    <w:name w:val="Retrait corps de texte 3 Car"/>
+    <w:link w:val="Retraitcorpsdetexte3"/>
     <w:uiPriority w:val="99"/>
     <w:rsid w:val="009C75EB"/>
     <w:rPr>
@@ -4786,9 +6392,9 @@
       <w:szCs w:val="22"/>
     </w:rPr>
   </w:style>
-  <w:style w:type="character" w:styleId="Strong">
+  <w:style w:type="character" w:styleId="lev">
     <w:name w:val="Strong"/>
-    <w:basedOn w:val="DefaultParagraphFont"/>
+    <w:basedOn w:val="Policepardfaut"/>
     <w:uiPriority w:val="22"/>
     <w:qFormat/>
     <w:rsid w:val="0000781B"/>
@@ -4809,10 +6415,10 @@
       <w:szCs w:val="20"/>
     </w:rPr>
   </w:style>
-  <w:style w:type="paragraph" w:styleId="BalloonText">
+  <w:style w:type="paragraph" w:styleId="Textedebulles">
     <w:name w:val="Balloon Text"/>
     <w:basedOn w:val="Normal"/>
-    <w:link w:val="BalloonTextChar"/>
+    <w:link w:val="TextedebullesCar"/>
     <w:rsid w:val="00317A00"/>
     <w:rPr>
       <w:rFonts w:ascii="Lucida Grande" w:hAnsi="Lucida Grande" w:cs="Lucida Grande"/>
@@ -4820,10 +6426,10 @@
       <w:szCs w:val="18"/>
     </w:rPr>
   </w:style>
-  <w:style w:type="character" w:customStyle="1" w:styleId="BalloonTextChar">
-    <w:name w:val="Balloon Text Char"/>
-    <w:basedOn w:val="DefaultParagraphFont"/>
-    <w:link w:val="BalloonText"/>
+  <w:style w:type="character" w:customStyle="1" w:styleId="TextedebullesCar">
+    <w:name w:val="Texte de bulles Car"/>
+    <w:basedOn w:val="Policepardfaut"/>
+    <w:link w:val="Textedebulles"/>
     <w:rsid w:val="00317A00"/>
     <w:rPr>
       <w:rFonts w:ascii="Lucida Grande" w:hAnsi="Lucida Grande" w:cs="Lucida Grande"/>
@@ -4844,11 +6450,11 @@
       <w:rFonts w:ascii="Times New Roman" w:hAnsi="Times New Roman"/>
     </w:rPr>
   </w:style>
-  <w:style w:type="paragraph" w:styleId="Title">
+  <w:style w:type="paragraph" w:styleId="Titre">
     <w:name w:val="Title"/>
     <w:basedOn w:val="Normal"/>
     <w:next w:val="Normal"/>
-    <w:link w:val="TitleChar"/>
+    <w:link w:val="TitreCar"/>
     <w:uiPriority w:val="10"/>
     <w:qFormat/>
     <w:rsid w:val="004C3918"/>
@@ -4867,10 +6473,10 @@
       <w:szCs w:val="60"/>
     </w:rPr>
   </w:style>
-  <w:style w:type="character" w:customStyle="1" w:styleId="TitleChar">
-    <w:name w:val="Title Char"/>
-    <w:basedOn w:val="DefaultParagraphFont"/>
-    <w:link w:val="Title"/>
+  <w:style w:type="character" w:customStyle="1" w:styleId="TitreCar">
+    <w:name w:val="Titre Car"/>
+    <w:basedOn w:val="Policepardfaut"/>
+    <w:link w:val="Titre"/>
     <w:uiPriority w:val="10"/>
     <w:rsid w:val="004C3918"/>
     <w:rPr>
@@ -4883,22 +6489,22 @@
   </w:style>
   <w:style w:type="character" w:customStyle="1" w:styleId="surligne">
     <w:name w:val="surligne"/>
-    <w:basedOn w:val="DefaultParagraphFont"/>
+    <w:basedOn w:val="Policepardfaut"/>
     <w:rsid w:val="005B6BD0"/>
   </w:style>
-  <w:style w:type="paragraph" w:styleId="DocumentMap">
+  <w:style w:type="paragraph" w:styleId="Explorateurdedocuments">
     <w:name w:val="Document Map"/>
     <w:basedOn w:val="Normal"/>
-    <w:link w:val="DocumentMapChar"/>
+    <w:link w:val="ExplorateurdedocumentsCar"/>
     <w:rsid w:val="00CC03D6"/>
     <w:rPr>
       <w:rFonts w:ascii="Lucida Grande" w:hAnsi="Lucida Grande" w:cs="Lucida Grande"/>
     </w:rPr>
   </w:style>
-  <w:style w:type="character" w:customStyle="1" w:styleId="DocumentMapChar">
-    <w:name w:val="Document Map Char"/>
-    <w:basedOn w:val="DefaultParagraphFont"/>
-    <w:link w:val="DocumentMap"/>
+  <w:style w:type="character" w:customStyle="1" w:styleId="ExplorateurdedocumentsCar">
+    <w:name w:val="Explorateur de documents Car"/>
+    <w:basedOn w:val="Policepardfaut"/>
+    <w:link w:val="Explorateurdedocuments"/>
     <w:rsid w:val="00CC03D6"/>
     <w:rPr>
       <w:rFonts w:ascii="Lucida Grande" w:hAnsi="Lucida Grande" w:cs="Lucida Grande"/>
@@ -4906,9 +6512,9 @@
       <w:szCs w:val="24"/>
     </w:rPr>
   </w:style>
-  <w:style w:type="paragraph" w:styleId="TOCHeading">
+  <w:style w:type="paragraph" w:styleId="En-ttedetabledesmatires">
     <w:name w:val="TOC Heading"/>
-    <w:basedOn w:val="Heading1"/>
+    <w:basedOn w:val="Titre1"/>
     <w:next w:val="Normal"/>
     <w:uiPriority w:val="39"/>
     <w:unhideWhenUsed/>
@@ -4921,10 +6527,10 @@
       <w:lang w:bidi="en-US"/>
     </w:rPr>
   </w:style>
-  <w:style w:type="character" w:customStyle="1" w:styleId="Heading1Char">
-    <w:name w:val="Heading 1 Char"/>
-    <w:basedOn w:val="DefaultParagraphFont"/>
-    <w:link w:val="Heading1"/>
+  <w:style w:type="character" w:customStyle="1" w:styleId="Titre1Car">
+    <w:name w:val="Titre 1 Car"/>
+    <w:basedOn w:val="Policepardfaut"/>
+    <w:link w:val="Titre1"/>
     <w:uiPriority w:val="9"/>
     <w:rsid w:val="00F8037D"/>
     <w:rPr>
@@ -4936,10 +6542,10 @@
       <w:szCs w:val="32"/>
     </w:rPr>
   </w:style>
-  <w:style w:type="character" w:customStyle="1" w:styleId="Heading3Char">
-    <w:name w:val="Heading 3 Char"/>
-    <w:basedOn w:val="DefaultParagraphFont"/>
-    <w:link w:val="Heading3"/>
+  <w:style w:type="character" w:customStyle="1" w:styleId="Titre3Car">
+    <w:name w:val="Titre 3 Car"/>
+    <w:basedOn w:val="Policepardfaut"/>
+    <w:link w:val="Titre3"/>
     <w:uiPriority w:val="9"/>
     <w:rsid w:val="00B84971"/>
     <w:rPr>
@@ -4948,10 +6554,10 @@
       <w:sz w:val="28"/>
     </w:rPr>
   </w:style>
-  <w:style w:type="character" w:customStyle="1" w:styleId="Heading5Char">
-    <w:name w:val="Heading 5 Char"/>
-    <w:basedOn w:val="DefaultParagraphFont"/>
-    <w:link w:val="Heading5"/>
+  <w:style w:type="character" w:customStyle="1" w:styleId="Titre5Car">
+    <w:name w:val="Titre 5 Car"/>
+    <w:basedOn w:val="Policepardfaut"/>
+    <w:link w:val="Titre5"/>
     <w:uiPriority w:val="9"/>
     <w:semiHidden/>
     <w:rsid w:val="00F8037D"/>
@@ -4960,10 +6566,10 @@
       <w:color w:val="4F81BD" w:themeColor="accent1"/>
     </w:rPr>
   </w:style>
-  <w:style w:type="character" w:customStyle="1" w:styleId="Heading6Char">
-    <w:name w:val="Heading 6 Char"/>
-    <w:basedOn w:val="DefaultParagraphFont"/>
-    <w:link w:val="Heading6"/>
+  <w:style w:type="character" w:customStyle="1" w:styleId="Titre6Car">
+    <w:name w:val="Titre 6 Car"/>
+    <w:basedOn w:val="Policepardfaut"/>
+    <w:link w:val="Titre6"/>
     <w:uiPriority w:val="9"/>
     <w:semiHidden/>
     <w:rsid w:val="00F8037D"/>
@@ -4974,7 +6580,7 @@
       <w:color w:val="4F81BD" w:themeColor="accent1"/>
     </w:rPr>
   </w:style>
-  <w:style w:type="paragraph" w:styleId="Caption">
+  <w:style w:type="paragraph" w:styleId="Lgende">
     <w:name w:val="caption"/>
     <w:basedOn w:val="Normal"/>
     <w:next w:val="Normal"/>
@@ -4990,11 +6596,11 @@
       <w:szCs w:val="18"/>
     </w:rPr>
   </w:style>
-  <w:style w:type="paragraph" w:styleId="Subtitle">
+  <w:style w:type="paragraph" w:styleId="Sous-titre">
     <w:name w:val="Subtitle"/>
     <w:basedOn w:val="Normal"/>
     <w:next w:val="Normal"/>
-    <w:link w:val="SubtitleChar"/>
+    <w:link w:val="Sous-titreCar"/>
     <w:uiPriority w:val="11"/>
     <w:qFormat/>
     <w:rsid w:val="0000781B"/>
@@ -5008,10 +6614,10 @@
       <w:iCs/>
     </w:rPr>
   </w:style>
-  <w:style w:type="character" w:customStyle="1" w:styleId="SubtitleChar">
-    <w:name w:val="Subtitle Char"/>
-    <w:basedOn w:val="DefaultParagraphFont"/>
-    <w:link w:val="Subtitle"/>
+  <w:style w:type="character" w:customStyle="1" w:styleId="Sous-titreCar">
+    <w:name w:val="Sous-titre Car"/>
+    <w:basedOn w:val="Policepardfaut"/>
+    <w:link w:val="Sous-titre"/>
     <w:uiPriority w:val="11"/>
     <w:rsid w:val="0000781B"/>
     <w:rPr>
@@ -5021,7 +6627,7 @@
       <w:szCs w:val="24"/>
     </w:rPr>
   </w:style>
-  <w:style w:type="character" w:styleId="Emphasis">
+  <w:style w:type="character" w:styleId="Accentuation">
     <w:name w:val="Emphasis"/>
     <w:uiPriority w:val="20"/>
     <w:qFormat/>
@@ -5034,10 +6640,10 @@
       <w:color w:val="5A5A5A" w:themeColor="text1" w:themeTint="A5"/>
     </w:rPr>
   </w:style>
-  <w:style w:type="paragraph" w:styleId="NoSpacing">
+  <w:style w:type="paragraph" w:styleId="Sansinterligne">
     <w:name w:val="No Spacing"/>
     <w:basedOn w:val="Normal"/>
-    <w:link w:val="NoSpacingChar"/>
+    <w:link w:val="SansinterligneCar"/>
     <w:uiPriority w:val="1"/>
     <w:qFormat/>
     <w:rsid w:val="0000781B"/>
@@ -5045,11 +6651,11 @@
       <w:ind w:firstLine="0"/>
     </w:pPr>
   </w:style>
-  <w:style w:type="paragraph" w:styleId="Quote">
+  <w:style w:type="paragraph" w:styleId="Citation">
     <w:name w:val="Quote"/>
     <w:basedOn w:val="Normal"/>
     <w:next w:val="Normal"/>
-    <w:link w:val="QuoteChar"/>
+    <w:link w:val="CitationCar"/>
     <w:uiPriority w:val="29"/>
     <w:qFormat/>
     <w:rsid w:val="0000781B"/>
@@ -5060,10 +6666,10 @@
       <w:color w:val="5A5A5A" w:themeColor="text1" w:themeTint="A5"/>
     </w:rPr>
   </w:style>
-  <w:style w:type="character" w:customStyle="1" w:styleId="QuoteChar">
-    <w:name w:val="Quote Char"/>
-    <w:basedOn w:val="DefaultParagraphFont"/>
-    <w:link w:val="Quote"/>
+  <w:style w:type="character" w:customStyle="1" w:styleId="CitationCar">
+    <w:name w:val="Citation Car"/>
+    <w:basedOn w:val="Policepardfaut"/>
+    <w:link w:val="Citation"/>
     <w:uiPriority w:val="29"/>
     <w:rsid w:val="0000781B"/>
     <w:rPr>
@@ -5073,11 +6679,11 @@
       <w:color w:val="5A5A5A" w:themeColor="text1" w:themeTint="A5"/>
     </w:rPr>
   </w:style>
-  <w:style w:type="paragraph" w:styleId="IntenseQuote">
+  <w:style w:type="paragraph" w:styleId="Citationintense">
     <w:name w:val="Intense Quote"/>
     <w:basedOn w:val="Normal"/>
     <w:next w:val="Normal"/>
-    <w:link w:val="IntenseQuoteChar"/>
+    <w:link w:val="CitationintenseCar"/>
     <w:uiPriority w:val="30"/>
     <w:qFormat/>
     <w:rsid w:val="0000781B"/>
@@ -5099,10 +6705,10 @@
       <w:color w:val="FFFFFF" w:themeColor="background1"/>
     </w:rPr>
   </w:style>
-  <w:style w:type="character" w:customStyle="1" w:styleId="IntenseQuoteChar">
-    <w:name w:val="Intense Quote Char"/>
-    <w:basedOn w:val="DefaultParagraphFont"/>
-    <w:link w:val="IntenseQuote"/>
+  <w:style w:type="character" w:customStyle="1" w:styleId="CitationintenseCar">
+    <w:name w:val="Citation intense Car"/>
+    <w:basedOn w:val="Policepardfaut"/>
+    <w:link w:val="Citationintense"/>
     <w:uiPriority w:val="30"/>
     <w:rsid w:val="0000781B"/>
     <w:rPr>
@@ -5115,7 +6721,7 @@
       <w:shd w:val="clear" w:color="auto" w:fill="4F81BD" w:themeFill="accent1"/>
     </w:rPr>
   </w:style>
-  <w:style w:type="character" w:styleId="SubtleEmphasis">
+  <w:style w:type="character" w:styleId="Emphaseple">
     <w:name w:val="Subtle Emphasis"/>
     <w:uiPriority w:val="19"/>
     <w:qFormat/>
@@ -5126,7 +6732,7 @@
       <w:color w:val="5A5A5A" w:themeColor="text1" w:themeTint="A5"/>
     </w:rPr>
   </w:style>
-  <w:style w:type="character" w:styleId="IntenseEmphasis">
+  <w:style w:type="character" w:styleId="Emphaseintense">
     <w:name w:val="Intense Emphasis"/>
     <w:uiPriority w:val="21"/>
     <w:qFormat/>
@@ -5141,7 +6747,7 @@
       <w:szCs w:val="22"/>
     </w:rPr>
   </w:style>
-  <w:style w:type="character" w:styleId="SubtleReference">
+  <w:style w:type="character" w:styleId="Rfrenceple">
     <w:name w:val="Subtle Reference"/>
     <w:uiPriority w:val="31"/>
     <w:qFormat/>
@@ -5151,9 +6757,9 @@
       <w:u w:val="single" w:color="9BBB59" w:themeColor="accent3"/>
     </w:rPr>
   </w:style>
-  <w:style w:type="character" w:styleId="IntenseReference">
+  <w:style w:type="character" w:styleId="Rfrenceintense">
     <w:name w:val="Intense Reference"/>
-    <w:basedOn w:val="DefaultParagraphFont"/>
+    <w:basedOn w:val="Policepardfaut"/>
     <w:uiPriority w:val="32"/>
     <w:qFormat/>
     <w:rsid w:val="0000781B"/>
@@ -5164,9 +6770,9 @@
       <w:u w:val="single" w:color="9BBB59" w:themeColor="accent3"/>
     </w:rPr>
   </w:style>
-  <w:style w:type="character" w:styleId="BookTitle">
+  <w:style w:type="character" w:styleId="Titredulivre">
     <w:name w:val="Book Title"/>
-    <w:basedOn w:val="DefaultParagraphFont"/>
+    <w:basedOn w:val="Policepardfaut"/>
     <w:uiPriority w:val="33"/>
     <w:qFormat/>
     <w:rsid w:val="0000781B"/>
@@ -5179,16 +6785,16 @@
       <w:color w:val="auto"/>
     </w:rPr>
   </w:style>
-  <w:style w:type="character" w:customStyle="1" w:styleId="NoSpacingChar">
-    <w:name w:val="No Spacing Char"/>
-    <w:basedOn w:val="DefaultParagraphFont"/>
-    <w:link w:val="NoSpacing"/>
+  <w:style w:type="character" w:customStyle="1" w:styleId="SansinterligneCar">
+    <w:name w:val="Sans interligne Car"/>
+    <w:basedOn w:val="Policepardfaut"/>
+    <w:link w:val="Sansinterligne"/>
     <w:uiPriority w:val="1"/>
     <w:rsid w:val="0000781B"/>
   </w:style>
   <w:style w:type="character" w:customStyle="1" w:styleId="apple-converted-space">
     <w:name w:val="apple-converted-space"/>
-    <w:basedOn w:val="DefaultParagraphFont"/>
+    <w:basedOn w:val="Policepardfaut"/>
     <w:rsid w:val="00F162AB"/>
   </w:style>
   <w:style w:type="paragraph" w:customStyle="1" w:styleId="Code">
@@ -5215,7 +6821,7 @@
   </w:style>
   <w:style w:type="character" w:customStyle="1" w:styleId="CodeChar">
     <w:name w:val="Code Char"/>
-    <w:basedOn w:val="DefaultParagraphFont"/>
+    <w:basedOn w:val="Policepardfaut"/>
     <w:link w:val="Code"/>
     <w:rsid w:val="00D37ED6"/>
     <w:rPr>
@@ -5225,1504 +6831,39 @@
       <w:lang w:val="en-US"/>
     </w:rPr>
   </w:style>
-  <w:style w:type="character" w:styleId="PlaceholderText">
+  <w:style w:type="character" w:styleId="Textedelespacerserv">
     <w:name w:val="Placeholder Text"/>
-    <w:basedOn w:val="DefaultParagraphFont"/>
+    <w:basedOn w:val="Policepardfaut"/>
     <w:uiPriority w:val="67"/>
     <w:rsid w:val="00356EE5"/>
     <w:rPr>
       <w:color w:val="808080"/>
     </w:rPr>
   </w:style>
-</w:styles>
-</file>
-
-<file path=word/stylesWithEffects.xml><?xml version="1.0" encoding="utf-8"?>
-<w:styles xmlns:wpc="http://schemas.microsoft.com/office/word/2010/wordprocessingCanvas" xmlns:mc="http://schemas.openxmlformats.org/markup-compatibility/2006" xmlns:o="urn:schemas-microsoft-com:office:office" xmlns:r="http://schemas.openxmlformats.org/officeDocument/2006/relationships" xmlns:m="http://schemas.openxmlformats.org/officeDocument/2006/math" xmlns:v="urn:schemas-microsoft-com:vml" xmlns:wp14="http://schemas.microsoft.com/office/word/2010/wordprocessingDrawing" xmlns:wp="http://schemas.openxmlformats.org/drawingml/2006/wordprocessingDrawing" xmlns:w10="urn:schemas-microsoft-com:office:word" xmlns:w="http://schemas.openxmlformats.org/wordprocessingml/2006/main" xmlns:w14="http://schemas.microsoft.com/office/word/2010/wordml" xmlns:wpg="http://schemas.microsoft.com/office/word/2010/wordprocessingGroup" xmlns:wpi="http://schemas.microsoft.com/office/word/2010/wordprocessingInk" xmlns:wne="http://schemas.microsoft.com/office/word/2006/wordml" xmlns:wps="http://schemas.microsoft.com/office/word/2010/wordprocessingShape" mc:Ignorable="w14 wp14">
-  <w:docDefaults>
-    <w:rPrDefault>
-      <w:rPr>
-        <w:rFonts w:ascii="Calibri" w:eastAsiaTheme="minorEastAsia" w:hAnsi="Calibri" w:cstheme="minorBidi"/>
-        <w:sz w:val="24"/>
-        <w:szCs w:val="24"/>
-        <w:lang w:val="fr-FR" w:eastAsia="fr-FR" w:bidi="ar-SA"/>
-      </w:rPr>
-    </w:rPrDefault>
-    <w:pPrDefault>
-      <w:pPr>
-        <w:ind w:firstLine="360"/>
-      </w:pPr>
-    </w:pPrDefault>
-  </w:docDefaults>
-  <w:latentStyles w:defLockedState="0" w:defUIPriority="0" w:defSemiHidden="0" w:defUnhideWhenUsed="0" w:defQFormat="0" w:count="267">
-    <w:lsdException w:name="Normal" w:qFormat="1"/>
-    <w:lsdException w:name="heading 1" w:uiPriority="9" w:qFormat="1"/>
-    <w:lsdException w:name="heading 2" w:uiPriority="9" w:qFormat="1"/>
-    <w:lsdException w:name="heading 3" w:uiPriority="9" w:qFormat="1"/>
-    <w:lsdException w:name="heading 4" w:semiHidden="1" w:uiPriority="9" w:unhideWhenUsed="1" w:qFormat="1"/>
-    <w:lsdException w:name="heading 5" w:semiHidden="1" w:uiPriority="9" w:unhideWhenUsed="1" w:qFormat="1"/>
-    <w:lsdException w:name="heading 6" w:semiHidden="1" w:uiPriority="9" w:unhideWhenUsed="1" w:qFormat="1"/>
-    <w:lsdException w:name="heading 7" w:semiHidden="1" w:uiPriority="9" w:unhideWhenUsed="1" w:qFormat="1"/>
-    <w:lsdException w:name="heading 8" w:semiHidden="1" w:uiPriority="9" w:unhideWhenUsed="1" w:qFormat="1"/>
-    <w:lsdException w:name="heading 9" w:semiHidden="1" w:uiPriority="9" w:unhideWhenUsed="1" w:qFormat="1"/>
-    <w:lsdException w:name="toc 1" w:uiPriority="39"/>
-    <w:lsdException w:name="toc 2" w:uiPriority="39"/>
-    <w:lsdException w:name="toc 3" w:uiPriority="39"/>
-    <w:lsdException w:name="footnote text" w:uiPriority="99"/>
-    <w:lsdException w:name="header" w:uiPriority="99"/>
-    <w:lsdException w:name="caption" w:semiHidden="1" w:uiPriority="35" w:unhideWhenUsed="1" w:qFormat="1"/>
-    <w:lsdException w:name="footnote reference" w:uiPriority="99"/>
-    <w:lsdException w:name="Title" w:uiPriority="10" w:qFormat="1"/>
-    <w:lsdException w:name="Body Text" w:uiPriority="99"/>
-    <w:lsdException w:name="Subtitle" w:uiPriority="11" w:qFormat="1"/>
-    <w:lsdException w:name="Body Text 2" w:uiPriority="99"/>
-    <w:lsdException w:name="Body Text 3" w:uiPriority="99"/>
-    <w:lsdException w:name="Body Text Indent 2" w:uiPriority="99"/>
-    <w:lsdException w:name="Hyperlink" w:uiPriority="99"/>
-    <w:lsdException w:name="Strong" w:uiPriority="22" w:qFormat="1"/>
-    <w:lsdException w:name="Emphasis" w:uiPriority="20" w:qFormat="1"/>
-    <w:lsdException w:name="Normal (Web)" w:uiPriority="99"/>
-    <w:lsdException w:name="Placeholder Text" w:uiPriority="67"/>
-    <w:lsdException w:name="No Spacing" w:uiPriority="1" w:qFormat="1"/>
-    <w:lsdException w:name="Light Shading" w:uiPriority="69"/>
-    <w:lsdException w:name="Light List" w:uiPriority="70"/>
-    <w:lsdException w:name="Light Grid" w:uiPriority="71"/>
-    <w:lsdException w:name="Medium Shading 1" w:uiPriority="72"/>
-    <w:lsdException w:name="Medium Shading 2" w:uiPriority="73"/>
-    <w:lsdException w:name="Medium List 1" w:uiPriority="60"/>
-    <w:lsdException w:name="Medium List 2" w:uiPriority="61"/>
-    <w:lsdException w:name="Medium Grid 1" w:uiPriority="62"/>
-    <w:lsdException w:name="Medium Grid 2" w:uiPriority="63"/>
-    <w:lsdException w:name="Medium Grid 3" w:uiPriority="64"/>
-    <w:lsdException w:name="Dark List" w:uiPriority="65"/>
-    <w:lsdException w:name="Colorful Shading" w:semiHidden="1" w:uiPriority="99"/>
-    <w:lsdException w:name="Colorful List" w:uiPriority="34" w:qFormat="1"/>
-    <w:lsdException w:name="Colorful Grid" w:uiPriority="29" w:qFormat="1"/>
-    <w:lsdException w:name="Light Shading Accent 1" w:uiPriority="30" w:qFormat="1"/>
-    <w:lsdException w:name="Light List Accent 1" w:uiPriority="66"/>
-    <w:lsdException w:name="Light Grid Accent 1" w:uiPriority="67"/>
-    <w:lsdException w:name="Medium Shading 1 Accent 1" w:uiPriority="68"/>
-    <w:lsdException w:name="Medium Shading 2 Accent 1" w:uiPriority="69"/>
-    <w:lsdException w:name="Medium List 1 Accent 1" w:uiPriority="70"/>
-    <w:lsdException w:name="Revision" w:uiPriority="71"/>
-    <w:lsdException w:name="List Paragraph" w:uiPriority="34" w:qFormat="1"/>
-    <w:lsdException w:name="Quote" w:uiPriority="29" w:qFormat="1"/>
-    <w:lsdException w:name="Intense Quote" w:uiPriority="30" w:qFormat="1"/>
-    <w:lsdException w:name="Medium List 2 Accent 1" w:uiPriority="61"/>
-    <w:lsdException w:name="Medium Grid 1 Accent 1" w:uiPriority="62"/>
-    <w:lsdException w:name="Medium Grid 2 Accent 1" w:uiPriority="63"/>
-    <w:lsdException w:name="Medium Grid 3 Accent 1" w:uiPriority="64"/>
-    <w:lsdException w:name="Dark List Accent 1" w:uiPriority="65"/>
-    <w:lsdException w:name="Colorful Shading Accent 1" w:uiPriority="66"/>
-    <w:lsdException w:name="Colorful List Accent 1" w:uiPriority="67"/>
-    <w:lsdException w:name="Colorful Grid Accent 1" w:uiPriority="68"/>
-    <w:lsdException w:name="Light Shading Accent 2" w:uiPriority="69"/>
-    <w:lsdException w:name="Light List Accent 2" w:uiPriority="70"/>
-    <w:lsdException w:name="Light Grid Accent 2" w:uiPriority="71"/>
-    <w:lsdException w:name="Medium Shading 1 Accent 2" w:uiPriority="72"/>
-    <w:lsdException w:name="Medium Shading 2 Accent 2" w:uiPriority="73"/>
-    <w:lsdException w:name="Medium List 1 Accent 2" w:uiPriority="60"/>
-    <w:lsdException w:name="Medium List 2 Accent 2" w:uiPriority="61"/>
-    <w:lsdException w:name="Medium Grid 1 Accent 2" w:uiPriority="62"/>
-    <w:lsdException w:name="Medium Grid 2 Accent 2" w:uiPriority="63"/>
-    <w:lsdException w:name="Medium Grid 3 Accent 2" w:uiPriority="64"/>
-    <w:lsdException w:name="Dark List Accent 2" w:uiPriority="65"/>
-    <w:lsdException w:name="Colorful Shading Accent 2" w:uiPriority="66"/>
-    <w:lsdException w:name="Colorful List Accent 2" w:uiPriority="67"/>
-    <w:lsdException w:name="Colorful Grid Accent 2" w:uiPriority="68"/>
-    <w:lsdException w:name="Light Shading Accent 3" w:uiPriority="69"/>
-    <w:lsdException w:name="Light List Accent 3" w:uiPriority="70"/>
-    <w:lsdException w:name="Light Grid Accent 3" w:uiPriority="71"/>
-    <w:lsdException w:name="Medium Shading 1 Accent 3" w:uiPriority="72"/>
-    <w:lsdException w:name="Medium Shading 2 Accent 3" w:uiPriority="73"/>
-    <w:lsdException w:name="Medium List 1 Accent 3" w:uiPriority="60"/>
-    <w:lsdException w:name="Medium List 2 Accent 3" w:uiPriority="61"/>
-    <w:lsdException w:name="Medium Grid 1 Accent 3" w:uiPriority="62"/>
-    <w:lsdException w:name="Medium Grid 2 Accent 3" w:uiPriority="63"/>
-    <w:lsdException w:name="Medium Grid 3 Accent 3" w:uiPriority="64"/>
-    <w:lsdException w:name="Dark List Accent 3" w:uiPriority="65"/>
-    <w:lsdException w:name="Colorful Shading Accent 3" w:uiPriority="66"/>
-    <w:lsdException w:name="Colorful List Accent 3" w:uiPriority="67"/>
-    <w:lsdException w:name="Colorful Grid Accent 3" w:uiPriority="68"/>
-    <w:lsdException w:name="Light Shading Accent 4" w:uiPriority="69"/>
-    <w:lsdException w:name="Light List Accent 4" w:uiPriority="70"/>
-    <w:lsdException w:name="Light Grid Accent 4" w:uiPriority="71"/>
-    <w:lsdException w:name="Medium Shading 1 Accent 4" w:uiPriority="72"/>
-    <w:lsdException w:name="Medium Shading 2 Accent 4" w:uiPriority="73"/>
-    <w:lsdException w:name="Medium List 1 Accent 4" w:uiPriority="60"/>
-    <w:lsdException w:name="Medium List 2 Accent 4" w:uiPriority="61"/>
-    <w:lsdException w:name="Medium Grid 1 Accent 4" w:uiPriority="62"/>
-    <w:lsdException w:name="Medium Grid 2 Accent 4" w:uiPriority="63"/>
-    <w:lsdException w:name="Medium Grid 3 Accent 4" w:uiPriority="64"/>
-    <w:lsdException w:name="Dark List Accent 4" w:uiPriority="65"/>
-    <w:lsdException w:name="Colorful Shading Accent 4" w:uiPriority="66"/>
-    <w:lsdException w:name="Colorful List Accent 4" w:uiPriority="67"/>
-    <w:lsdException w:name="Colorful Grid Accent 4" w:uiPriority="68"/>
-    <w:lsdException w:name="Light Shading Accent 5" w:uiPriority="69"/>
-    <w:lsdException w:name="Light List Accent 5" w:uiPriority="70"/>
-    <w:lsdException w:name="Light Grid Accent 5" w:uiPriority="71"/>
-    <w:lsdException w:name="Medium Shading 1 Accent 5" w:uiPriority="72"/>
-    <w:lsdException w:name="Medium Shading 2 Accent 5" w:uiPriority="73"/>
-    <w:lsdException w:name="Medium List 1 Accent 5" w:uiPriority="60"/>
-    <w:lsdException w:name="Medium List 2 Accent 5" w:uiPriority="61"/>
-    <w:lsdException w:name="Medium Grid 1 Accent 5" w:uiPriority="62"/>
-    <w:lsdException w:name="Medium Grid 2 Accent 5" w:uiPriority="63"/>
-    <w:lsdException w:name="Medium Grid 3 Accent 5" w:uiPriority="64"/>
-    <w:lsdException w:name="Dark List Accent 5" w:uiPriority="65"/>
-    <w:lsdException w:name="Colorful Shading Accent 5" w:uiPriority="66"/>
-    <w:lsdException w:name="Colorful List Accent 5" w:uiPriority="67"/>
-    <w:lsdException w:name="Colorful Grid Accent 5" w:uiPriority="68"/>
-    <w:lsdException w:name="Light Shading Accent 6" w:uiPriority="69"/>
-    <w:lsdException w:name="Light List Accent 6" w:uiPriority="70"/>
-    <w:lsdException w:name="Light Grid Accent 6" w:uiPriority="71"/>
-    <w:lsdException w:name="Medium Shading 1 Accent 6" w:uiPriority="72"/>
-    <w:lsdException w:name="Medium Shading 2 Accent 6" w:uiPriority="73"/>
-    <w:lsdException w:name="Medium List 1 Accent 6" w:uiPriority="19" w:qFormat="1"/>
-    <w:lsdException w:name="Medium List 2 Accent 6" w:uiPriority="21" w:qFormat="1"/>
-    <w:lsdException w:name="Medium Grid 1 Accent 6" w:uiPriority="31" w:qFormat="1"/>
-    <w:lsdException w:name="Medium Grid 2 Accent 6" w:uiPriority="32" w:qFormat="1"/>
-    <w:lsdException w:name="Medium Grid 3 Accent 6" w:uiPriority="33" w:qFormat="1"/>
-    <w:lsdException w:name="Dark List Accent 6" w:semiHidden="1" w:uiPriority="37" w:unhideWhenUsed="1"/>
-    <w:lsdException w:name="Colorful Shading Accent 6" w:semiHidden="1" w:uiPriority="39" w:unhideWhenUsed="1" w:qFormat="1"/>
-    <w:lsdException w:name="Colorful List Accent 6" w:uiPriority="72"/>
-    <w:lsdException w:name="Colorful Grid Accent 6" w:uiPriority="73"/>
-    <w:lsdException w:name="Subtle Emphasis" w:uiPriority="19" w:qFormat="1"/>
-    <w:lsdException w:name="Intense Emphasis" w:uiPriority="21" w:qFormat="1"/>
-    <w:lsdException w:name="Subtle Reference" w:uiPriority="31" w:qFormat="1"/>
-    <w:lsdException w:name="Intense Reference" w:uiPriority="32" w:qFormat="1"/>
-    <w:lsdException w:name="Book Title" w:uiPriority="33" w:qFormat="1"/>
-    <w:lsdException w:name="Bibliography" w:semiHidden="1" w:uiPriority="37" w:unhideWhenUsed="1"/>
-    <w:lsdException w:name="TOC Heading" w:semiHidden="1" w:uiPriority="39" w:unhideWhenUsed="1" w:qFormat="1"/>
-  </w:latentStyles>
-  <w:style w:type="paragraph" w:default="1" w:styleId="Normal">
-    <w:name w:val="Normal"/>
-    <w:qFormat/>
-    <w:rsid w:val="0000781B"/>
-  </w:style>
-  <w:style w:type="paragraph" w:styleId="Heading1">
-    <w:name w:val="heading 1"/>
-    <w:basedOn w:val="Normal"/>
-    <w:next w:val="Normal"/>
-    <w:link w:val="Heading1Char"/>
-    <w:uiPriority w:val="9"/>
-    <w:qFormat/>
-    <w:rsid w:val="00F8037D"/>
-    <w:pPr>
-      <w:numPr>
-        <w:numId w:val="2"/>
-      </w:numPr>
-      <w:pBdr>
-        <w:bottom w:val="single" w:sz="12" w:space="1" w:color="000000" w:themeColor="text1"/>
-      </w:pBdr>
-      <w:spacing w:before="600" w:after="80"/>
-      <w:outlineLvl w:val="0"/>
-    </w:pPr>
-    <w:rPr>
-      <w:rFonts w:asciiTheme="majorHAnsi" w:eastAsiaTheme="majorEastAsia" w:hAnsiTheme="majorHAnsi" w:cstheme="majorBidi"/>
-      <w:b/>
-      <w:bCs/>
-      <w:caps/>
-      <w:sz w:val="40"/>
-      <w:szCs w:val="32"/>
-    </w:rPr>
-  </w:style>
-  <w:style w:type="paragraph" w:styleId="Heading2">
-    <w:name w:val="heading 2"/>
-    <w:basedOn w:val="Normal"/>
-    <w:next w:val="Normal"/>
-    <w:link w:val="Heading2Char"/>
-    <w:uiPriority w:val="9"/>
-    <w:unhideWhenUsed/>
-    <w:qFormat/>
-    <w:rsid w:val="005D4DB2"/>
-    <w:pPr>
-      <w:numPr>
-        <w:ilvl w:val="1"/>
-        <w:numId w:val="2"/>
-      </w:numPr>
-      <w:pBdr>
-        <w:bottom w:val="single" w:sz="8" w:space="1" w:color="05710A"/>
-      </w:pBdr>
-      <w:spacing w:before="200" w:after="80"/>
-      <w:ind w:left="720" w:hanging="720"/>
-      <w:outlineLvl w:val="1"/>
-    </w:pPr>
-    <w:rPr>
-      <w:rFonts w:asciiTheme="majorHAnsi" w:eastAsiaTheme="majorEastAsia" w:hAnsiTheme="majorHAnsi" w:cstheme="majorBidi"/>
-      <w:smallCaps/>
-      <w:color w:val="05710A"/>
-      <w:sz w:val="32"/>
-      <w:szCs w:val="32"/>
-    </w:rPr>
-  </w:style>
-  <w:style w:type="paragraph" w:styleId="Heading3">
-    <w:name w:val="heading 3"/>
-    <w:basedOn w:val="Normal"/>
-    <w:next w:val="Normal"/>
-    <w:link w:val="Heading3Char"/>
-    <w:uiPriority w:val="9"/>
-    <w:unhideWhenUsed/>
-    <w:qFormat/>
-    <w:rsid w:val="00B84971"/>
-    <w:pPr>
-      <w:numPr>
-        <w:ilvl w:val="2"/>
-        <w:numId w:val="2"/>
-      </w:numPr>
-      <w:pBdr>
-        <w:bottom w:val="single" w:sz="4" w:space="1" w:color="17365D" w:themeColor="text2" w:themeShade="BF"/>
-      </w:pBdr>
-      <w:spacing w:before="200" w:after="80"/>
-      <w:outlineLvl w:val="2"/>
-    </w:pPr>
-    <w:rPr>
-      <w:rFonts w:asciiTheme="majorHAnsi" w:eastAsiaTheme="majorEastAsia" w:hAnsiTheme="majorHAnsi" w:cstheme="majorBidi"/>
-      <w:color w:val="17365D" w:themeColor="text2" w:themeShade="BF"/>
-      <w:sz w:val="28"/>
-    </w:rPr>
-  </w:style>
-  <w:style w:type="paragraph" w:styleId="Heading4">
-    <w:name w:val="heading 4"/>
-    <w:basedOn w:val="Normal"/>
-    <w:next w:val="Normal"/>
-    <w:link w:val="Heading4Char"/>
-    <w:uiPriority w:val="9"/>
-    <w:semiHidden/>
-    <w:unhideWhenUsed/>
-    <w:qFormat/>
-    <w:rsid w:val="00F8037D"/>
-    <w:pPr>
-      <w:numPr>
-        <w:ilvl w:val="3"/>
-        <w:numId w:val="2"/>
-      </w:numPr>
-      <w:pBdr>
-        <w:bottom w:val="single" w:sz="4" w:space="2" w:color="B8CCE4" w:themeColor="accent1" w:themeTint="66"/>
-      </w:pBdr>
-      <w:spacing w:before="200" w:after="80"/>
-      <w:outlineLvl w:val="3"/>
-    </w:pPr>
-    <w:rPr>
-      <w:rFonts w:asciiTheme="majorHAnsi" w:eastAsiaTheme="majorEastAsia" w:hAnsiTheme="majorHAnsi" w:cstheme="majorBidi"/>
-      <w:i/>
-      <w:iCs/>
-      <w:color w:val="4F81BD" w:themeColor="accent1"/>
-    </w:rPr>
-  </w:style>
-  <w:style w:type="paragraph" w:styleId="Heading5">
-    <w:name w:val="heading 5"/>
-    <w:basedOn w:val="Normal"/>
-    <w:next w:val="Normal"/>
-    <w:link w:val="Heading5Char"/>
-    <w:uiPriority w:val="9"/>
-    <w:semiHidden/>
-    <w:unhideWhenUsed/>
-    <w:qFormat/>
-    <w:rsid w:val="00F8037D"/>
-    <w:pPr>
-      <w:numPr>
-        <w:ilvl w:val="4"/>
-        <w:numId w:val="2"/>
-      </w:numPr>
-      <w:spacing w:before="200" w:after="80"/>
-      <w:outlineLvl w:val="4"/>
-    </w:pPr>
-    <w:rPr>
-      <w:rFonts w:asciiTheme="majorHAnsi" w:eastAsiaTheme="majorEastAsia" w:hAnsiTheme="majorHAnsi" w:cstheme="majorBidi"/>
-      <w:color w:val="4F81BD" w:themeColor="accent1"/>
-    </w:rPr>
-  </w:style>
-  <w:style w:type="paragraph" w:styleId="Heading6">
-    <w:name w:val="heading 6"/>
-    <w:basedOn w:val="Normal"/>
-    <w:next w:val="Normal"/>
-    <w:link w:val="Heading6Char"/>
-    <w:uiPriority w:val="9"/>
-    <w:semiHidden/>
-    <w:unhideWhenUsed/>
-    <w:qFormat/>
-    <w:rsid w:val="00F8037D"/>
-    <w:pPr>
-      <w:numPr>
-        <w:ilvl w:val="5"/>
-        <w:numId w:val="2"/>
-      </w:numPr>
-      <w:spacing w:before="280" w:after="100"/>
-      <w:outlineLvl w:val="5"/>
-    </w:pPr>
-    <w:rPr>
-      <w:rFonts w:asciiTheme="majorHAnsi" w:eastAsiaTheme="majorEastAsia" w:hAnsiTheme="majorHAnsi" w:cstheme="majorBidi"/>
-      <w:i/>
-      <w:iCs/>
-      <w:color w:val="4F81BD" w:themeColor="accent1"/>
-    </w:rPr>
-  </w:style>
-  <w:style w:type="paragraph" w:styleId="Heading7">
-    <w:name w:val="heading 7"/>
-    <w:basedOn w:val="Normal"/>
-    <w:next w:val="Normal"/>
-    <w:link w:val="Heading7Char"/>
-    <w:uiPriority w:val="9"/>
-    <w:semiHidden/>
-    <w:unhideWhenUsed/>
-    <w:qFormat/>
-    <w:rsid w:val="00F8037D"/>
-    <w:pPr>
-      <w:numPr>
-        <w:ilvl w:val="6"/>
-        <w:numId w:val="2"/>
-      </w:numPr>
-      <w:spacing w:before="320" w:after="100"/>
-      <w:outlineLvl w:val="6"/>
-    </w:pPr>
-    <w:rPr>
-      <w:rFonts w:asciiTheme="majorHAnsi" w:eastAsiaTheme="majorEastAsia" w:hAnsiTheme="majorHAnsi" w:cstheme="majorBidi"/>
-      <w:b/>
-      <w:bCs/>
-      <w:color w:val="9BBB59" w:themeColor="accent3"/>
-      <w:sz w:val="20"/>
-      <w:szCs w:val="20"/>
-    </w:rPr>
-  </w:style>
-  <w:style w:type="paragraph" w:styleId="Heading8">
-    <w:name w:val="heading 8"/>
-    <w:basedOn w:val="Normal"/>
-    <w:next w:val="Normal"/>
-    <w:link w:val="Heading8Char"/>
-    <w:uiPriority w:val="9"/>
-    <w:semiHidden/>
-    <w:unhideWhenUsed/>
-    <w:qFormat/>
-    <w:rsid w:val="00F8037D"/>
-    <w:pPr>
-      <w:numPr>
-        <w:ilvl w:val="7"/>
-        <w:numId w:val="2"/>
-      </w:numPr>
-      <w:spacing w:before="320" w:after="100"/>
-      <w:outlineLvl w:val="7"/>
-    </w:pPr>
-    <w:rPr>
-      <w:rFonts w:asciiTheme="majorHAnsi" w:eastAsiaTheme="majorEastAsia" w:hAnsiTheme="majorHAnsi" w:cstheme="majorBidi"/>
-      <w:b/>
-      <w:bCs/>
-      <w:i/>
-      <w:iCs/>
-      <w:color w:val="9BBB59" w:themeColor="accent3"/>
-      <w:sz w:val="20"/>
-      <w:szCs w:val="20"/>
-    </w:rPr>
-  </w:style>
-  <w:style w:type="paragraph" w:styleId="Heading9">
-    <w:name w:val="heading 9"/>
-    <w:basedOn w:val="Normal"/>
-    <w:next w:val="Normal"/>
-    <w:link w:val="Heading9Char"/>
-    <w:uiPriority w:val="9"/>
-    <w:semiHidden/>
-    <w:unhideWhenUsed/>
-    <w:qFormat/>
-    <w:rsid w:val="00F8037D"/>
-    <w:pPr>
-      <w:numPr>
-        <w:ilvl w:val="8"/>
-        <w:numId w:val="2"/>
-      </w:numPr>
-      <w:spacing w:before="320" w:after="100"/>
-      <w:outlineLvl w:val="8"/>
-    </w:pPr>
-    <w:rPr>
-      <w:rFonts w:asciiTheme="majorHAnsi" w:eastAsiaTheme="majorEastAsia" w:hAnsiTheme="majorHAnsi" w:cstheme="majorBidi"/>
-      <w:i/>
-      <w:iCs/>
-      <w:color w:val="9BBB59" w:themeColor="accent3"/>
-      <w:sz w:val="20"/>
-      <w:szCs w:val="20"/>
-    </w:rPr>
-  </w:style>
-  <w:style w:type="character" w:default="1" w:styleId="DefaultParagraphFont">
-    <w:name w:val="Default Paragraph Font"/>
-    <w:uiPriority w:val="1"/>
-    <w:unhideWhenUsed/>
-  </w:style>
-  <w:style w:type="table" w:default="1" w:styleId="TableNormal">
-    <w:name w:val="Normal Table"/>
-    <w:uiPriority w:val="99"/>
-    <w:semiHidden/>
-    <w:unhideWhenUsed/>
-    <w:tblPr>
-      <w:tblInd w:w="0" w:type="dxa"/>
-      <w:tblCellMar>
-        <w:top w:w="0" w:type="dxa"/>
-        <w:left w:w="108" w:type="dxa"/>
-        <w:bottom w:w="0" w:type="dxa"/>
-        <w:right w:w="108" w:type="dxa"/>
-      </w:tblCellMar>
-    </w:tblPr>
-  </w:style>
-  <w:style w:type="numbering" w:default="1" w:styleId="NoList">
-    <w:name w:val="No List"/>
-    <w:uiPriority w:val="99"/>
-    <w:semiHidden/>
-    <w:unhideWhenUsed/>
-  </w:style>
-  <w:style w:type="paragraph" w:styleId="Header">
-    <w:name w:val="header"/>
-    <w:basedOn w:val="Normal"/>
-    <w:link w:val="HeaderChar"/>
-    <w:uiPriority w:val="99"/>
-    <w:rsid w:val="00AD5371"/>
-    <w:pPr>
-      <w:tabs>
-        <w:tab w:val="center" w:pos="4536"/>
-        <w:tab w:val="right" w:pos="9072"/>
-      </w:tabs>
-    </w:pPr>
-  </w:style>
-  <w:style w:type="paragraph" w:styleId="Footer">
-    <w:name w:val="footer"/>
-    <w:basedOn w:val="Normal"/>
-    <w:rsid w:val="00AD5371"/>
-    <w:pPr>
-      <w:tabs>
-        <w:tab w:val="center" w:pos="4536"/>
-        <w:tab w:val="right" w:pos="9072"/>
-      </w:tabs>
-    </w:pPr>
-  </w:style>
-  <w:style w:type="paragraph" w:styleId="TOC3">
-    <w:name w:val="toc 3"/>
-    <w:basedOn w:val="Normal"/>
-    <w:next w:val="Normal"/>
-    <w:autoRedefine/>
-    <w:uiPriority w:val="39"/>
-    <w:rsid w:val="00E82A2F"/>
-    <w:pPr>
-      <w:ind w:left="440"/>
-    </w:pPr>
-  </w:style>
-  <w:style w:type="character" w:styleId="PageNumber">
-    <w:name w:val="page number"/>
-    <w:basedOn w:val="DefaultParagraphFont"/>
-    <w:rsid w:val="005C155E"/>
-  </w:style>
-  <w:style w:type="paragraph" w:styleId="TOC1">
-    <w:name w:val="toc 1"/>
-    <w:basedOn w:val="Normal"/>
-    <w:next w:val="Normal"/>
-    <w:autoRedefine/>
-    <w:uiPriority w:val="39"/>
-    <w:rsid w:val="007E413A"/>
-    <w:pPr>
-      <w:spacing w:before="120"/>
-    </w:pPr>
-    <w:rPr>
-      <w:b/>
-      <w:bCs/>
-      <w:caps/>
-      <w:sz w:val="28"/>
-    </w:rPr>
-  </w:style>
-  <w:style w:type="character" w:styleId="Hyperlink">
-    <w:name w:val="Hyperlink"/>
-    <w:uiPriority w:val="99"/>
-    <w:rsid w:val="004D5396"/>
-    <w:rPr>
-      <w:rFonts w:ascii="Calibri" w:hAnsi="Calibri"/>
-      <w:color w:val="0000FF"/>
-      <w:u w:val="single"/>
-    </w:rPr>
-  </w:style>
-  <w:style w:type="paragraph" w:styleId="TOC2">
-    <w:name w:val="toc 2"/>
-    <w:basedOn w:val="Normal"/>
-    <w:next w:val="Normal"/>
-    <w:autoRedefine/>
-    <w:uiPriority w:val="39"/>
-    <w:rsid w:val="007E413A"/>
-    <w:pPr>
-      <w:ind w:left="220"/>
-    </w:pPr>
-    <w:rPr>
-      <w:i/>
-      <w:iCs/>
-      <w:smallCaps/>
-      <w:sz w:val="28"/>
-    </w:rPr>
-  </w:style>
-  <w:style w:type="paragraph" w:customStyle="1" w:styleId="StyleLgende">
-    <w:name w:val="Style Légende"/>
-    <w:basedOn w:val="Normal"/>
-    <w:rsid w:val="00480845"/>
-    <w:pPr>
-      <w:jc w:val="center"/>
-    </w:pPr>
-    <w:rPr>
-      <w:i/>
-      <w:iCs/>
-      <w:szCs w:val="20"/>
-    </w:rPr>
-  </w:style>
-  <w:style w:type="paragraph" w:styleId="TOC4">
-    <w:name w:val="toc 4"/>
-    <w:basedOn w:val="Normal"/>
-    <w:next w:val="Normal"/>
-    <w:autoRedefine/>
-    <w:semiHidden/>
-    <w:rsid w:val="00154BF3"/>
-    <w:pPr>
-      <w:ind w:left="660"/>
-    </w:pPr>
-    <w:rPr>
-      <w:sz w:val="20"/>
-      <w:szCs w:val="20"/>
-    </w:rPr>
-  </w:style>
-  <w:style w:type="paragraph" w:styleId="TOC5">
-    <w:name w:val="toc 5"/>
-    <w:basedOn w:val="Normal"/>
-    <w:next w:val="Normal"/>
-    <w:autoRedefine/>
-    <w:semiHidden/>
-    <w:rsid w:val="00154BF3"/>
-    <w:pPr>
-      <w:ind w:left="880"/>
-    </w:pPr>
-    <w:rPr>
-      <w:sz w:val="20"/>
-      <w:szCs w:val="20"/>
-    </w:rPr>
-  </w:style>
-  <w:style w:type="paragraph" w:styleId="TOC6">
-    <w:name w:val="toc 6"/>
-    <w:basedOn w:val="Normal"/>
-    <w:next w:val="Normal"/>
-    <w:autoRedefine/>
-    <w:semiHidden/>
-    <w:rsid w:val="00154BF3"/>
-    <w:pPr>
-      <w:ind w:left="1100"/>
-    </w:pPr>
-    <w:rPr>
-      <w:sz w:val="20"/>
-      <w:szCs w:val="20"/>
-    </w:rPr>
-  </w:style>
-  <w:style w:type="paragraph" w:styleId="TOC7">
-    <w:name w:val="toc 7"/>
-    <w:basedOn w:val="Normal"/>
-    <w:next w:val="Normal"/>
-    <w:autoRedefine/>
-    <w:semiHidden/>
-    <w:rsid w:val="00154BF3"/>
-    <w:pPr>
-      <w:ind w:left="1320"/>
-    </w:pPr>
-    <w:rPr>
-      <w:sz w:val="20"/>
-      <w:szCs w:val="20"/>
-    </w:rPr>
-  </w:style>
-  <w:style w:type="paragraph" w:styleId="TOC8">
-    <w:name w:val="toc 8"/>
-    <w:basedOn w:val="Normal"/>
-    <w:next w:val="Normal"/>
-    <w:autoRedefine/>
-    <w:semiHidden/>
-    <w:rsid w:val="00154BF3"/>
-    <w:pPr>
-      <w:ind w:left="1540"/>
-    </w:pPr>
-    <w:rPr>
-      <w:sz w:val="20"/>
-      <w:szCs w:val="20"/>
-    </w:rPr>
-  </w:style>
-  <w:style w:type="paragraph" w:styleId="TOC9">
-    <w:name w:val="toc 9"/>
-    <w:basedOn w:val="Normal"/>
-    <w:next w:val="Normal"/>
-    <w:autoRedefine/>
-    <w:semiHidden/>
-    <w:rsid w:val="00154BF3"/>
-    <w:pPr>
-      <w:ind w:left="1760"/>
-    </w:pPr>
-    <w:rPr>
-      <w:sz w:val="20"/>
-      <w:szCs w:val="20"/>
-    </w:rPr>
-  </w:style>
-  <w:style w:type="table" w:styleId="TableGrid">
-    <w:name w:val="Table Grid"/>
-    <w:basedOn w:val="TableNormal"/>
-    <w:rsid w:val="00C51EE9"/>
-    <w:pPr>
-      <w:ind w:left="510"/>
-    </w:pPr>
-    <w:tblPr>
-      <w:tblInd w:w="0" w:type="dxa"/>
-      <w:tblBorders>
-        <w:top w:val="single" w:sz="4" w:space="0" w:color="auto"/>
-        <w:left w:val="single" w:sz="4" w:space="0" w:color="auto"/>
-        <w:bottom w:val="single" w:sz="4" w:space="0" w:color="auto"/>
-        <w:right w:val="single" w:sz="4" w:space="0" w:color="auto"/>
-        <w:insideH w:val="single" w:sz="4" w:space="0" w:color="auto"/>
-        <w:insideV w:val="single" w:sz="4" w:space="0" w:color="auto"/>
-      </w:tblBorders>
-      <w:tblCellMar>
-        <w:top w:w="0" w:type="dxa"/>
-        <w:left w:w="108" w:type="dxa"/>
-        <w:bottom w:w="0" w:type="dxa"/>
-        <w:right w:w="108" w:type="dxa"/>
-      </w:tblCellMar>
-    </w:tblPr>
-  </w:style>
-  <w:style w:type="character" w:customStyle="1" w:styleId="Heading2Char">
-    <w:name w:val="Heading 2 Char"/>
-    <w:basedOn w:val="DefaultParagraphFont"/>
-    <w:link w:val="Heading2"/>
-    <w:uiPriority w:val="9"/>
-    <w:rsid w:val="005D4DB2"/>
-    <w:rPr>
-      <w:rFonts w:asciiTheme="majorHAnsi" w:eastAsiaTheme="majorEastAsia" w:hAnsiTheme="majorHAnsi" w:cstheme="majorBidi"/>
-      <w:smallCaps/>
-      <w:color w:val="05710A"/>
-      <w:sz w:val="32"/>
-      <w:szCs w:val="32"/>
-    </w:rPr>
-  </w:style>
-  <w:style w:type="paragraph" w:styleId="ListParagraph">
-    <w:name w:val="List Paragraph"/>
-    <w:basedOn w:val="Normal"/>
-    <w:uiPriority w:val="34"/>
-    <w:qFormat/>
-    <w:rsid w:val="0000781B"/>
-    <w:pPr>
-      <w:ind w:left="720"/>
-      <w:contextualSpacing/>
-    </w:pPr>
-  </w:style>
-  <w:style w:type="character" w:customStyle="1" w:styleId="Heading7Char">
-    <w:name w:val="Heading 7 Char"/>
-    <w:basedOn w:val="DefaultParagraphFont"/>
-    <w:link w:val="Heading7"/>
-    <w:uiPriority w:val="9"/>
-    <w:semiHidden/>
-    <w:rsid w:val="00F8037D"/>
-    <w:rPr>
-      <w:rFonts w:asciiTheme="majorHAnsi" w:eastAsiaTheme="majorEastAsia" w:hAnsiTheme="majorHAnsi" w:cstheme="majorBidi"/>
-      <w:b/>
-      <w:bCs/>
-      <w:color w:val="9BBB59" w:themeColor="accent3"/>
-      <w:sz w:val="20"/>
-      <w:szCs w:val="20"/>
-    </w:rPr>
-  </w:style>
-  <w:style w:type="character" w:customStyle="1" w:styleId="Heading8Char">
-    <w:name w:val="Heading 8 Char"/>
-    <w:basedOn w:val="DefaultParagraphFont"/>
-    <w:link w:val="Heading8"/>
-    <w:uiPriority w:val="9"/>
-    <w:semiHidden/>
-    <w:rsid w:val="00F8037D"/>
-    <w:rPr>
-      <w:rFonts w:asciiTheme="majorHAnsi" w:eastAsiaTheme="majorEastAsia" w:hAnsiTheme="majorHAnsi" w:cstheme="majorBidi"/>
-      <w:b/>
-      <w:bCs/>
-      <w:i/>
-      <w:iCs/>
-      <w:color w:val="9BBB59" w:themeColor="accent3"/>
-      <w:sz w:val="20"/>
-      <w:szCs w:val="20"/>
-    </w:rPr>
-  </w:style>
-  <w:style w:type="character" w:customStyle="1" w:styleId="Heading9Char">
-    <w:name w:val="Heading 9 Char"/>
-    <w:basedOn w:val="DefaultParagraphFont"/>
-    <w:link w:val="Heading9"/>
-    <w:uiPriority w:val="9"/>
-    <w:semiHidden/>
-    <w:rsid w:val="00F8037D"/>
-    <w:rPr>
-      <w:rFonts w:asciiTheme="majorHAnsi" w:eastAsiaTheme="majorEastAsia" w:hAnsiTheme="majorHAnsi" w:cstheme="majorBidi"/>
-      <w:i/>
-      <w:iCs/>
-      <w:color w:val="9BBB59" w:themeColor="accent3"/>
-      <w:sz w:val="20"/>
-      <w:szCs w:val="20"/>
-    </w:rPr>
-  </w:style>
-  <w:style w:type="character" w:customStyle="1" w:styleId="HeaderChar">
-    <w:name w:val="Header Char"/>
-    <w:link w:val="Header"/>
-    <w:uiPriority w:val="99"/>
-    <w:rsid w:val="00A561E3"/>
-    <w:rPr>
-      <w:rFonts w:ascii="Calibri" w:hAnsi="Calibri"/>
-      <w:color w:val="3B5FA0"/>
-      <w:szCs w:val="24"/>
-    </w:rPr>
-  </w:style>
-  <w:style w:type="paragraph" w:customStyle="1" w:styleId="t2">
-    <w:name w:val="t2"/>
-    <w:basedOn w:val="Normal"/>
-    <w:uiPriority w:val="99"/>
-    <w:rsid w:val="00A561E3"/>
-    <w:pPr>
-      <w:spacing w:before="200" w:line="300" w:lineRule="exact"/>
-      <w:ind w:left="1559"/>
-      <w:jc w:val="both"/>
-    </w:pPr>
-    <w:rPr>
-      <w:rFonts w:ascii="Arial" w:hAnsi="Arial" w:cs="Arial"/>
-      <w:b/>
-      <w:bCs/>
-      <w:caps/>
-      <w:sz w:val="28"/>
-      <w:szCs w:val="28"/>
-    </w:rPr>
-  </w:style>
-  <w:style w:type="paragraph" w:customStyle="1" w:styleId="t1">
-    <w:name w:val="t1"/>
-    <w:basedOn w:val="Normal"/>
-    <w:uiPriority w:val="99"/>
-    <w:rsid w:val="00A561E3"/>
-    <w:pPr>
-      <w:pBdr>
-        <w:bottom w:val="single" w:sz="4" w:space="1" w:color="auto"/>
-      </w:pBdr>
-      <w:spacing w:before="200" w:line="300" w:lineRule="exact"/>
-    </w:pPr>
-    <w:rPr>
-      <w:rFonts w:ascii="Arial" w:hAnsi="Arial" w:cs="Arial"/>
-      <w:b/>
-      <w:bCs/>
-      <w:caps/>
-      <w:spacing w:val="60"/>
-      <w:sz w:val="32"/>
-      <w:szCs w:val="32"/>
-    </w:rPr>
-  </w:style>
-  <w:style w:type="paragraph" w:styleId="BodyText">
-    <w:name w:val="Body Text"/>
-    <w:basedOn w:val="Normal"/>
-    <w:link w:val="BodyTextChar"/>
-    <w:uiPriority w:val="99"/>
-    <w:rsid w:val="00A561E3"/>
-    <w:pPr>
-      <w:spacing w:before="200" w:line="300" w:lineRule="exact"/>
-    </w:pPr>
-    <w:rPr>
-      <w:rFonts w:ascii="Arial" w:hAnsi="Arial" w:cs="Arial"/>
-      <w:sz w:val="22"/>
-      <w:szCs w:val="22"/>
-    </w:rPr>
-  </w:style>
-  <w:style w:type="character" w:customStyle="1" w:styleId="BodyTextChar">
-    <w:name w:val="Body Text Char"/>
-    <w:link w:val="BodyText"/>
-    <w:uiPriority w:val="99"/>
-    <w:rsid w:val="00A561E3"/>
-    <w:rPr>
-      <w:rFonts w:ascii="Arial" w:hAnsi="Arial" w:cs="Arial"/>
-      <w:sz w:val="22"/>
-      <w:szCs w:val="22"/>
-    </w:rPr>
-  </w:style>
-  <w:style w:type="paragraph" w:styleId="BodyText2">
-    <w:name w:val="Body Text 2"/>
-    <w:basedOn w:val="Normal"/>
-    <w:link w:val="BodyText2Char"/>
-    <w:uiPriority w:val="99"/>
-    <w:rsid w:val="00A561E3"/>
-    <w:pPr>
-      <w:tabs>
-        <w:tab w:val="center" w:pos="4111"/>
-        <w:tab w:val="center" w:pos="5954"/>
-        <w:tab w:val="center" w:pos="7797"/>
-      </w:tabs>
-    </w:pPr>
-    <w:rPr>
-      <w:rFonts w:ascii="Arial" w:hAnsi="Arial" w:cs="Arial"/>
-      <w:sz w:val="22"/>
-      <w:szCs w:val="22"/>
-    </w:rPr>
-  </w:style>
-  <w:style w:type="character" w:customStyle="1" w:styleId="BodyText2Char">
-    <w:name w:val="Body Text 2 Char"/>
-    <w:link w:val="BodyText2"/>
-    <w:uiPriority w:val="99"/>
-    <w:rsid w:val="00A561E3"/>
-    <w:rPr>
-      <w:rFonts w:ascii="Arial" w:hAnsi="Arial" w:cs="Arial"/>
-      <w:sz w:val="22"/>
-      <w:szCs w:val="22"/>
-    </w:rPr>
-  </w:style>
-  <w:style w:type="paragraph" w:styleId="BodyTextIndent2">
-    <w:name w:val="Body Text Indent 2"/>
-    <w:basedOn w:val="Normal"/>
-    <w:link w:val="BodyTextIndent2Char"/>
-    <w:uiPriority w:val="99"/>
-    <w:rsid w:val="00A561E3"/>
-    <w:pPr>
-      <w:spacing w:before="100" w:after="100" w:line="300" w:lineRule="exact"/>
-      <w:ind w:left="-28"/>
-    </w:pPr>
-    <w:rPr>
-      <w:rFonts w:ascii="Arial" w:hAnsi="Arial" w:cs="Arial"/>
-      <w:sz w:val="22"/>
-      <w:szCs w:val="22"/>
-    </w:rPr>
-  </w:style>
-  <w:style w:type="character" w:customStyle="1" w:styleId="BodyTextIndent2Char">
-    <w:name w:val="Body Text Indent 2 Char"/>
-    <w:link w:val="BodyTextIndent2"/>
-    <w:uiPriority w:val="99"/>
-    <w:rsid w:val="00A561E3"/>
-    <w:rPr>
-      <w:rFonts w:ascii="Arial" w:hAnsi="Arial" w:cs="Arial"/>
-      <w:sz w:val="22"/>
-      <w:szCs w:val="22"/>
-    </w:rPr>
-  </w:style>
-  <w:style w:type="paragraph" w:styleId="BodyText3">
-    <w:name w:val="Body Text 3"/>
-    <w:basedOn w:val="Normal"/>
-    <w:link w:val="BodyText3Char"/>
-    <w:uiPriority w:val="99"/>
-    <w:rsid w:val="00A561E3"/>
-    <w:pPr>
-      <w:spacing w:line="300" w:lineRule="exact"/>
-      <w:jc w:val="both"/>
-    </w:pPr>
-    <w:rPr>
-      <w:rFonts w:ascii="Arial" w:hAnsi="Arial" w:cs="Arial"/>
-      <w:i/>
-      <w:iCs/>
-      <w:sz w:val="22"/>
-      <w:szCs w:val="22"/>
-    </w:rPr>
-  </w:style>
-  <w:style w:type="character" w:customStyle="1" w:styleId="BodyText3Char">
-    <w:name w:val="Body Text 3 Char"/>
-    <w:link w:val="BodyText3"/>
-    <w:uiPriority w:val="99"/>
-    <w:rsid w:val="00A561E3"/>
-    <w:rPr>
-      <w:rFonts w:ascii="Arial" w:hAnsi="Arial" w:cs="Arial"/>
-      <w:i/>
-      <w:iCs/>
-      <w:sz w:val="22"/>
-      <w:szCs w:val="22"/>
-    </w:rPr>
-  </w:style>
-  <w:style w:type="paragraph" w:customStyle="1" w:styleId="Retrait2">
-    <w:name w:val="Retrait2"/>
-    <w:basedOn w:val="Normal"/>
-    <w:uiPriority w:val="99"/>
-    <w:rsid w:val="00A561E3"/>
-    <w:pPr>
-      <w:ind w:left="1134" w:hanging="567"/>
-    </w:pPr>
-    <w:rPr>
-      <w:rFonts w:ascii="Arial" w:hAnsi="Arial" w:cs="Arial"/>
-      <w:b/>
-      <w:bCs/>
-      <w:caps/>
-      <w:sz w:val="22"/>
-      <w:szCs w:val="22"/>
-    </w:rPr>
-  </w:style>
-  <w:style w:type="paragraph" w:customStyle="1" w:styleId="Marge2">
-    <w:name w:val="Marge2"/>
-    <w:basedOn w:val="Normal"/>
-    <w:uiPriority w:val="99"/>
-    <w:rsid w:val="00A561E3"/>
-    <w:pPr>
-      <w:ind w:left="1134"/>
-      <w:jc w:val="both"/>
-    </w:pPr>
-    <w:rPr>
-      <w:rFonts w:ascii="Arial" w:hAnsi="Arial" w:cs="Arial"/>
-      <w:sz w:val="22"/>
-      <w:szCs w:val="22"/>
-    </w:rPr>
-  </w:style>
-  <w:style w:type="paragraph" w:customStyle="1" w:styleId="Retrai2">
-    <w:name w:val="Retrai2"/>
-    <w:aliases w:val="5"/>
-    <w:basedOn w:val="Normal"/>
-    <w:uiPriority w:val="99"/>
-    <w:rsid w:val="00A561E3"/>
-    <w:pPr>
-      <w:ind w:left="1418" w:hanging="284"/>
-      <w:jc w:val="both"/>
-    </w:pPr>
-    <w:rPr>
-      <w:rFonts w:ascii="Arial" w:hAnsi="Arial" w:cs="Arial"/>
-      <w:sz w:val="22"/>
-      <w:szCs w:val="22"/>
-    </w:rPr>
-  </w:style>
-  <w:style w:type="paragraph" w:customStyle="1" w:styleId="Marge1">
-    <w:name w:val="Marge1"/>
-    <w:basedOn w:val="Normal"/>
-    <w:uiPriority w:val="99"/>
-    <w:rsid w:val="00A561E3"/>
-    <w:pPr>
-      <w:ind w:left="567"/>
-      <w:jc w:val="both"/>
-    </w:pPr>
-    <w:rPr>
-      <w:rFonts w:ascii="Arial" w:hAnsi="Arial" w:cs="Arial"/>
-      <w:sz w:val="22"/>
-      <w:szCs w:val="22"/>
-    </w:rPr>
-  </w:style>
-  <w:style w:type="character" w:customStyle="1" w:styleId="Heading4Char">
-    <w:name w:val="Heading 4 Char"/>
-    <w:basedOn w:val="DefaultParagraphFont"/>
-    <w:link w:val="Heading4"/>
-    <w:uiPriority w:val="9"/>
-    <w:semiHidden/>
-    <w:rsid w:val="00F8037D"/>
-    <w:rPr>
-      <w:rFonts w:asciiTheme="majorHAnsi" w:eastAsiaTheme="majorEastAsia" w:hAnsiTheme="majorHAnsi" w:cstheme="majorBidi"/>
-      <w:i/>
-      <w:iCs/>
-      <w:color w:val="4F81BD" w:themeColor="accent1"/>
-    </w:rPr>
-  </w:style>
-  <w:style w:type="paragraph" w:styleId="FootnoteText">
-    <w:name w:val="footnote text"/>
-    <w:basedOn w:val="Normal"/>
-    <w:link w:val="FootnoteTextChar"/>
-    <w:uiPriority w:val="99"/>
-    <w:rsid w:val="002E53BB"/>
-    <w:pPr>
-      <w:spacing w:before="200" w:line="300" w:lineRule="exact"/>
-      <w:jc w:val="both"/>
-    </w:pPr>
-    <w:rPr>
-      <w:rFonts w:ascii="Arial" w:hAnsi="Arial" w:cs="Arial"/>
-      <w:szCs w:val="20"/>
-    </w:rPr>
-  </w:style>
-  <w:style w:type="character" w:customStyle="1" w:styleId="FootnoteTextChar">
-    <w:name w:val="Footnote Text Char"/>
-    <w:link w:val="FootnoteText"/>
-    <w:uiPriority w:val="99"/>
-    <w:rsid w:val="002E53BB"/>
-    <w:rPr>
-      <w:rFonts w:ascii="Arial" w:hAnsi="Arial" w:cs="Arial"/>
-    </w:rPr>
-  </w:style>
-  <w:style w:type="character" w:styleId="FootnoteReference">
-    <w:name w:val="footnote reference"/>
-    <w:uiPriority w:val="99"/>
-    <w:rsid w:val="002E53BB"/>
-    <w:rPr>
-      <w:rFonts w:cs="Times New Roman"/>
-      <w:vertAlign w:val="superscript"/>
-    </w:rPr>
-  </w:style>
-  <w:style w:type="paragraph" w:styleId="BodyTextIndent3">
-    <w:name w:val="Body Text Indent 3"/>
-    <w:basedOn w:val="Normal"/>
-    <w:link w:val="BodyTextIndent3Char"/>
-    <w:rsid w:val="009C75EB"/>
-    <w:pPr>
-      <w:spacing w:after="120"/>
-      <w:ind w:left="283"/>
-    </w:pPr>
-    <w:rPr>
-      <w:sz w:val="16"/>
-      <w:szCs w:val="16"/>
-    </w:rPr>
-  </w:style>
-  <w:style w:type="character" w:customStyle="1" w:styleId="BodyTextIndent3Char">
-    <w:name w:val="Body Text Indent 3 Char"/>
-    <w:link w:val="BodyTextIndent3"/>
-    <w:uiPriority w:val="99"/>
-    <w:rsid w:val="009C75EB"/>
-    <w:rPr>
-      <w:rFonts w:ascii="Calibri" w:hAnsi="Calibri"/>
-      <w:color w:val="3B5FA0"/>
-      <w:sz w:val="16"/>
-      <w:szCs w:val="16"/>
-    </w:rPr>
-  </w:style>
-  <w:style w:type="paragraph" w:customStyle="1" w:styleId="puc">
-    <w:name w:val="puc."/>
-    <w:basedOn w:val="Normal"/>
-    <w:uiPriority w:val="99"/>
-    <w:rsid w:val="00F8037D"/>
-    <w:pPr>
-      <w:numPr>
-        <w:numId w:val="1"/>
-      </w:numPr>
-      <w:tabs>
-        <w:tab w:val="clear" w:pos="360"/>
-      </w:tabs>
-      <w:spacing w:before="200" w:line="300" w:lineRule="exact"/>
-      <w:ind w:left="1843" w:hanging="284"/>
-      <w:jc w:val="both"/>
-    </w:pPr>
-    <w:rPr>
-      <w:rFonts w:ascii="Arial" w:hAnsi="Arial" w:cs="Arial"/>
-      <w:sz w:val="22"/>
-      <w:szCs w:val="22"/>
-    </w:rPr>
-  </w:style>
-  <w:style w:type="character" w:styleId="Strong">
-    <w:name w:val="Strong"/>
-    <w:basedOn w:val="DefaultParagraphFont"/>
-    <w:uiPriority w:val="22"/>
-    <w:qFormat/>
-    <w:rsid w:val="0000781B"/>
-    <w:rPr>
-      <w:b/>
-      <w:bCs/>
-      <w:spacing w:val="0"/>
-    </w:rPr>
-  </w:style>
-  <w:style w:type="character" w:customStyle="1" w:styleId="emailstyle18">
-    <w:name w:val="emailstyle18"/>
-    <w:semiHidden/>
-    <w:rsid w:val="00B377C4"/>
-    <w:rPr>
-      <w:rFonts w:ascii="Arial" w:hAnsi="Arial" w:cs="Arial" w:hint="default"/>
-      <w:color w:val="000080"/>
-      <w:sz w:val="20"/>
-      <w:szCs w:val="20"/>
-    </w:rPr>
-  </w:style>
-  <w:style w:type="paragraph" w:styleId="BalloonText">
-    <w:name w:val="Balloon Text"/>
-    <w:basedOn w:val="Normal"/>
-    <w:link w:val="BalloonTextChar"/>
-    <w:rsid w:val="00317A00"/>
-    <w:rPr>
-      <w:rFonts w:ascii="Lucida Grande" w:hAnsi="Lucida Grande" w:cs="Lucida Grande"/>
-      <w:sz w:val="18"/>
-      <w:szCs w:val="18"/>
-    </w:rPr>
-  </w:style>
-  <w:style w:type="character" w:customStyle="1" w:styleId="BalloonTextChar">
-    <w:name w:val="Balloon Text Char"/>
-    <w:basedOn w:val="DefaultParagraphFont"/>
-    <w:link w:val="BalloonText"/>
-    <w:rsid w:val="00317A00"/>
-    <w:rPr>
-      <w:rFonts w:ascii="Lucida Grande" w:hAnsi="Lucida Grande" w:cs="Lucida Grande"/>
-      <w:sz w:val="18"/>
-      <w:szCs w:val="18"/>
-    </w:rPr>
-  </w:style>
-  <w:style w:type="paragraph" w:styleId="NormalWeb">
-    <w:name w:val="Normal (Web)"/>
-    <w:basedOn w:val="Normal"/>
-    <w:uiPriority w:val="99"/>
-    <w:unhideWhenUsed/>
-    <w:rsid w:val="00BA6DD9"/>
-    <w:pPr>
-      <w:spacing w:before="100" w:beforeAutospacing="1" w:after="100" w:afterAutospacing="1"/>
-    </w:pPr>
-    <w:rPr>
-      <w:rFonts w:ascii="Times New Roman" w:hAnsi="Times New Roman"/>
-    </w:rPr>
-  </w:style>
-  <w:style w:type="paragraph" w:styleId="Title">
-    <w:name w:val="Title"/>
-    <w:basedOn w:val="Normal"/>
-    <w:next w:val="Normal"/>
-    <w:link w:val="TitleChar"/>
-    <w:uiPriority w:val="10"/>
-    <w:qFormat/>
-    <w:rsid w:val="004C3918"/>
-    <w:pPr>
-      <w:pBdr>
-        <w:bottom w:val="single" w:sz="24" w:space="15" w:color="000000" w:themeColor="text1"/>
-      </w:pBdr>
-      <w:ind w:firstLine="0"/>
-      <w:jc w:val="center"/>
-    </w:pPr>
-    <w:rPr>
-      <w:rFonts w:asciiTheme="majorHAnsi" w:eastAsiaTheme="majorEastAsia" w:hAnsiTheme="majorHAnsi" w:cstheme="majorBidi"/>
-      <w:b/>
-      <w:iCs/>
-      <w:sz w:val="52"/>
-      <w:szCs w:val="60"/>
-    </w:rPr>
-  </w:style>
-  <w:style w:type="character" w:customStyle="1" w:styleId="TitleChar">
-    <w:name w:val="Title Char"/>
-    <w:basedOn w:val="DefaultParagraphFont"/>
-    <w:link w:val="Title"/>
-    <w:uiPriority w:val="10"/>
-    <w:rsid w:val="004C3918"/>
-    <w:rPr>
-      <w:rFonts w:asciiTheme="majorHAnsi" w:eastAsiaTheme="majorEastAsia" w:hAnsiTheme="majorHAnsi" w:cstheme="majorBidi"/>
-      <w:b/>
-      <w:iCs/>
-      <w:sz w:val="52"/>
-      <w:szCs w:val="60"/>
-    </w:rPr>
-  </w:style>
-  <w:style w:type="character" w:customStyle="1" w:styleId="surligne">
-    <w:name w:val="surligne"/>
-    <w:basedOn w:val="DefaultParagraphFont"/>
-    <w:rsid w:val="005B6BD0"/>
-  </w:style>
-  <w:style w:type="paragraph" w:styleId="DocumentMap">
-    <w:name w:val="Document Map"/>
-    <w:basedOn w:val="Normal"/>
-    <w:link w:val="DocumentMapChar"/>
-    <w:rsid w:val="00CC03D6"/>
-    <w:rPr>
-      <w:rFonts w:ascii="Lucida Grande" w:hAnsi="Lucida Grande" w:cs="Lucida Grande"/>
-    </w:rPr>
-  </w:style>
-  <w:style w:type="character" w:customStyle="1" w:styleId="DocumentMapChar">
-    <w:name w:val="Document Map Char"/>
-    <w:basedOn w:val="DefaultParagraphFont"/>
-    <w:link w:val="DocumentMap"/>
-    <w:rsid w:val="00CC03D6"/>
-    <w:rPr>
-      <w:rFonts w:ascii="Lucida Grande" w:hAnsi="Lucida Grande" w:cs="Lucida Grande"/>
-      <w:sz w:val="24"/>
-      <w:szCs w:val="24"/>
-    </w:rPr>
-  </w:style>
-  <w:style w:type="paragraph" w:styleId="TOCHeading">
-    <w:name w:val="TOC Heading"/>
-    <w:basedOn w:val="Heading1"/>
-    <w:next w:val="Normal"/>
-    <w:uiPriority w:val="39"/>
-    <w:unhideWhenUsed/>
-    <w:qFormat/>
-    <w:rsid w:val="00F8037D"/>
-    <w:pPr>
-      <w:outlineLvl w:val="9"/>
-    </w:pPr>
-    <w:rPr>
-      <w:lang w:bidi="en-US"/>
-    </w:rPr>
-  </w:style>
-  <w:style w:type="character" w:customStyle="1" w:styleId="Heading1Char">
-    <w:name w:val="Heading 1 Char"/>
-    <w:basedOn w:val="DefaultParagraphFont"/>
-    <w:link w:val="Heading1"/>
-    <w:uiPriority w:val="9"/>
-    <w:rsid w:val="00F8037D"/>
-    <w:rPr>
-      <w:rFonts w:asciiTheme="majorHAnsi" w:eastAsiaTheme="majorEastAsia" w:hAnsiTheme="majorHAnsi" w:cstheme="majorBidi"/>
-      <w:b/>
-      <w:bCs/>
-      <w:caps/>
-      <w:sz w:val="40"/>
-      <w:szCs w:val="32"/>
-    </w:rPr>
-  </w:style>
-  <w:style w:type="character" w:customStyle="1" w:styleId="Heading3Char">
-    <w:name w:val="Heading 3 Char"/>
-    <w:basedOn w:val="DefaultParagraphFont"/>
-    <w:link w:val="Heading3"/>
-    <w:uiPriority w:val="9"/>
-    <w:rsid w:val="00B84971"/>
-    <w:rPr>
-      <w:rFonts w:asciiTheme="majorHAnsi" w:eastAsiaTheme="majorEastAsia" w:hAnsiTheme="majorHAnsi" w:cstheme="majorBidi"/>
-      <w:color w:val="17365D" w:themeColor="text2" w:themeShade="BF"/>
-      <w:sz w:val="28"/>
-    </w:rPr>
-  </w:style>
-  <w:style w:type="character" w:customStyle="1" w:styleId="Heading5Char">
-    <w:name w:val="Heading 5 Char"/>
-    <w:basedOn w:val="DefaultParagraphFont"/>
-    <w:link w:val="Heading5"/>
-    <w:uiPriority w:val="9"/>
-    <w:semiHidden/>
-    <w:rsid w:val="00F8037D"/>
-    <w:rPr>
-      <w:rFonts w:asciiTheme="majorHAnsi" w:eastAsiaTheme="majorEastAsia" w:hAnsiTheme="majorHAnsi" w:cstheme="majorBidi"/>
-      <w:color w:val="4F81BD" w:themeColor="accent1"/>
-    </w:rPr>
-  </w:style>
-  <w:style w:type="character" w:customStyle="1" w:styleId="Heading6Char">
-    <w:name w:val="Heading 6 Char"/>
-    <w:basedOn w:val="DefaultParagraphFont"/>
-    <w:link w:val="Heading6"/>
-    <w:uiPriority w:val="9"/>
-    <w:semiHidden/>
-    <w:rsid w:val="00F8037D"/>
-    <w:rPr>
-      <w:rFonts w:asciiTheme="majorHAnsi" w:eastAsiaTheme="majorEastAsia" w:hAnsiTheme="majorHAnsi" w:cstheme="majorBidi"/>
-      <w:i/>
-      <w:iCs/>
-      <w:color w:val="4F81BD" w:themeColor="accent1"/>
-    </w:rPr>
-  </w:style>
-  <w:style w:type="paragraph" w:styleId="Caption">
-    <w:name w:val="caption"/>
-    <w:basedOn w:val="Normal"/>
-    <w:next w:val="Normal"/>
-    <w:uiPriority w:val="35"/>
-    <w:semiHidden/>
-    <w:unhideWhenUsed/>
-    <w:qFormat/>
-    <w:rsid w:val="0000781B"/>
-    <w:rPr>
-      <w:b/>
-      <w:bCs/>
-      <w:sz w:val="18"/>
-      <w:szCs w:val="18"/>
-    </w:rPr>
-  </w:style>
-  <w:style w:type="paragraph" w:styleId="Subtitle">
-    <w:name w:val="Subtitle"/>
-    <w:basedOn w:val="Normal"/>
-    <w:next w:val="Normal"/>
-    <w:link w:val="SubtitleChar"/>
-    <w:uiPriority w:val="11"/>
-    <w:qFormat/>
-    <w:rsid w:val="0000781B"/>
-    <w:pPr>
-      <w:spacing w:before="200" w:after="900"/>
-      <w:ind w:firstLine="0"/>
-      <w:jc w:val="right"/>
-    </w:pPr>
-    <w:rPr>
-      <w:i/>
-      <w:iCs/>
-    </w:rPr>
-  </w:style>
-  <w:style w:type="character" w:customStyle="1" w:styleId="SubtitleChar">
-    <w:name w:val="Subtitle Char"/>
-    <w:basedOn w:val="DefaultParagraphFont"/>
-    <w:link w:val="Subtitle"/>
-    <w:uiPriority w:val="11"/>
-    <w:rsid w:val="0000781B"/>
-    <w:rPr>
-      <w:i/>
-      <w:iCs/>
-      <w:sz w:val="24"/>
-      <w:szCs w:val="24"/>
-    </w:rPr>
-  </w:style>
-  <w:style w:type="character" w:styleId="Emphasis">
-    <w:name w:val="Emphasis"/>
-    <w:uiPriority w:val="20"/>
-    <w:qFormat/>
-    <w:rsid w:val="0000781B"/>
-    <w:rPr>
-      <w:b/>
-      <w:bCs/>
-      <w:i/>
-      <w:iCs/>
-      <w:color w:val="5A5A5A" w:themeColor="text1" w:themeTint="A5"/>
-    </w:rPr>
-  </w:style>
-  <w:style w:type="paragraph" w:styleId="NoSpacing">
-    <w:name w:val="No Spacing"/>
-    <w:basedOn w:val="Normal"/>
-    <w:link w:val="NoSpacingChar"/>
-    <w:uiPriority w:val="1"/>
-    <w:qFormat/>
-    <w:rsid w:val="0000781B"/>
-    <w:pPr>
-      <w:ind w:firstLine="0"/>
-    </w:pPr>
-  </w:style>
-  <w:style w:type="paragraph" w:styleId="Quote">
-    <w:name w:val="Quote"/>
-    <w:basedOn w:val="Normal"/>
-    <w:next w:val="Normal"/>
-    <w:link w:val="QuoteChar"/>
-    <w:uiPriority w:val="29"/>
-    <w:qFormat/>
-    <w:rsid w:val="0000781B"/>
-    <w:rPr>
-      <w:rFonts w:asciiTheme="majorHAnsi" w:eastAsiaTheme="majorEastAsia" w:hAnsiTheme="majorHAnsi" w:cstheme="majorBidi"/>
-      <w:i/>
-      <w:iCs/>
-      <w:color w:val="5A5A5A" w:themeColor="text1" w:themeTint="A5"/>
-    </w:rPr>
-  </w:style>
-  <w:style w:type="character" w:customStyle="1" w:styleId="QuoteChar">
-    <w:name w:val="Quote Char"/>
-    <w:basedOn w:val="DefaultParagraphFont"/>
-    <w:link w:val="Quote"/>
-    <w:uiPriority w:val="29"/>
-    <w:rsid w:val="0000781B"/>
-    <w:rPr>
-      <w:rFonts w:asciiTheme="majorHAnsi" w:eastAsiaTheme="majorEastAsia" w:hAnsiTheme="majorHAnsi" w:cstheme="majorBidi"/>
-      <w:i/>
-      <w:iCs/>
-      <w:color w:val="5A5A5A" w:themeColor="text1" w:themeTint="A5"/>
-    </w:rPr>
-  </w:style>
-  <w:style w:type="paragraph" w:styleId="IntenseQuote">
-    <w:name w:val="Intense Quote"/>
-    <w:basedOn w:val="Normal"/>
-    <w:next w:val="Normal"/>
-    <w:link w:val="IntenseQuoteChar"/>
-    <w:uiPriority w:val="30"/>
-    <w:qFormat/>
-    <w:rsid w:val="0000781B"/>
-    <w:pPr>
-      <w:pBdr>
-        <w:top w:val="single" w:sz="12" w:space="10" w:color="B8CCE4" w:themeColor="accent1" w:themeTint="66"/>
-        <w:left w:val="single" w:sz="36" w:space="4" w:color="4F81BD" w:themeColor="accent1"/>
-        <w:bottom w:val="single" w:sz="24" w:space="10" w:color="9BBB59" w:themeColor="accent3"/>
-        <w:right w:val="single" w:sz="36" w:space="4" w:color="4F81BD" w:themeColor="accent1"/>
-      </w:pBdr>
-      <w:shd w:val="clear" w:color="auto" w:fill="4F81BD" w:themeFill="accent1"/>
-      <w:spacing w:before="320" w:after="320" w:line="300" w:lineRule="auto"/>
-      <w:ind w:left="1440" w:right="1440"/>
-    </w:pPr>
-    <w:rPr>
-      <w:rFonts w:asciiTheme="majorHAnsi" w:eastAsiaTheme="majorEastAsia" w:hAnsiTheme="majorHAnsi" w:cstheme="majorBidi"/>
-      <w:i/>
-      <w:iCs/>
-      <w:color w:val="FFFFFF" w:themeColor="background1"/>
-    </w:rPr>
-  </w:style>
-  <w:style w:type="character" w:customStyle="1" w:styleId="IntenseQuoteChar">
-    <w:name w:val="Intense Quote Char"/>
-    <w:basedOn w:val="DefaultParagraphFont"/>
-    <w:link w:val="IntenseQuote"/>
-    <w:uiPriority w:val="30"/>
-    <w:rsid w:val="0000781B"/>
-    <w:rPr>
-      <w:rFonts w:asciiTheme="majorHAnsi" w:eastAsiaTheme="majorEastAsia" w:hAnsiTheme="majorHAnsi" w:cstheme="majorBidi"/>
-      <w:i/>
-      <w:iCs/>
-      <w:color w:val="FFFFFF" w:themeColor="background1"/>
-      <w:sz w:val="24"/>
-      <w:szCs w:val="24"/>
-      <w:shd w:val="clear" w:color="auto" w:fill="4F81BD" w:themeFill="accent1"/>
-    </w:rPr>
-  </w:style>
-  <w:style w:type="character" w:styleId="SubtleEmphasis">
-    <w:name w:val="Subtle Emphasis"/>
-    <w:uiPriority w:val="19"/>
-    <w:qFormat/>
-    <w:rsid w:val="0000781B"/>
-    <w:rPr>
-      <w:i/>
-      <w:iCs/>
-      <w:color w:val="5A5A5A" w:themeColor="text1" w:themeTint="A5"/>
-    </w:rPr>
-  </w:style>
-  <w:style w:type="character" w:styleId="IntenseEmphasis">
-    <w:name w:val="Intense Emphasis"/>
-    <w:uiPriority w:val="21"/>
-    <w:qFormat/>
-    <w:rsid w:val="0000781B"/>
-    <w:rPr>
-      <w:b/>
-      <w:bCs/>
-      <w:i/>
-      <w:iCs/>
-      <w:color w:val="4F81BD" w:themeColor="accent1"/>
-      <w:sz w:val="22"/>
-      <w:szCs w:val="22"/>
-    </w:rPr>
-  </w:style>
-  <w:style w:type="character" w:styleId="SubtleReference">
-    <w:name w:val="Subtle Reference"/>
-    <w:uiPriority w:val="31"/>
-    <w:qFormat/>
-    <w:rsid w:val="0000781B"/>
-    <w:rPr>
-      <w:color w:val="auto"/>
-      <w:u w:val="single" w:color="9BBB59" w:themeColor="accent3"/>
-    </w:rPr>
-  </w:style>
-  <w:style w:type="character" w:styleId="IntenseReference">
-    <w:name w:val="Intense Reference"/>
-    <w:basedOn w:val="DefaultParagraphFont"/>
-    <w:uiPriority w:val="32"/>
-    <w:qFormat/>
-    <w:rsid w:val="0000781B"/>
-    <w:rPr>
-      <w:b/>
-      <w:bCs/>
-      <w:color w:val="76923C" w:themeColor="accent3" w:themeShade="BF"/>
-      <w:u w:val="single" w:color="9BBB59" w:themeColor="accent3"/>
-    </w:rPr>
-  </w:style>
-  <w:style w:type="character" w:styleId="BookTitle">
-    <w:name w:val="Book Title"/>
-    <w:basedOn w:val="DefaultParagraphFont"/>
-    <w:uiPriority w:val="33"/>
-    <w:qFormat/>
-    <w:rsid w:val="0000781B"/>
-    <w:rPr>
-      <w:rFonts w:asciiTheme="majorHAnsi" w:eastAsiaTheme="majorEastAsia" w:hAnsiTheme="majorHAnsi" w:cstheme="majorBidi"/>
-      <w:b/>
-      <w:bCs/>
-      <w:i/>
-      <w:iCs/>
-      <w:color w:val="auto"/>
-    </w:rPr>
-  </w:style>
-  <w:style w:type="character" w:customStyle="1" w:styleId="NoSpacingChar">
-    <w:name w:val="No Spacing Char"/>
-    <w:basedOn w:val="DefaultParagraphFont"/>
-    <w:link w:val="NoSpacing"/>
-    <w:uiPriority w:val="1"/>
-    <w:rsid w:val="0000781B"/>
-  </w:style>
-  <w:style w:type="character" w:customStyle="1" w:styleId="apple-converted-space">
-    <w:name w:val="apple-converted-space"/>
-    <w:basedOn w:val="DefaultParagraphFont"/>
-    <w:rsid w:val="00F162AB"/>
-  </w:style>
-  <w:style w:type="paragraph" w:customStyle="1" w:styleId="Code">
-    <w:name w:val="Code"/>
-    <w:basedOn w:val="Normal"/>
-    <w:link w:val="CodeChar"/>
-    <w:autoRedefine/>
-    <w:qFormat/>
-    <w:rsid w:val="00D37ED6"/>
-    <w:pPr>
-      <w:pBdr>
-        <w:top w:val="single" w:sz="4" w:space="1" w:color="595959" w:themeColor="text1" w:themeTint="A6"/>
-        <w:left w:val="single" w:sz="4" w:space="4" w:color="595959" w:themeColor="text1" w:themeTint="A6"/>
-        <w:bottom w:val="single" w:sz="4" w:space="1" w:color="595959" w:themeColor="text1" w:themeTint="A6"/>
-        <w:right w:val="single" w:sz="4" w:space="4" w:color="595959" w:themeColor="text1" w:themeTint="A6"/>
-      </w:pBdr>
-      <w:shd w:val="pct5" w:color="auto" w:fill="auto"/>
-    </w:pPr>
-    <w:rPr>
-      <w:rFonts w:ascii="Courier New" w:hAnsi="Courier New"/>
-      <w:color w:val="808080" w:themeColor="background1" w:themeShade="80"/>
-      <w:lang w:val="en-US"/>
-    </w:rPr>
-  </w:style>
-  <w:style w:type="character" w:customStyle="1" w:styleId="CodeChar">
-    <w:name w:val="Code Char"/>
-    <w:basedOn w:val="DefaultParagraphFont"/>
-    <w:link w:val="Code"/>
-    <w:rsid w:val="00D37ED6"/>
-    <w:rPr>
-      <w:rFonts w:ascii="Courier New" w:hAnsi="Courier New"/>
-      <w:color w:val="808080" w:themeColor="background1" w:themeShade="80"/>
-      <w:shd w:val="pct5" w:color="auto" w:fill="auto"/>
-      <w:lang w:val="en-US"/>
-    </w:rPr>
-  </w:style>
-  <w:style w:type="character" w:styleId="PlaceholderText">
-    <w:name w:val="Placeholder Text"/>
-    <w:basedOn w:val="DefaultParagraphFont"/>
-    <w:uiPriority w:val="67"/>
-    <w:rsid w:val="00356EE5"/>
-    <w:rPr>
-      <w:color w:val="808080"/>
-    </w:rPr>
+  <w:style w:type="character" w:customStyle="1" w:styleId="lang-en">
+    <w:name w:val="lang-en"/>
+    <w:basedOn w:val="Policepardfaut"/>
+    <w:rsid w:val="00A21CF8"/>
+  </w:style>
+  <w:style w:type="character" w:customStyle="1" w:styleId="blod">
+    <w:name w:val="blod"/>
+    <w:basedOn w:val="Policepardfaut"/>
+    <w:rsid w:val="00E245B9"/>
+  </w:style>
+  <w:style w:type="character" w:customStyle="1" w:styleId="application">
+    <w:name w:val="application"/>
+    <w:basedOn w:val="Policepardfaut"/>
+    <w:rsid w:val="00E245B9"/>
+  </w:style>
+  <w:style w:type="character" w:customStyle="1" w:styleId="quote">
+    <w:name w:val="quote"/>
+    <w:basedOn w:val="Policepardfaut"/>
+    <w:rsid w:val="00E245B9"/>
+  </w:style>
+  <w:style w:type="character" w:customStyle="1" w:styleId="repository-meta-content">
+    <w:name w:val="repository-meta-content"/>
+    <w:basedOn w:val="Policepardfaut"/>
+    <w:rsid w:val="0082268F"/>
   </w:style>
 </w:styles>
 </file>
@@ -7048,17 +7189,12 @@
 </file>
 
 <file path=customXml/item1.xml><?xml version="1.0" encoding="utf-8"?>
-<p:properties xmlns:p="http://schemas.microsoft.com/office/2006/metadata/properties" xmlns:xsi="http://www.w3.org/2001/XMLSchema-instance" xmlns:pc="http://schemas.microsoft.com/office/infopath/2007/PartnerControls">
-  <documentManagement>
-    <SharedWithUsers xmlns="cac1e2cd-caea-4862-842c-e8cbcf68099c">
-      <UserInfo>
-        <DisplayName/>
-        <AccountId xsi:nil="true"/>
-        <AccountType/>
-      </UserInfo>
-    </SharedWithUsers>
-  </documentManagement>
-</p:properties>
+<?mso-contentType ?>
+<FormTemplates xmlns="http://schemas.microsoft.com/sharepoint/v3/contenttype/forms">
+  <Display>DocumentLibraryForm</Display>
+  <Edit>DocumentLibraryForm</Edit>
+  <New>DocumentLibraryForm</New>
+</FormTemplates>
 </file>
 
 <file path=customXml/item2.xml><?xml version="1.0" encoding="utf-8"?>
@@ -7216,12 +7352,17 @@
 </file>
 
 <file path=customXml/item3.xml><?xml version="1.0" encoding="utf-8"?>
-<?mso-contentType ?>
-<FormTemplates xmlns="http://schemas.microsoft.com/sharepoint/v3/contenttype/forms">
-  <Display>DocumentLibraryForm</Display>
-  <Edit>DocumentLibraryForm</Edit>
-  <New>DocumentLibraryForm</New>
-</FormTemplates>
+<p:properties xmlns:p="http://schemas.microsoft.com/office/2006/metadata/properties" xmlns:xsi="http://www.w3.org/2001/XMLSchema-instance" xmlns:pc="http://schemas.microsoft.com/office/infopath/2007/PartnerControls">
+  <documentManagement>
+    <SharedWithUsers xmlns="cac1e2cd-caea-4862-842c-e8cbcf68099c">
+      <UserInfo>
+        <DisplayName/>
+        <AccountId xsi:nil="true"/>
+        <AccountType/>
+      </UserInfo>
+    </SharedWithUsers>
+  </documentManagement>
+</p:properties>
 </file>
 
 <file path=customXml/item4.xml><?xml version="1.0" encoding="utf-8"?>
@@ -7229,11 +7370,9 @@
 </file>
 
 <file path=customXml/itemProps1.xml><?xml version="1.0" encoding="utf-8"?>
-<ds:datastoreItem xmlns:ds="http://schemas.openxmlformats.org/officeDocument/2006/customXml" ds:itemID="{D386C665-0142-416D-A66C-0C0E0C8F95E1}">
+<ds:datastoreItem xmlns:ds="http://schemas.openxmlformats.org/officeDocument/2006/customXml" ds:itemID="{AF289F6A-D850-412C-B204-3ECF1734D9E0}">
   <ds:schemaRefs>
-    <ds:schemaRef ds:uri="http://schemas.microsoft.com/office/2006/metadata/properties"/>
-    <ds:schemaRef ds:uri="http://schemas.microsoft.com/office/infopath/2007/PartnerControls"/>
-    <ds:schemaRef ds:uri="cac1e2cd-caea-4862-842c-e8cbcf68099c"/>
+    <ds:schemaRef ds:uri="http://schemas.microsoft.com/sharepoint/v3/contenttype/forms"/>
   </ds:schemaRefs>
 </ds:datastoreItem>
 </file>
@@ -7257,15 +7396,17 @@
 </file>
 
 <file path=customXml/itemProps3.xml><?xml version="1.0" encoding="utf-8"?>
-<ds:datastoreItem xmlns:ds="http://schemas.openxmlformats.org/officeDocument/2006/customXml" ds:itemID="{AF289F6A-D850-412C-B204-3ECF1734D9E0}">
+<ds:datastoreItem xmlns:ds="http://schemas.openxmlformats.org/officeDocument/2006/customXml" ds:itemID="{D386C665-0142-416D-A66C-0C0E0C8F95E1}">
   <ds:schemaRefs>
-    <ds:schemaRef ds:uri="http://schemas.microsoft.com/sharepoint/v3/contenttype/forms"/>
+    <ds:schemaRef ds:uri="http://schemas.microsoft.com/office/2006/metadata/properties"/>
+    <ds:schemaRef ds:uri="http://schemas.microsoft.com/office/infopath/2007/PartnerControls"/>
+    <ds:schemaRef ds:uri="cac1e2cd-caea-4862-842c-e8cbcf68099c"/>
   </ds:schemaRefs>
 </ds:datastoreItem>
 </file>
 
 <file path=customXml/itemProps4.xml><?xml version="1.0" encoding="utf-8"?>
-<ds:datastoreItem xmlns:ds="http://schemas.openxmlformats.org/officeDocument/2006/customXml" ds:itemID="{DFD17B0D-3FF2-45DB-8293-F6ED189DFAC9}">
+<ds:datastoreItem xmlns:ds="http://schemas.openxmlformats.org/officeDocument/2006/customXml" ds:itemID="{DB9C4ED5-19F5-4FE1-B919-4FF7380D1A6E}">
   <ds:schemaRefs>
     <ds:schemaRef ds:uri="http://schemas.openxmlformats.org/officeDocument/2006/bibliography"/>
   </ds:schemaRefs>

</xml_diff>